<commit_message>
fix(rfq-creation): prevent duplicate item initialization in form
docs: update purchase flow documentation and add markdown version
</commit_message>
<xml_diff>
--- a/docs/Fluxo Recebimento Compras.docx
+++ b/docs/Fluxo Recebimento Compras.docx
@@ -5,16 +5,11 @@
     <w:p>
       <w:pPr>
         <w:pStyle w:val="Ttulo1"/>
+        <w:rPr>
+          <w:lang w:val="pt-BR"/>
+        </w:rPr>
       </w:pPr>
       <w:bookmarkStart w:id="0" w:name="X9e30aa8c8703180e5489e03e6a9f6b5fec48c68"/>
-    </w:p>
-    <w:p>
-      <w:pPr>
-        <w:pStyle w:val="Ttulo1"/>
-        <w:rPr>
-          <w:lang w:val="pt-BR"/>
-        </w:rPr>
-      </w:pPr>
       <w:r>
         <w:rPr>
           <w:lang w:val="pt-BR"/>
@@ -109,7 +104,7 @@
     <w:p>
       <w:r>
         <w:pict w14:anchorId="639A25E8">
-          <v:rect id="_x0000_i1025" style="width:0;height:1.5pt" o:hralign="center" o:hrstd="t" o:hr="t"/>
+          <v:rect id="_x0000_i1026" style="width:0;height:1.5pt" o:hralign="center" o:hrstd="t" o:hr="t"/>
         </w:pict>
       </w:r>
     </w:p>
@@ -395,9 +390,83 @@
       </w:r>
     </w:p>
     <w:p>
-      <w:r>
+      <w:pPr>
+        <w:pStyle w:val="PargrafodaLista"/>
+        <w:spacing w:after="0"/>
+        <w:rPr>
+          <w:lang w:val="pt-BR"/>
+        </w:rPr>
+      </w:pPr>
+    </w:p>
+    <w:p>
+      <w:pPr>
+        <w:pStyle w:val="PargrafodaLista"/>
+        <w:spacing w:after="0"/>
+        <w:jc w:val="center"/>
+        <w:rPr>
+          <w:lang w:val="pt-BR"/>
+        </w:rPr>
+      </w:pPr>
+      <w:r>
+        <w:rPr>
+          <w:noProof/>
+          <w:lang w:val="pt-BR" w:eastAsia="pt-BR"/>
+        </w:rPr>
+        <w:drawing>
+          <wp:inline distT="0" distB="0" distL="0" distR="0" wp14:anchorId="2088980E" wp14:editId="200E464C">
+            <wp:extent cx="3405186" cy="1905000"/>
+            <wp:effectExtent l="0" t="0" r="0" b="0"/>
+            <wp:docPr id="1258988919" name="Imagem 1" descr="Interface gráfica do usuário&#10;&#10;O conteúdo gerado por IA pode estar incorreto."/>
+            <wp:cNvGraphicFramePr>
+              <a:graphicFrameLocks xmlns:a="http://schemas.openxmlformats.org/drawingml/2006/main" noChangeAspect="1"/>
+            </wp:cNvGraphicFramePr>
+            <a:graphic xmlns:a="http://schemas.openxmlformats.org/drawingml/2006/main">
+              <a:graphicData uri="http://schemas.openxmlformats.org/drawingml/2006/picture">
+                <pic:pic xmlns:pic="http://schemas.openxmlformats.org/drawingml/2006/picture">
+                  <pic:nvPicPr>
+                    <pic:cNvPr id="1258988919" name="Imagem 1" descr="Interface gráfica do usuário&#10;&#10;O conteúdo gerado por IA pode estar incorreto."/>
+                    <pic:cNvPicPr>
+                      <a:picLocks noChangeAspect="1" noChangeArrowheads="1"/>
+                    </pic:cNvPicPr>
+                  </pic:nvPicPr>
+                  <pic:blipFill>
+                    <a:blip r:embed="rId5" cstate="print">
+                      <a:extLst>
+                        <a:ext uri="{28A0092B-C50C-407E-A947-70E740481C1C}">
+                          <a14:useLocalDpi xmlns:a14="http://schemas.microsoft.com/office/drawing/2010/main" val="0"/>
+                        </a:ext>
+                      </a:extLst>
+                    </a:blip>
+                    <a:srcRect/>
+                    <a:stretch>
+                      <a:fillRect/>
+                    </a:stretch>
+                  </pic:blipFill>
+                  <pic:spPr bwMode="auto">
+                    <a:xfrm>
+                      <a:off x="0" y="0"/>
+                      <a:ext cx="3436695" cy="1922627"/>
+                    </a:xfrm>
+                    <a:prstGeom prst="rect">
+                      <a:avLst/>
+                    </a:prstGeom>
+                    <a:noFill/>
+                    <a:ln>
+                      <a:noFill/>
+                    </a:ln>
+                  </pic:spPr>
+                </pic:pic>
+              </a:graphicData>
+            </a:graphic>
+          </wp:inline>
+        </w:drawing>
+      </w:r>
+    </w:p>
+    <w:p>
+      <w:r>
+        <w:lastRenderedPageBreak/>
         <w:pict w14:anchorId="2BAD0F0C">
-          <v:rect id="_x0000_i1026" style="width:0;height:1.5pt" o:hralign="center" o:hrstd="t" o:hr="t"/>
+          <v:rect id="_x0000_i1027" style="width:0;height:1.5pt" o:hralign="center" o:hrstd="t" o:hr="t"/>
         </w:pict>
       </w:r>
     </w:p>
@@ -473,7 +542,6 @@
           <w:bCs/>
           <w:lang w:val="pt-BR"/>
         </w:rPr>
-        <w:lastRenderedPageBreak/>
         <w:t>Entradas (Locador recebe do Compras)</w:t>
       </w:r>
     </w:p>
@@ -657,7 +725,7 @@
     <w:p>
       <w:r>
         <w:pict w14:anchorId="29270A11">
-          <v:rect id="_x0000_i1027" style="width:0;height:1.5pt" o:hralign="center" o:hrstd="t" o:hr="t"/>
+          <v:rect id="_x0000_i1028" style="width:0;height:1.5pt" o:hralign="center" o:hrstd="t" o:hr="t"/>
         </w:pict>
       </w:r>
     </w:p>
@@ -712,7 +780,7 @@
                     <pic:cNvPicPr/>
                   </pic:nvPicPr>
                   <pic:blipFill>
-                    <a:blip r:embed="rId5" cstate="print">
+                    <a:blip r:embed="rId6" cstate="print">
                       <a:extLst>
                         <a:ext uri="{28A0092B-C50C-407E-A947-70E740481C1C}">
                           <a14:useLocalDpi xmlns:a14="http://schemas.microsoft.com/office/drawing/2010/main" val="0"/>
@@ -742,7 +810,7 @@
     <w:p>
       <w:r>
         <w:pict w14:anchorId="59B9E552">
-          <v:rect id="_x0000_i1028" style="width:0;height:1.5pt" o:hralign="center" o:hrstd="t" o:hr="t"/>
+          <v:rect id="_x0000_i1029" style="width:0;height:1.5pt" o:hralign="center" o:hrstd="t" o:hr="t"/>
         </w:pict>
       </w:r>
     </w:p>
@@ -897,6 +965,7 @@
           <w:b/>
           <w:bCs/>
         </w:rPr>
+        <w:lastRenderedPageBreak/>
         <w:t>4.2 Cotação</w:t>
       </w:r>
     </w:p>
@@ -933,7 +1002,6 @@
         </w:numPr>
       </w:pPr>
       <w:r>
-        <w:lastRenderedPageBreak/>
         <w:t>Seleciona o vencedor.</w:t>
       </w:r>
     </w:p>
@@ -1744,7 +1812,7 @@
     <w:p>
       <w:r>
         <w:pict w14:anchorId="4B9F6F01">
-          <v:rect id="_x0000_i1068" style="width:0;height:1.5pt" o:hralign="center" o:bullet="t" o:hrstd="t" o:hr="t"/>
+          <v:rect id="_x0000_i1030" style="width:0;height:1.5pt" o:hralign="center" o:bullet="t" o:hrstd="t" o:hr="t"/>
         </w:pict>
       </w:r>
     </w:p>
@@ -1795,7 +1863,7 @@
                     <pic:cNvPicPr/>
                   </pic:nvPicPr>
                   <pic:blipFill>
-                    <a:blip r:embed="rId6" cstate="print">
+                    <a:blip r:embed="rId7" cstate="print">
                       <a:extLst>
                         <a:ext uri="{28A0092B-C50C-407E-A947-70E740481C1C}">
                           <a14:useLocalDpi xmlns:a14="http://schemas.microsoft.com/office/drawing/2010/main" val="0"/>
@@ -1824,9 +1892,8 @@
     </w:p>
     <w:p>
       <w:r>
-        <w:lastRenderedPageBreak/>
         <w:pict w14:anchorId="3E7248A3">
-          <v:rect id="_x0000_i1064" style="width:0;height:1.5pt" o:hralign="center" o:hrstd="t" o:hr="t"/>
+          <v:rect id="_x0000_i1031" style="width:0;height:1.5pt" o:hralign="center" o:hrstd="t" o:hr="t"/>
         </w:pict>
       </w:r>
     </w:p>
@@ -1843,6 +1910,7 @@
         <w:rPr>
           <w:lang w:val="pt-BR"/>
         </w:rPr>
+        <w:lastRenderedPageBreak/>
         <w:t>6. Modelo de Dados da Integração</w:t>
       </w:r>
     </w:p>
@@ -2020,7 +2088,7 @@
     <w:p>
       <w:r>
         <w:pict w14:anchorId="415975CC">
-          <v:rect id="_x0000_i1065" style="width:0;height:1.5pt" o:hralign="center" o:hrstd="t" o:hr="t"/>
+          <v:rect id="_x0000_i1032" style="width:0;height:1.5pt" o:hralign="center" o:hrstd="t" o:hr="t"/>
         </w:pict>
       </w:r>
     </w:p>
@@ -2197,7 +2265,7 @@
     <w:p>
       <w:r>
         <w:pict w14:anchorId="2008F21F">
-          <v:rect id="_x0000_i1066" style="width:0;height:1.5pt" o:hralign="center" o:hrstd="t" o:hr="t"/>
+          <v:rect id="_x0000_i1033" style="width:0;height:1.5pt" o:hralign="center" o:hrstd="t" o:hr="t"/>
         </w:pict>
       </w:r>
     </w:p>
@@ -2245,56 +2313,56 @@
         </w:numPr>
       </w:pPr>
       <w:r>
+        <w:t>Idempotência</w:t>
+      </w:r>
+    </w:p>
+    <w:p>
+      <w:pPr>
+        <w:pStyle w:val="Compact"/>
+        <w:numPr>
+          <w:ilvl w:val="0"/>
+          <w:numId w:val="17"/>
+        </w:numPr>
+      </w:pPr>
+      <w:r>
+        <w:t>Transações</w:t>
+      </w:r>
+    </w:p>
+    <w:p>
+      <w:pPr>
+        <w:pStyle w:val="Compact"/>
+        <w:numPr>
+          <w:ilvl w:val="0"/>
+          <w:numId w:val="17"/>
+        </w:numPr>
+      </w:pPr>
+      <w:r>
+        <w:t>Versionamento da API</w:t>
+      </w:r>
+    </w:p>
+    <w:p>
+      <w:pPr>
+        <w:pStyle w:val="Compact"/>
+        <w:numPr>
+          <w:ilvl w:val="0"/>
+          <w:numId w:val="17"/>
+        </w:numPr>
+        <w:rPr>
+          <w:lang w:val="pt-BR"/>
+        </w:rPr>
+      </w:pPr>
+      <w:r>
+        <w:rPr>
+          <w:lang w:val="pt-BR"/>
+        </w:rPr>
+        <w:t>Controle de fila para grandes volumes</w:t>
+      </w:r>
+    </w:p>
+    <w:p>
+      <w:r>
         <w:lastRenderedPageBreak/>
-        <w:t>Idempotência</w:t>
-      </w:r>
-    </w:p>
-    <w:p>
-      <w:pPr>
-        <w:pStyle w:val="Compact"/>
-        <w:numPr>
-          <w:ilvl w:val="0"/>
-          <w:numId w:val="17"/>
-        </w:numPr>
-      </w:pPr>
-      <w:r>
-        <w:t>Transações</w:t>
-      </w:r>
-    </w:p>
-    <w:p>
-      <w:pPr>
-        <w:pStyle w:val="Compact"/>
-        <w:numPr>
-          <w:ilvl w:val="0"/>
-          <w:numId w:val="17"/>
-        </w:numPr>
-      </w:pPr>
-      <w:r>
-        <w:t>Versionamento da API</w:t>
-      </w:r>
-    </w:p>
-    <w:p>
-      <w:pPr>
-        <w:pStyle w:val="Compact"/>
-        <w:numPr>
-          <w:ilvl w:val="0"/>
-          <w:numId w:val="17"/>
-        </w:numPr>
-        <w:rPr>
-          <w:lang w:val="pt-BR"/>
-        </w:rPr>
-      </w:pPr>
-      <w:r>
-        <w:rPr>
-          <w:lang w:val="pt-BR"/>
-        </w:rPr>
-        <w:t>Controle de fila para grandes volumes</w:t>
-      </w:r>
-    </w:p>
-    <w:p>
-      <w:r>
         <w:pict w14:anchorId="123D4F07">
-          <v:rect id="_x0000_i1067" style="width:0;height:1.5pt" o:hralign="center" o:hrstd="t" o:hr="t"/>
+          <v:rect id="_x0000_i1034" style="width:0;height:1.5pt" o:hralign="center" o:hrstd="t" o:hr="t"/>
         </w:pict>
       </w:r>
     </w:p>
@@ -2390,7 +2458,7 @@
         <w:numRestart w:val="eachSect"/>
       </w:footnotePr>
       <w:pgSz w:w="12240" w:h="15840"/>
-      <w:pgMar w:top="1417" w:right="1701" w:bottom="1417" w:left="1701" w:header="720" w:footer="720" w:gutter="0"/>
+      <w:pgMar w:top="993" w:right="1701" w:bottom="1417" w:left="1701" w:header="720" w:footer="720" w:gutter="0"/>
       <w:cols w:space="720"/>
     </w:sectPr>
   </w:body>
@@ -2401,7 +2469,7 @@
 <w:numbering xmlns:wpc="http://schemas.microsoft.com/office/word/2010/wordprocessingCanvas" xmlns:cx="http://schemas.microsoft.com/office/drawing/2014/chartex" xmlns:cx1="http://schemas.microsoft.com/office/drawing/2015/9/8/chartex" xmlns:cx2="http://schemas.microsoft.com/office/drawing/2015/10/21/chartex" xmlns:cx3="http://schemas.microsoft.com/office/drawing/2016/5/9/chartex" xmlns:cx4="http://schemas.microsoft.com/office/drawing/2016/5/10/chartex" xmlns:cx5="http://schemas.microsoft.com/office/drawing/2016/5/11/chartex" xmlns:cx6="http://schemas.microsoft.com/office/drawing/2016/5/12/chartex" xmlns:cx7="http://schemas.microsoft.com/office/drawing/2016/5/13/chartex" xmlns:cx8="http://schemas.microsoft.com/office/drawing/2016/5/14/chartex" xmlns:mc="http://schemas.openxmlformats.org/markup-compatibility/2006" xmlns:aink="http://schemas.microsoft.com/office/drawing/2016/ink" xmlns:am3d="http://schemas.microsoft.com/office/drawing/2017/model3d" xmlns:o="urn:schemas-microsoft-com:office:office" xmlns:oel="http://schemas.microsoft.com/office/2019/extlst" xmlns:r="http://schemas.openxmlformats.org/officeDocument/2006/relationships" xmlns:m="http://schemas.openxmlformats.org/officeDocument/2006/math" xmlns:v="urn:schemas-microsoft-com:vml" xmlns:wp14="http://schemas.microsoft.com/office/word/2010/wordprocessingDrawing" xmlns:wp="http://schemas.openxmlformats.org/drawingml/2006/wordprocessingDrawing" xmlns:w10="urn:schemas-microsoft-com:office:word" xmlns:w="http://schemas.openxmlformats.org/wordprocessingml/2006/main" xmlns:w14="http://schemas.microsoft.com/office/word/2010/wordml" xmlns:w15="http://schemas.microsoft.com/office/word/2012/wordml" xmlns:w16cex="http://schemas.microsoft.com/office/word/2018/wordml/cex" xmlns:w16cid="http://schemas.microsoft.com/office/word/2016/wordml/cid" xmlns:w16="http://schemas.microsoft.com/office/word/2018/wordml" xmlns:w16du="http://schemas.microsoft.com/office/word/2023/wordml/word16du" xmlns:w16sdtdh="http://schemas.microsoft.com/office/word/2020/wordml/sdtdatahash" xmlns:w16sdtfl="http://schemas.microsoft.com/office/word/2024/wordml/sdtformatlock" xmlns:w16se="http://schemas.microsoft.com/office/word/2015/wordml/symex" xmlns:wpg="http://schemas.microsoft.com/office/word/2010/wordprocessingGroup" xmlns:wpi="http://schemas.microsoft.com/office/word/2010/wordprocessingInk" xmlns:wne="http://schemas.microsoft.com/office/word/2006/wordml" xmlns:wps="http://schemas.microsoft.com/office/word/2010/wordprocessingShape" mc:Ignorable="w14 w15 w16se w16cid w16 w16cex w16sdtdh w16sdtfl w16du wp14">
   <w:numPicBullet w:numPicBulletId="0">
     <w:pict>
-      <v:rect id="_x0000_i1031" style="width:0;height:1.5pt" o:hralign="center" o:bullet="t" o:hrstd="t" o:hr="t"/>
+      <v:rect id="_x0000_i1033" style="width:0;height:1.5pt" o:hralign="center" o:bullet="t" o:hrstd="t" o:hr="t"/>
     </w:pict>
   </w:numPicBullet>
   <w:abstractNum w:abstractNumId="0" w15:restartNumberingAfterBreak="0">
@@ -3961,6 +4029,15 @@
       <w:rFonts w:ascii="Consolas" w:hAnsi="Consolas"/>
       <w:sz w:val="22"/>
     </w:rPr>
+  </w:style>
+  <w:style w:type="paragraph" w:styleId="PargrafodaLista">
+    <w:name w:val="List Paragraph"/>
+    <w:basedOn w:val="Normal"/>
+    <w:rsid w:val="00FA446E"/>
+    <w:pPr>
+      <w:ind w:left="720"/>
+      <w:contextualSpacing/>
+    </w:pPr>
   </w:style>
 </w:styles>
 </file>

</xml_diff>

<commit_message>
Ajuste na tela de Relatório de Fornecedores
</commit_message>
<xml_diff>
--- a/docs/Fluxo Recebimento Compras.docx
+++ b/docs/Fluxo Recebimento Compras.docx
@@ -42,7 +42,21 @@
         <w:rPr>
           <w:lang w:val="pt-BR"/>
         </w:rPr>
-        <w:t xml:space="preserve"> do ciclo de compras, considerando: - o processo operacional interno; - as responsabilidades de cada sistema (</w:t>
+        <w:t xml:space="preserve"> do ciclo de compras, considerando: - o processo operacional </w:t>
+      </w:r>
+      <w:proofErr w:type="spellStart"/>
+      <w:r>
+        <w:rPr>
+          <w:lang w:val="pt-BR"/>
+        </w:rPr>
+        <w:t>intrno</w:t>
+      </w:r>
+      <w:proofErr w:type="spellEnd"/>
+      <w:r>
+        <w:rPr>
+          <w:lang w:val="pt-BR"/>
+        </w:rPr>
+        <w:t>; - as responsabilidades de cada sistema (</w:t>
       </w:r>
       <w:r>
         <w:rPr>
@@ -99,13 +113,6 @@
           <w:lang w:val="pt-BR"/>
         </w:rPr>
         <w:t>.</w:t>
-      </w:r>
-    </w:p>
-    <w:p>
-      <w:r>
-        <w:pict w14:anchorId="639A25E8">
-          <v:rect id="_x0000_i1026" style="width:0;height:1.5pt" o:hralign="center" o:hrstd="t" o:hr="t"/>
-        </w:pict>
       </w:r>
     </w:p>
     <w:p>
@@ -149,259 +156,134 @@
         <w:rPr>
           <w:lang w:val="pt-BR"/>
         </w:rPr>
-        <w:t>O fluxo completo do processo de compras e recebimento, alinhado ao desenho macro fornecido, segue a ordem lógica:</w:t>
-      </w:r>
-    </w:p>
-    <w:p>
-      <w:pPr>
-        <w:pStyle w:val="Compact"/>
-        <w:numPr>
-          <w:ilvl w:val="0"/>
-          <w:numId w:val="2"/>
-        </w:numPr>
-      </w:pPr>
-      <w:proofErr w:type="spellStart"/>
-      <w:r>
-        <w:rPr>
-          <w:b/>
-          <w:bCs/>
-        </w:rPr>
-        <w:t>Solicitação</w:t>
-      </w:r>
-      <w:proofErr w:type="spellEnd"/>
-      <w:r>
-        <w:rPr>
-          <w:b/>
-          <w:bCs/>
-        </w:rPr>
-        <w:t xml:space="preserve"> de </w:t>
-      </w:r>
-      <w:proofErr w:type="spellStart"/>
-      <w:r>
-        <w:rPr>
-          <w:b/>
-          <w:bCs/>
-        </w:rPr>
-        <w:t>Compra</w:t>
-      </w:r>
-      <w:proofErr w:type="spellEnd"/>
-    </w:p>
-    <w:p>
-      <w:pPr>
-        <w:pStyle w:val="Compact"/>
-        <w:numPr>
-          <w:ilvl w:val="0"/>
-          <w:numId w:val="2"/>
-        </w:numPr>
-      </w:pPr>
-      <w:r>
-        <w:rPr>
-          <w:b/>
-          <w:bCs/>
-        </w:rPr>
-        <w:t>Cotação (opcional)</w:t>
-      </w:r>
-    </w:p>
-    <w:p>
-      <w:pPr>
-        <w:pStyle w:val="Compact"/>
-        <w:numPr>
-          <w:ilvl w:val="0"/>
-          <w:numId w:val="2"/>
-        </w:numPr>
-      </w:pPr>
-      <w:r>
-        <w:rPr>
-          <w:b/>
-          <w:bCs/>
-        </w:rPr>
-        <w:t>Pedido de Compra (PC)</w:t>
-      </w:r>
-    </w:p>
-    <w:p>
-      <w:pPr>
-        <w:pStyle w:val="Compact"/>
-        <w:numPr>
-          <w:ilvl w:val="0"/>
-          <w:numId w:val="2"/>
-        </w:numPr>
-      </w:pPr>
-      <w:r>
-        <w:rPr>
-          <w:b/>
-          <w:bCs/>
-        </w:rPr>
-        <w:t>Envio ao Fornecedor</w:t>
-      </w:r>
-    </w:p>
-    <w:p>
-      <w:pPr>
-        <w:pStyle w:val="Compact"/>
-        <w:numPr>
-          <w:ilvl w:val="0"/>
-          <w:numId w:val="2"/>
-        </w:numPr>
-      </w:pPr>
-      <w:r>
-        <w:rPr>
-          <w:b/>
-          <w:bCs/>
-        </w:rPr>
-        <w:t>Recebimento da Mercadoria</w:t>
-      </w:r>
-    </w:p>
-    <w:p>
-      <w:pPr>
-        <w:pStyle w:val="Compact"/>
-        <w:numPr>
-          <w:ilvl w:val="0"/>
-          <w:numId w:val="2"/>
-        </w:numPr>
-      </w:pPr>
-      <w:r>
-        <w:rPr>
-          <w:b/>
-          <w:bCs/>
-        </w:rPr>
-        <w:t>Conferência Física</w:t>
-      </w:r>
-    </w:p>
-    <w:p>
-      <w:pPr>
-        <w:pStyle w:val="Compact"/>
-        <w:numPr>
-          <w:ilvl w:val="0"/>
-          <w:numId w:val="2"/>
-        </w:numPr>
-      </w:pPr>
-      <w:r>
-        <w:rPr>
-          <w:b/>
-          <w:bCs/>
-        </w:rPr>
-        <w:t>Recebimento da Nota Fiscal</w:t>
-      </w:r>
-    </w:p>
-    <w:p>
-      <w:pPr>
-        <w:pStyle w:val="Compact"/>
-        <w:numPr>
-          <w:ilvl w:val="0"/>
-          <w:numId w:val="2"/>
-        </w:numPr>
-        <w:rPr>
-          <w:lang w:val="pt-BR"/>
-        </w:rPr>
-      </w:pPr>
-      <w:r>
-        <w:rPr>
-          <w:b/>
-          <w:bCs/>
-          <w:lang w:val="pt-BR"/>
-        </w:rPr>
-        <w:t>Entrada da Nota no Locador</w:t>
-      </w:r>
-      <w:r>
-        <w:rPr>
-          <w:lang w:val="pt-BR"/>
-        </w:rPr>
-        <w:t xml:space="preserve"> (integração)</w:t>
-      </w:r>
-    </w:p>
-    <w:p>
-      <w:pPr>
-        <w:pStyle w:val="Compact"/>
-        <w:numPr>
-          <w:ilvl w:val="0"/>
-          <w:numId w:val="2"/>
-        </w:numPr>
-      </w:pPr>
-      <w:proofErr w:type="spellStart"/>
-      <w:r>
-        <w:rPr>
-          <w:b/>
-          <w:bCs/>
-        </w:rPr>
-        <w:t>Geração</w:t>
-      </w:r>
-      <w:proofErr w:type="spellEnd"/>
-      <w:r>
-        <w:rPr>
-          <w:b/>
-          <w:bCs/>
-        </w:rPr>
-        <w:t xml:space="preserve"> de Estoque</w:t>
-      </w:r>
-    </w:p>
-    <w:p>
-      <w:pPr>
-        <w:pStyle w:val="Compact"/>
-        <w:numPr>
-          <w:ilvl w:val="0"/>
-          <w:numId w:val="2"/>
-        </w:numPr>
-      </w:pPr>
-      <w:r>
-        <w:rPr>
-          <w:b/>
-          <w:bCs/>
-        </w:rPr>
-        <w:t>Geração de Contas a Pagar</w:t>
-      </w:r>
-    </w:p>
-    <w:p>
-      <w:pPr>
-        <w:pStyle w:val="Compact"/>
-        <w:numPr>
-          <w:ilvl w:val="0"/>
-          <w:numId w:val="2"/>
-        </w:numPr>
-        <w:rPr>
-          <w:lang w:val="pt-BR"/>
-        </w:rPr>
-      </w:pPr>
-      <w:r>
-        <w:rPr>
-          <w:b/>
-          <w:bCs/>
-          <w:lang w:val="pt-BR"/>
-        </w:rPr>
-        <w:t>Baixa e Consumo dos Itens (Almoxarifado)</w:t>
-      </w:r>
-    </w:p>
-    <w:p>
-      <w:pPr>
-        <w:pStyle w:val="Compact"/>
-        <w:numPr>
-          <w:ilvl w:val="0"/>
-          <w:numId w:val="2"/>
-        </w:numPr>
-        <w:rPr>
-          <w:lang w:val="pt-BR"/>
-        </w:rPr>
-      </w:pPr>
-      <w:r>
-        <w:rPr>
-          <w:b/>
-          <w:bCs/>
-          <w:lang w:val="pt-BR"/>
-        </w:rPr>
-        <w:t>Atualização de Estoque Mínimo, Curva ABC e Indicadores</w:t>
-      </w:r>
-    </w:p>
-    <w:p>
-      <w:pPr>
-        <w:pStyle w:val="PargrafodaLista"/>
-        <w:spacing w:after="0"/>
-        <w:rPr>
-          <w:lang w:val="pt-BR"/>
-        </w:rPr>
-      </w:pPr>
-    </w:p>
-    <w:p>
-      <w:pPr>
-        <w:pStyle w:val="PargrafodaLista"/>
-        <w:spacing w:after="0"/>
+        <w:t>O fluxo completo do processo de compras e recebimento, alinhado ao desenho macro fornecido, segue a ordem lógica</w:t>
+      </w:r>
+      <w:r>
+        <w:rPr>
+          <w:lang w:val="pt-BR"/>
+        </w:rPr>
+        <w:t xml:space="preserve">, onde os itens em </w:t>
+      </w:r>
+      <w:r>
+        <w:rPr>
+          <w:i/>
+          <w:iCs/>
+          <w:lang w:val="pt-BR"/>
+        </w:rPr>
+        <w:t>verde</w:t>
+      </w:r>
+      <w:r>
+        <w:rPr>
+          <w:lang w:val="pt-BR"/>
+        </w:rPr>
+        <w:t xml:space="preserve"> já estão em funcionamento e os itens em </w:t>
+      </w:r>
+      <w:r>
+        <w:rPr>
+          <w:i/>
+          <w:iCs/>
+          <w:lang w:val="pt-BR"/>
+        </w:rPr>
+        <w:t>bege</w:t>
+      </w:r>
+      <w:r>
+        <w:rPr>
+          <w:lang w:val="pt-BR"/>
+        </w:rPr>
+        <w:t xml:space="preserve"> é o previsto de desenvolvimento</w:t>
+      </w:r>
+      <w:r>
+        <w:rPr>
+          <w:lang w:val="pt-BR"/>
+        </w:rPr>
+        <w:t>:</w:t>
+      </w:r>
+    </w:p>
+    <w:p>
+      <w:pPr>
+        <w:pStyle w:val="Compact"/>
+        <w:ind w:left="720"/>
+        <w:rPr>
+          <w:lang w:val="pt-BR"/>
+        </w:rPr>
+      </w:pPr>
+      <w:r>
+        <w:rPr>
+          <w:noProof/>
+          <w:lang w:val="pt-BR"/>
+        </w:rPr>
+        <w:lastRenderedPageBreak/>
+        <w:drawing>
+          <wp:inline distT="0" distB="0" distL="0" distR="0" wp14:anchorId="514DB589" wp14:editId="67635144">
+            <wp:extent cx="5612130" cy="6666865"/>
+            <wp:effectExtent l="0" t="0" r="0" b="0"/>
+            <wp:docPr id="1667913387" name="Imagem 3" descr="Diagrama&#10;&#10;O conteúdo gerado por IA pode estar incorreto."/>
+            <wp:cNvGraphicFramePr>
+              <a:graphicFrameLocks xmlns:a="http://schemas.openxmlformats.org/drawingml/2006/main" noChangeAspect="1"/>
+            </wp:cNvGraphicFramePr>
+            <a:graphic xmlns:a="http://schemas.openxmlformats.org/drawingml/2006/main">
+              <a:graphicData uri="http://schemas.openxmlformats.org/drawingml/2006/picture">
+                <pic:pic xmlns:pic="http://schemas.openxmlformats.org/drawingml/2006/picture">
+                  <pic:nvPicPr>
+                    <pic:cNvPr id="1667913387" name="Imagem 3" descr="Diagrama&#10;&#10;O conteúdo gerado por IA pode estar incorreto."/>
+                    <pic:cNvPicPr/>
+                  </pic:nvPicPr>
+                  <pic:blipFill>
+                    <a:blip r:embed="rId5" cstate="print">
+                      <a:extLst>
+                        <a:ext uri="{28A0092B-C50C-407E-A947-70E740481C1C}">
+                          <a14:useLocalDpi xmlns:a14="http://schemas.microsoft.com/office/drawing/2010/main" val="0"/>
+                        </a:ext>
+                      </a:extLst>
+                    </a:blip>
+                    <a:stretch>
+                      <a:fillRect/>
+                    </a:stretch>
+                  </pic:blipFill>
+                  <pic:spPr>
+                    <a:xfrm>
+                      <a:off x="0" y="0"/>
+                      <a:ext cx="5612130" cy="6666865"/>
+                    </a:xfrm>
+                    <a:prstGeom prst="rect">
+                      <a:avLst/>
+                    </a:prstGeom>
+                  </pic:spPr>
+                </pic:pic>
+              </a:graphicData>
+            </a:graphic>
+          </wp:inline>
+        </w:drawing>
+      </w:r>
+    </w:p>
+    <w:p>
+      <w:pPr>
+        <w:pStyle w:val="Compact"/>
+        <w:ind w:left="720"/>
+        <w:rPr>
+          <w:lang w:val="pt-BR"/>
+        </w:rPr>
+      </w:pPr>
+    </w:p>
+    <w:p>
+      <w:pPr>
+        <w:pStyle w:val="Compact"/>
+        <w:ind w:firstLine="360"/>
+        <w:rPr>
+          <w:lang w:val="pt-BR"/>
+        </w:rPr>
+      </w:pPr>
+      <w:r>
+        <w:rPr>
+          <w:lang w:val="pt-BR"/>
+        </w:rPr>
+        <w:t>A seguir segue o fluxo previsto de comunicação entre o sistema Locador e o módulo Compras, através da API:</w:t>
+      </w:r>
+    </w:p>
+    <w:p>
+      <w:pPr>
+        <w:pStyle w:val="Compact"/>
+        <w:ind w:left="360"/>
         <w:jc w:val="center"/>
         <w:rPr>
           <w:lang w:val="pt-BR"/>
@@ -412,6 +294,7 @@
           <w:noProof/>
           <w:lang w:val="pt-BR" w:eastAsia="pt-BR"/>
         </w:rPr>
+        <w:lastRenderedPageBreak/>
         <w:drawing>
           <wp:inline distT="0" distB="0" distL="0" distR="0" wp14:anchorId="2088980E" wp14:editId="200E464C">
             <wp:extent cx="3405186" cy="1905000"/>
@@ -430,7 +313,7 @@
                     </pic:cNvPicPr>
                   </pic:nvPicPr>
                   <pic:blipFill>
-                    <a:blip r:embed="rId5" cstate="print">
+                    <a:blip r:embed="rId6" cstate="print">
                       <a:extLst>
                         <a:ext uri="{28A0092B-C50C-407E-A947-70E740481C1C}">
                           <a14:useLocalDpi xmlns:a14="http://schemas.microsoft.com/office/drawing/2010/main" val="0"/>
@@ -464,7 +347,6 @@
     </w:p>
     <w:p>
       <w:r>
-        <w:lastRenderedPageBreak/>
         <w:pict w14:anchorId="2BAD0F0C">
           <v:rect id="_x0000_i1027" style="width:0;height:1.5pt" o:hralign="center" o:hrstd="t" o:hr="t"/>
         </w:pict>
@@ -532,6 +414,8 @@
       <w:pPr>
         <w:pStyle w:val="Ttulo3"/>
         <w:rPr>
+          <w:b/>
+          <w:bCs/>
           <w:lang w:val="pt-BR"/>
         </w:rPr>
       </w:pPr>
@@ -542,7 +426,115 @@
           <w:bCs/>
           <w:lang w:val="pt-BR"/>
         </w:rPr>
-        <w:t>Entradas (Locador recebe do Compras)</w:t>
+        <w:t xml:space="preserve">Entradas </w:t>
+      </w:r>
+    </w:p>
+    <w:p>
+      <w:pPr>
+        <w:pStyle w:val="Ttulo3"/>
+        <w:ind w:firstLine="360"/>
+        <w:rPr>
+          <w:lang w:val="pt-BR"/>
+        </w:rPr>
+      </w:pPr>
+      <w:r>
+        <w:rPr>
+          <w:b/>
+          <w:bCs/>
+          <w:lang w:val="pt-BR"/>
+        </w:rPr>
+        <w:t>Compras</w:t>
+      </w:r>
+      <w:r>
+        <w:rPr>
+          <w:b/>
+          <w:bCs/>
+          <w:lang w:val="pt-BR"/>
+        </w:rPr>
+        <w:t xml:space="preserve"> recebe do Locador</w:t>
+      </w:r>
+    </w:p>
+    <w:p>
+      <w:pPr>
+        <w:pStyle w:val="Compact"/>
+        <w:numPr>
+          <w:ilvl w:val="0"/>
+          <w:numId w:val="18"/>
+        </w:numPr>
+      </w:pPr>
+      <w:proofErr w:type="spellStart"/>
+      <w:r>
+        <w:t>Produto</w:t>
+      </w:r>
+      <w:proofErr w:type="spellEnd"/>
+      <w:r>
+        <w:t xml:space="preserve"> (</w:t>
+      </w:r>
+      <w:proofErr w:type="spellStart"/>
+      <w:r>
+        <w:t>código</w:t>
+      </w:r>
+      <w:proofErr w:type="spellEnd"/>
+      <w:r>
+        <w:t xml:space="preserve">, </w:t>
+      </w:r>
+      <w:proofErr w:type="spellStart"/>
+      <w:r>
+        <w:t>descrição</w:t>
+      </w:r>
+      <w:proofErr w:type="spellEnd"/>
+      <w:r>
+        <w:t xml:space="preserve">, </w:t>
+      </w:r>
+      <w:proofErr w:type="spellStart"/>
+      <w:r>
+        <w:t>unidade</w:t>
+      </w:r>
+      <w:proofErr w:type="spellEnd"/>
+      <w:r>
+        <w:t>)</w:t>
+      </w:r>
+    </w:p>
+    <w:p>
+      <w:pPr>
+        <w:pStyle w:val="Compact"/>
+        <w:numPr>
+          <w:ilvl w:val="0"/>
+          <w:numId w:val="18"/>
+        </w:numPr>
+      </w:pPr>
+      <w:proofErr w:type="spellStart"/>
+      <w:r>
+        <w:t>Fornecedor</w:t>
+      </w:r>
+      <w:proofErr w:type="spellEnd"/>
+      <w:r>
+        <w:t xml:space="preserve"> (CNPJ, </w:t>
+      </w:r>
+      <w:proofErr w:type="spellStart"/>
+      <w:r>
+        <w:t>razão</w:t>
+      </w:r>
+      <w:proofErr w:type="spellEnd"/>
+      <w:r>
+        <w:t xml:space="preserve"> social)</w:t>
+      </w:r>
+    </w:p>
+    <w:p>
+      <w:pPr>
+        <w:pStyle w:val="Ttulo3"/>
+        <w:ind w:firstLine="360"/>
+        <w:rPr>
+          <w:lang w:val="pt-BR"/>
+        </w:rPr>
+      </w:pPr>
+      <w:r>
+        <w:rPr>
+          <w:b/>
+          <w:bCs/>
+          <w:lang w:val="pt-BR"/>
+        </w:rPr>
+        <w:t>Locador recebe do Compras</w:t>
       </w:r>
     </w:p>
     <w:p>
@@ -555,83 +547,133 @@
       </w:pPr>
       <w:proofErr w:type="spellStart"/>
       <w:r>
-        <w:t>Produto</w:t>
+        <w:t>Pedido</w:t>
       </w:r>
       <w:proofErr w:type="spellEnd"/>
       <w:r>
-        <w:t xml:space="preserve"> (</w:t>
+        <w:t xml:space="preserve"> de </w:t>
       </w:r>
       <w:proofErr w:type="spellStart"/>
       <w:r>
-        <w:t>código</w:t>
+        <w:t>compra</w:t>
       </w:r>
       <w:proofErr w:type="spellEnd"/>
-      <w:r>
-        <w:t xml:space="preserve">, </w:t>
+    </w:p>
+    <w:p>
+      <w:pPr>
+        <w:pStyle w:val="Compact"/>
+        <w:numPr>
+          <w:ilvl w:val="0"/>
+          <w:numId w:val="3"/>
+        </w:numPr>
+      </w:pPr>
+      <w:r>
+        <w:t>Itens do pedido</w:t>
+      </w:r>
+    </w:p>
+    <w:p>
+      <w:pPr>
+        <w:pStyle w:val="Compact"/>
+        <w:numPr>
+          <w:ilvl w:val="0"/>
+          <w:numId w:val="3"/>
+        </w:numPr>
+      </w:pPr>
+      <w:r>
+        <w:t xml:space="preserve">Dados </w:t>
       </w:r>
       <w:proofErr w:type="spellStart"/>
       <w:r>
-        <w:t>descrição</w:t>
+        <w:t>fiscais</w:t>
       </w:r>
       <w:proofErr w:type="spellEnd"/>
       <w:r>
-        <w:t xml:space="preserve">, </w:t>
-      </w:r>
-      <w:proofErr w:type="spellStart"/>
-      <w:r>
-        <w:t>unidade</w:t>
-      </w:r>
-      <w:proofErr w:type="spellEnd"/>
-      <w:r>
-        <w:t>)</w:t>
-      </w:r>
-    </w:p>
-    <w:p>
-      <w:pPr>
-        <w:pStyle w:val="Compact"/>
-        <w:numPr>
-          <w:ilvl w:val="0"/>
-          <w:numId w:val="3"/>
-        </w:numPr>
-      </w:pPr>
-      <w:r>
-        <w:t>Fornecedor (CNPJ, razão social)</w:t>
-      </w:r>
-    </w:p>
-    <w:p>
-      <w:pPr>
-        <w:pStyle w:val="Compact"/>
-        <w:numPr>
-          <w:ilvl w:val="0"/>
-          <w:numId w:val="3"/>
-        </w:numPr>
-      </w:pPr>
-      <w:r>
-        <w:t>Pedido de compra</w:t>
-      </w:r>
-    </w:p>
-    <w:p>
-      <w:pPr>
-        <w:pStyle w:val="Compact"/>
-        <w:numPr>
-          <w:ilvl w:val="0"/>
-          <w:numId w:val="3"/>
-        </w:numPr>
-      </w:pPr>
-      <w:r>
-        <w:t>Itens do pedido</w:t>
-      </w:r>
-    </w:p>
-    <w:p>
-      <w:pPr>
-        <w:pStyle w:val="Compact"/>
-        <w:numPr>
-          <w:ilvl w:val="0"/>
-          <w:numId w:val="3"/>
-        </w:numPr>
-      </w:pPr>
-      <w:r>
-        <w:t>Dados fiscais da nota</w:t>
+        <w:t xml:space="preserve"> da nota</w:t>
+      </w:r>
+    </w:p>
+    <w:p>
+      <w:pPr>
+        <w:pStyle w:val="Ttulo3"/>
+        <w:ind w:firstLine="360"/>
+        <w:rPr>
+          <w:lang w:val="pt-BR"/>
+        </w:rPr>
+      </w:pPr>
+      <w:r>
+        <w:rPr>
+          <w:b/>
+          <w:bCs/>
+          <w:lang w:val="pt-BR"/>
+        </w:rPr>
+        <w:t xml:space="preserve">Locador </w:t>
+      </w:r>
+      <w:r>
+        <w:rPr>
+          <w:b/>
+          <w:bCs/>
+          <w:lang w:val="pt-BR"/>
+        </w:rPr>
+        <w:t>processa informações</w:t>
+      </w:r>
+    </w:p>
+    <w:p>
+      <w:pPr>
+        <w:pStyle w:val="Compact"/>
+        <w:numPr>
+          <w:ilvl w:val="0"/>
+          <w:numId w:val="19"/>
+        </w:numPr>
+        <w:rPr>
+          <w:lang w:val="pt-BR"/>
+        </w:rPr>
+      </w:pPr>
+      <w:r>
+        <w:rPr>
+          <w:lang w:val="pt-BR"/>
+        </w:rPr>
+        <w:t>Entrada d</w:t>
+      </w:r>
+      <w:r>
+        <w:rPr>
+          <w:lang w:val="pt-BR"/>
+        </w:rPr>
+        <w:t>e Material</w:t>
+      </w:r>
+    </w:p>
+    <w:p>
+      <w:pPr>
+        <w:pStyle w:val="Compact"/>
+        <w:numPr>
+          <w:ilvl w:val="0"/>
+          <w:numId w:val="19"/>
+        </w:numPr>
+        <w:rPr>
+          <w:lang w:val="pt-BR"/>
+        </w:rPr>
+      </w:pPr>
+      <w:r>
+        <w:rPr>
+          <w:lang w:val="pt-BR"/>
+        </w:rPr>
+        <w:t>Validação de Nota Fiscal</w:t>
+      </w:r>
+    </w:p>
+    <w:p>
+      <w:pPr>
+        <w:pStyle w:val="Compact"/>
+        <w:numPr>
+          <w:ilvl w:val="0"/>
+          <w:numId w:val="19"/>
+        </w:numPr>
+        <w:rPr>
+          <w:lang w:val="pt-BR"/>
+        </w:rPr>
+      </w:pPr>
+      <w:r>
+        <w:rPr>
+          <w:lang w:val="pt-BR"/>
+        </w:rPr>
+        <w:t>Geração de lançamento financeiro</w:t>
       </w:r>
     </w:p>
     <w:p>
@@ -719,8 +761,26 @@
         </w:numPr>
       </w:pPr>
       <w:r>
-        <w:t>Situação das contas a pagar</w:t>
-      </w:r>
+        <w:t xml:space="preserve">Situação das </w:t>
+      </w:r>
+      <w:proofErr w:type="spellStart"/>
+      <w:r>
+        <w:t>contas</w:t>
+      </w:r>
+      <w:proofErr w:type="spellEnd"/>
+      <w:r>
+        <w:t xml:space="preserve"> a </w:t>
+      </w:r>
+      <w:proofErr w:type="spellStart"/>
+      <w:r>
+        <w:t>pagar</w:t>
+      </w:r>
+      <w:proofErr w:type="spellEnd"/>
+    </w:p>
+    <w:p>
+      <w:pPr>
+        <w:pStyle w:val="Compact"/>
+      </w:pPr>
     </w:p>
     <w:p>
       <w:r>
@@ -731,7 +791,7 @@
     </w:p>
     <w:p>
       <w:pPr>
-        <w:pStyle w:val="Ttulo1"/>
+        <w:pStyle w:val="SourceCode"/>
         <w:rPr>
           <w:lang w:val="pt-BR"/>
         </w:rPr>
@@ -739,80 +799,6 @@
       <w:bookmarkStart w:id="5" w:name="diagrama-de-integração-macro"/>
       <w:bookmarkEnd w:id="2"/>
       <w:bookmarkEnd w:id="4"/>
-      <w:r>
-        <w:rPr>
-          <w:lang w:val="pt-BR"/>
-        </w:rPr>
-        <w:t>3. Diagrama de Integração (Macro)</w:t>
-      </w:r>
-    </w:p>
-    <w:p>
-      <w:pPr>
-        <w:pStyle w:val="SourceCode"/>
-        <w:rPr>
-          <w:lang w:val="pt-BR"/>
-        </w:rPr>
-      </w:pPr>
-      <w:r>
-        <w:rPr>
-          <w:lang w:val="pt-BR"/>
-        </w:rPr>
-        <w:br/>
-      </w:r>
-      <w:r>
-        <w:rPr>
-          <w:noProof/>
-          <w:lang w:val="pt-BR"/>
-        </w:rPr>
-        <w:drawing>
-          <wp:inline distT="0" distB="0" distL="0" distR="0" wp14:anchorId="643050E5" wp14:editId="6CFB5005">
-            <wp:extent cx="5612130" cy="803275"/>
-            <wp:effectExtent l="0" t="0" r="0" b="0"/>
-            <wp:docPr id="858724246" name="Imagem 1" descr="Interface gráfica do usuário, Aplicativo&#10;&#10;O conteúdo gerado por IA pode estar incorreto."/>
-            <wp:cNvGraphicFramePr>
-              <a:graphicFrameLocks xmlns:a="http://schemas.openxmlformats.org/drawingml/2006/main" noChangeAspect="1"/>
-            </wp:cNvGraphicFramePr>
-            <a:graphic xmlns:a="http://schemas.openxmlformats.org/drawingml/2006/main">
-              <a:graphicData uri="http://schemas.openxmlformats.org/drawingml/2006/picture">
-                <pic:pic xmlns:pic="http://schemas.openxmlformats.org/drawingml/2006/picture">
-                  <pic:nvPicPr>
-                    <pic:cNvPr id="858724246" name="Imagem 1" descr="Interface gráfica do usuário, Aplicativo&#10;&#10;O conteúdo gerado por IA pode estar incorreto."/>
-                    <pic:cNvPicPr/>
-                  </pic:nvPicPr>
-                  <pic:blipFill>
-                    <a:blip r:embed="rId6" cstate="print">
-                      <a:extLst>
-                        <a:ext uri="{28A0092B-C50C-407E-A947-70E740481C1C}">
-                          <a14:useLocalDpi xmlns:a14="http://schemas.microsoft.com/office/drawing/2010/main" val="0"/>
-                        </a:ext>
-                      </a:extLst>
-                    </a:blip>
-                    <a:stretch>
-                      <a:fillRect/>
-                    </a:stretch>
-                  </pic:blipFill>
-                  <pic:spPr>
-                    <a:xfrm>
-                      <a:off x="0" y="0"/>
-                      <a:ext cx="5612130" cy="803275"/>
-                    </a:xfrm>
-                    <a:prstGeom prst="rect">
-                      <a:avLst/>
-                    </a:prstGeom>
-                  </pic:spPr>
-                </pic:pic>
-              </a:graphicData>
-            </a:graphic>
-          </wp:inline>
-        </w:drawing>
-      </w:r>
-    </w:p>
-    <w:p>
-      <w:r>
-        <w:pict w14:anchorId="59B9E552">
-          <v:rect id="_x0000_i1029" style="width:0;height:1.5pt" o:hralign="center" o:hrstd="t" o:hr="t"/>
-        </w:pict>
-      </w:r>
     </w:p>
     <w:p>
       <w:pPr>
@@ -827,7 +813,14 @@
         <w:rPr>
           <w:lang w:val="pt-BR"/>
         </w:rPr>
-        <w:t>4. Fluxo Detalhado do Processo (Operacional + Sistema)</w:t>
+        <w:lastRenderedPageBreak/>
+        <w:t>3</w:t>
+      </w:r>
+      <w:r>
+        <w:rPr>
+          <w:lang w:val="pt-BR"/>
+        </w:rPr>
+        <w:t>. Fluxo Detalhado do Processo (Operacional + Sistema)</w:t>
       </w:r>
     </w:p>
     <w:p>
@@ -854,7 +847,14 @@
           <w:b/>
           <w:bCs/>
         </w:rPr>
-        <w:t xml:space="preserve">4.1 </w:t>
+        <w:t>3</w:t>
+      </w:r>
+      <w:r>
+        <w:rPr>
+          <w:b/>
+          <w:bCs/>
+        </w:rPr>
+        <w:t xml:space="preserve">.1 </w:t>
       </w:r>
       <w:proofErr w:type="spellStart"/>
       <w:r>
@@ -965,9 +965,24 @@
           <w:b/>
           <w:bCs/>
         </w:rPr>
-        <w:lastRenderedPageBreak/>
-        <w:t>4.2 Cotação</w:t>
-      </w:r>
+        <w:t>3</w:t>
+      </w:r>
+      <w:r>
+        <w:rPr>
+          <w:b/>
+          <w:bCs/>
+        </w:rPr>
+        <w:t xml:space="preserve">.2 </w:t>
+      </w:r>
+      <w:proofErr w:type="spellStart"/>
+      <w:r>
+        <w:rPr>
+          <w:b/>
+          <w:bCs/>
+        </w:rPr>
+        <w:t>Cotação</w:t>
+      </w:r>
+      <w:proofErr w:type="spellEnd"/>
     </w:p>
     <w:p>
       <w:pPr>
@@ -1038,7 +1053,46 @@
           <w:b/>
           <w:bCs/>
         </w:rPr>
-        <w:t>4.3 Pedido de Compra (PC)</w:t>
+        <w:t>3</w:t>
+      </w:r>
+      <w:r>
+        <w:rPr>
+          <w:b/>
+          <w:bCs/>
+        </w:rPr>
+        <w:t xml:space="preserve">.3 </w:t>
+      </w:r>
+      <w:proofErr w:type="spellStart"/>
+      <w:r>
+        <w:rPr>
+          <w:b/>
+          <w:bCs/>
+        </w:rPr>
+        <w:t>Pedido</w:t>
+      </w:r>
+      <w:proofErr w:type="spellEnd"/>
+      <w:r>
+        <w:rPr>
+          <w:b/>
+          <w:bCs/>
+        </w:rPr>
+        <w:t xml:space="preserve"> de </w:t>
+      </w:r>
+      <w:proofErr w:type="spellStart"/>
+      <w:r>
+        <w:rPr>
+          <w:b/>
+          <w:bCs/>
+        </w:rPr>
+        <w:t>Compra</w:t>
+      </w:r>
+      <w:proofErr w:type="spellEnd"/>
+      <w:r>
+        <w:rPr>
+          <w:b/>
+          <w:bCs/>
+        </w:rPr>
+        <w:t xml:space="preserve"> (PC)</w:t>
       </w:r>
     </w:p>
     <w:p>
@@ -1138,7 +1192,15 @@
           <w:bCs/>
           <w:lang w:val="pt-BR"/>
         </w:rPr>
-        <w:t>4.4 Recebimento da Mercadoria (Almoxarifado)</w:t>
+        <w:t>3</w:t>
+      </w:r>
+      <w:r>
+        <w:rPr>
+          <w:b/>
+          <w:bCs/>
+          <w:lang w:val="pt-BR"/>
+        </w:rPr>
+        <w:t>.4 Recebimento da Mercadoria (Almoxarifado)</w:t>
       </w:r>
     </w:p>
     <w:p>
@@ -1256,7 +1318,15 @@
           <w:bCs/>
           <w:lang w:val="pt-BR"/>
         </w:rPr>
-        <w:t>4.5 Recebimento da Nota Fiscal</w:t>
+        <w:t>3</w:t>
+      </w:r>
+      <w:r>
+        <w:rPr>
+          <w:b/>
+          <w:bCs/>
+          <w:lang w:val="pt-BR"/>
+        </w:rPr>
+        <w:t>.5 Recebimento da Nota Fiscal</w:t>
       </w:r>
     </w:p>
     <w:p>
@@ -1363,7 +1433,15 @@
           <w:bCs/>
           <w:lang w:val="pt-BR"/>
         </w:rPr>
-        <w:t>4.6 Envio da Nota via API para o Locador</w:t>
+        <w:t>3</w:t>
+      </w:r>
+      <w:r>
+        <w:rPr>
+          <w:b/>
+          <w:bCs/>
+          <w:lang w:val="pt-BR"/>
+        </w:rPr>
+        <w:t>.6 Envio da Nota via API para o Locador</w:t>
       </w:r>
     </w:p>
     <w:p>
@@ -1419,6 +1497,7 @@
         </w:numPr>
       </w:pPr>
       <w:r>
+        <w:lastRenderedPageBreak/>
         <w:t>Dados do pedido</w:t>
       </w:r>
     </w:p>
@@ -1489,7 +1568,15 @@
           <w:bCs/>
           <w:lang w:val="pt-BR"/>
         </w:rPr>
-        <w:t>4.7 Validação no Locador</w:t>
+        <w:t>3</w:t>
+      </w:r>
+      <w:r>
+        <w:rPr>
+          <w:b/>
+          <w:bCs/>
+          <w:lang w:val="pt-BR"/>
+        </w:rPr>
+        <w:t>.7 Validação no Locador</w:t>
       </w:r>
     </w:p>
     <w:p>
@@ -1535,8 +1622,15 @@
           <w:bCs/>
           <w:lang w:val="pt-BR"/>
         </w:rPr>
-        <w:lastRenderedPageBreak/>
-        <w:t>4.8 Entrada da Nota e Geração de Documentos</w:t>
+        <w:t>3</w:t>
+      </w:r>
+      <w:r>
+        <w:rPr>
+          <w:b/>
+          <w:bCs/>
+          <w:lang w:val="pt-BR"/>
+        </w:rPr>
+        <w:t>.8 Entrada da Nota e Geração de Documentos</w:t>
       </w:r>
     </w:p>
     <w:p>
@@ -1652,7 +1746,15 @@
           <w:bCs/>
           <w:lang w:val="pt-BR"/>
         </w:rPr>
-        <w:t>4.9 Retorno ao Sistema Compras</w:t>
+        <w:t>3</w:t>
+      </w:r>
+      <w:r>
+        <w:rPr>
+          <w:b/>
+          <w:bCs/>
+          <w:lang w:val="pt-BR"/>
+        </w:rPr>
+        <w:t>.9 Retorno ao Sistema Compras</w:t>
       </w:r>
     </w:p>
     <w:p>
@@ -1712,7 +1814,15 @@
           <w:bCs/>
           <w:lang w:val="pt-BR"/>
         </w:rPr>
-        <w:t>4.10 Processo de Almoxarifado (pós-entrada)</w:t>
+        <w:t>3</w:t>
+      </w:r>
+      <w:r>
+        <w:rPr>
+          <w:b/>
+          <w:bCs/>
+          <w:lang w:val="pt-BR"/>
+        </w:rPr>
+        <w:t>.10 Processo de Almoxarifado (pós-entrada)</w:t>
       </w:r>
     </w:p>
     <w:p>
@@ -1772,7 +1882,15 @@
           <w:bCs/>
           <w:lang w:val="pt-BR"/>
         </w:rPr>
-        <w:t>4.11 Processo Financeiro</w:t>
+        <w:t>3</w:t>
+      </w:r>
+      <w:r>
+        <w:rPr>
+          <w:b/>
+          <w:bCs/>
+          <w:lang w:val="pt-BR"/>
+        </w:rPr>
+        <w:t>.11 Processo Financeiro</w:t>
       </w:r>
     </w:p>
     <w:p>
@@ -1828,7 +1946,7 @@
           <w:lang w:val="pt-BR"/>
         </w:rPr>
       </w:pPr>
-      <w:bookmarkStart w:id="18" w:name="X6923691264a7a0c08182833df299945c2f7e9e8"/>
+      <w:bookmarkStart w:id="18" w:name="modelo-de-dados-da-integração"/>
       <w:bookmarkEnd w:id="6"/>
       <w:bookmarkEnd w:id="17"/>
       <w:r>
@@ -1836,82 +1954,13 @@
           <w:lang w:val="pt-BR"/>
         </w:rPr>
         <w:lastRenderedPageBreak/>
-        <w:t>5. Diagrama do Fluxo Detalhado (Processo Completo)</w:t>
-      </w:r>
-    </w:p>
-    <w:p>
-      <w:pPr>
-        <w:jc w:val="center"/>
-      </w:pPr>
-      <w:r>
-        <w:rPr>
-          <w:noProof/>
-        </w:rPr>
-        <w:drawing>
-          <wp:inline distT="0" distB="0" distL="0" distR="0" wp14:anchorId="359B5557" wp14:editId="4C7CDB71">
-            <wp:extent cx="4591711" cy="7762875"/>
-            <wp:effectExtent l="0" t="0" r="0" b="0"/>
-            <wp:docPr id="219866586" name="Imagem 2" descr="Diagrama&#10;&#10;O conteúdo gerado por IA pode estar incorreto."/>
-            <wp:cNvGraphicFramePr>
-              <a:graphicFrameLocks xmlns:a="http://schemas.openxmlformats.org/drawingml/2006/main" noChangeAspect="1"/>
-            </wp:cNvGraphicFramePr>
-            <a:graphic xmlns:a="http://schemas.openxmlformats.org/drawingml/2006/main">
-              <a:graphicData uri="http://schemas.openxmlformats.org/drawingml/2006/picture">
-                <pic:pic xmlns:pic="http://schemas.openxmlformats.org/drawingml/2006/picture">
-                  <pic:nvPicPr>
-                    <pic:cNvPr id="219866586" name="Imagem 2" descr="Diagrama&#10;&#10;O conteúdo gerado por IA pode estar incorreto."/>
-                    <pic:cNvPicPr/>
-                  </pic:nvPicPr>
-                  <pic:blipFill>
-                    <a:blip r:embed="rId7" cstate="print">
-                      <a:extLst>
-                        <a:ext uri="{28A0092B-C50C-407E-A947-70E740481C1C}">
-                          <a14:useLocalDpi xmlns:a14="http://schemas.microsoft.com/office/drawing/2010/main" val="0"/>
-                        </a:ext>
-                      </a:extLst>
-                    </a:blip>
-                    <a:stretch>
-                      <a:fillRect/>
-                    </a:stretch>
-                  </pic:blipFill>
-                  <pic:spPr>
-                    <a:xfrm>
-                      <a:off x="0" y="0"/>
-                      <a:ext cx="4606856" cy="7788480"/>
-                    </a:xfrm>
-                    <a:prstGeom prst="rect">
-                      <a:avLst/>
-                    </a:prstGeom>
-                  </pic:spPr>
-                </pic:pic>
-              </a:graphicData>
-            </a:graphic>
-          </wp:inline>
-        </w:drawing>
-      </w:r>
-    </w:p>
-    <w:p>
-      <w:r>
-        <w:pict w14:anchorId="3E7248A3">
-          <v:rect id="_x0000_i1031" style="width:0;height:1.5pt" o:hralign="center" o:hrstd="t" o:hr="t"/>
-        </w:pict>
-      </w:r>
-    </w:p>
-    <w:p>
-      <w:pPr>
-        <w:pStyle w:val="Ttulo1"/>
-        <w:rPr>
-          <w:lang w:val="pt-BR"/>
-        </w:rPr>
-      </w:pPr>
-      <w:bookmarkStart w:id="19" w:name="modelo-de-dados-da-integração"/>
-      <w:bookmarkEnd w:id="18"/>
-      <w:r>
-        <w:rPr>
-          <w:lang w:val="pt-BR"/>
-        </w:rPr>
-        <w:lastRenderedPageBreak/>
-        <w:t>6. Modelo de Dados da Integração</w:t>
+        <w:t>4</w:t>
+      </w:r>
+      <w:r>
+        <w:rPr>
+          <w:lang w:val="pt-BR"/>
+        </w:rPr>
+        <w:t>. Modelo de Dados da Integração</w:t>
       </w:r>
     </w:p>
     <w:p>
@@ -1921,14 +1970,22 @@
           <w:lang w:val="pt-BR"/>
         </w:rPr>
       </w:pPr>
-      <w:bookmarkStart w:id="20" w:name="payload-enviado-do-compras-locador"/>
-      <w:r>
-        <w:rPr>
-          <w:b/>
-          <w:bCs/>
-          <w:lang w:val="pt-BR"/>
-        </w:rPr>
-        <w:t xml:space="preserve">6.1 </w:t>
+      <w:bookmarkStart w:id="19" w:name="payload-enviado-do-compras-locador"/>
+      <w:r>
+        <w:rPr>
+          <w:b/>
+          <w:bCs/>
+          <w:lang w:val="pt-BR"/>
+        </w:rPr>
+        <w:t>4</w:t>
+      </w:r>
+      <w:r>
+        <w:rPr>
+          <w:b/>
+          <w:bCs/>
+          <w:lang w:val="pt-BR"/>
+        </w:rPr>
+        <w:t xml:space="preserve">.1 </w:t>
       </w:r>
       <w:proofErr w:type="spellStart"/>
       <w:r>
@@ -2027,14 +2084,53 @@
       <w:pPr>
         <w:pStyle w:val="Ttulo3"/>
       </w:pPr>
-      <w:bookmarkStart w:id="21" w:name="retorno-do-locador-compras"/>
-      <w:bookmarkEnd w:id="20"/>
-      <w:r>
-        <w:rPr>
-          <w:b/>
-          <w:bCs/>
-        </w:rPr>
-        <w:t>6.2 Retorno do Locador → Compras</w:t>
+      <w:bookmarkStart w:id="20" w:name="retorno-do-locador-compras"/>
+      <w:bookmarkEnd w:id="19"/>
+      <w:r>
+        <w:rPr>
+          <w:b/>
+          <w:bCs/>
+        </w:rPr>
+        <w:t>4</w:t>
+      </w:r>
+      <w:r>
+        <w:rPr>
+          <w:b/>
+          <w:bCs/>
+        </w:rPr>
+        <w:t xml:space="preserve">.2 </w:t>
+      </w:r>
+      <w:proofErr w:type="spellStart"/>
+      <w:r>
+        <w:rPr>
+          <w:b/>
+          <w:bCs/>
+        </w:rPr>
+        <w:t>Retorno</w:t>
+      </w:r>
+      <w:proofErr w:type="spellEnd"/>
+      <w:r>
+        <w:rPr>
+          <w:b/>
+          <w:bCs/>
+        </w:rPr>
+        <w:t xml:space="preserve"> do </w:t>
+      </w:r>
+      <w:proofErr w:type="spellStart"/>
+      <w:r>
+        <w:rPr>
+          <w:b/>
+          <w:bCs/>
+        </w:rPr>
+        <w:t>Locador</w:t>
+      </w:r>
+      <w:proofErr w:type="spellEnd"/>
+      <w:r>
+        <w:rPr>
+          <w:b/>
+          <w:bCs/>
+        </w:rPr>
+        <w:t xml:space="preserve"> → Compras</w:t>
       </w:r>
     </w:p>
     <w:p>
@@ -2099,14 +2195,20 @@
           <w:lang w:val="pt-BR"/>
         </w:rPr>
       </w:pPr>
-      <w:bookmarkStart w:id="22" w:name="regras-de-negócio-importantes"/>
-      <w:bookmarkEnd w:id="19"/>
-      <w:bookmarkEnd w:id="21"/>
-      <w:r>
-        <w:rPr>
-          <w:lang w:val="pt-BR"/>
-        </w:rPr>
-        <w:t>7. Regras de Negócio Importantes</w:t>
+      <w:bookmarkStart w:id="21" w:name="regras-de-negócio-importantes"/>
+      <w:bookmarkEnd w:id="18"/>
+      <w:bookmarkEnd w:id="20"/>
+      <w:r>
+        <w:rPr>
+          <w:lang w:val="pt-BR"/>
+        </w:rPr>
+        <w:t>5</w:t>
+      </w:r>
+      <w:r>
+        <w:rPr>
+          <w:lang w:val="pt-BR"/>
+        </w:rPr>
+        <w:t>. Regras de Negócio Importantes</w:t>
       </w:r>
     </w:p>
     <w:p>
@@ -2116,7 +2218,7 @@
           <w:lang w:val="pt-BR"/>
         </w:rPr>
       </w:pPr>
-      <w:bookmarkStart w:id="23" w:name="produtos-inexistentes"/>
+      <w:bookmarkStart w:id="22" w:name="produtos-inexistentes"/>
       <w:r>
         <w:rPr>
           <w:b/>
@@ -2170,78 +2272,78 @@
       <w:pPr>
         <w:pStyle w:val="Ttulo3"/>
       </w:pPr>
-      <w:bookmarkStart w:id="24" w:name="fornecedor-inexistente"/>
+      <w:bookmarkStart w:id="23" w:name="fornecedor-inexistente"/>
+      <w:bookmarkEnd w:id="22"/>
+      <w:proofErr w:type="spellStart"/>
+      <w:r>
+        <w:rPr>
+          <w:b/>
+          <w:bCs/>
+        </w:rPr>
+        <w:t>Fornecedor</w:t>
+      </w:r>
+      <w:proofErr w:type="spellEnd"/>
+      <w:r>
+        <w:rPr>
+          <w:b/>
+          <w:bCs/>
+        </w:rPr>
+        <w:t xml:space="preserve"> </w:t>
+      </w:r>
+      <w:proofErr w:type="spellStart"/>
+      <w:r>
+        <w:rPr>
+          <w:b/>
+          <w:bCs/>
+        </w:rPr>
+        <w:t>inexistente</w:t>
+      </w:r>
+      <w:proofErr w:type="spellEnd"/>
+    </w:p>
+    <w:p>
+      <w:pPr>
+        <w:pStyle w:val="Compact"/>
+        <w:numPr>
+          <w:ilvl w:val="0"/>
+          <w:numId w:val="14"/>
+        </w:numPr>
+      </w:pPr>
+      <w:r>
+        <w:t>Não entra no Locador</w:t>
+      </w:r>
+    </w:p>
+    <w:p>
+      <w:pPr>
+        <w:pStyle w:val="Ttulo3"/>
+      </w:pPr>
+      <w:bookmarkStart w:id="24" w:name="nota-duplicada"/>
       <w:bookmarkEnd w:id="23"/>
-      <w:proofErr w:type="spellStart"/>
-      <w:r>
-        <w:rPr>
-          <w:b/>
-          <w:bCs/>
-        </w:rPr>
-        <w:t>Fornecedor</w:t>
-      </w:r>
-      <w:proofErr w:type="spellEnd"/>
-      <w:r>
-        <w:rPr>
-          <w:b/>
-          <w:bCs/>
-        </w:rPr>
-        <w:t xml:space="preserve"> </w:t>
-      </w:r>
-      <w:proofErr w:type="spellStart"/>
-      <w:r>
-        <w:rPr>
-          <w:b/>
-          <w:bCs/>
-        </w:rPr>
-        <w:t>inexistente</w:t>
-      </w:r>
-      <w:proofErr w:type="spellEnd"/>
-    </w:p>
-    <w:p>
-      <w:pPr>
-        <w:pStyle w:val="Compact"/>
-        <w:numPr>
-          <w:ilvl w:val="0"/>
-          <w:numId w:val="14"/>
-        </w:numPr>
-      </w:pPr>
-      <w:r>
-        <w:t>Não entra no Locador</w:t>
+      <w:r>
+        <w:rPr>
+          <w:b/>
+          <w:bCs/>
+        </w:rPr>
+        <w:t>Nota duplicada</w:t>
+      </w:r>
+    </w:p>
+    <w:p>
+      <w:pPr>
+        <w:pStyle w:val="Compact"/>
+        <w:numPr>
+          <w:ilvl w:val="0"/>
+          <w:numId w:val="15"/>
+        </w:numPr>
+      </w:pPr>
+      <w:r>
+        <w:t>Identificada pela chave NFe</w:t>
       </w:r>
     </w:p>
     <w:p>
       <w:pPr>
         <w:pStyle w:val="Ttulo3"/>
       </w:pPr>
-      <w:bookmarkStart w:id="25" w:name="nota-duplicada"/>
+      <w:bookmarkStart w:id="25" w:name="divergência-entre-pedido-e-nota"/>
       <w:bookmarkEnd w:id="24"/>
-      <w:r>
-        <w:rPr>
-          <w:b/>
-          <w:bCs/>
-        </w:rPr>
-        <w:t>Nota duplicada</w:t>
-      </w:r>
-    </w:p>
-    <w:p>
-      <w:pPr>
-        <w:pStyle w:val="Compact"/>
-        <w:numPr>
-          <w:ilvl w:val="0"/>
-          <w:numId w:val="15"/>
-        </w:numPr>
-      </w:pPr>
-      <w:r>
-        <w:t>Identificada pela chave NFe</w:t>
-      </w:r>
-    </w:p>
-    <w:p>
-      <w:pPr>
-        <w:pStyle w:val="Ttulo3"/>
-      </w:pPr>
-      <w:bookmarkStart w:id="26" w:name="divergência-entre-pedido-e-nota"/>
-      <w:bookmarkEnd w:id="25"/>
       <w:r>
         <w:rPr>
           <w:b/>
@@ -2273,11 +2375,14 @@
       <w:pPr>
         <w:pStyle w:val="Ttulo1"/>
       </w:pPr>
-      <w:bookmarkStart w:id="27" w:name="considerações-técnicas"/>
-      <w:bookmarkEnd w:id="22"/>
-      <w:bookmarkEnd w:id="26"/>
-      <w:r>
-        <w:t>8. Considerações Técnicas</w:t>
+      <w:bookmarkStart w:id="26" w:name="considerações-técnicas"/>
+      <w:bookmarkEnd w:id="21"/>
+      <w:bookmarkEnd w:id="25"/>
+      <w:r>
+        <w:t>6</w:t>
+      </w:r>
+      <w:r>
+        <w:t>. Considerações Técnicas</w:t>
       </w:r>
     </w:p>
     <w:p>
@@ -2373,85 +2478,85 @@
           <w:lang w:val="pt-BR"/>
         </w:rPr>
       </w:pPr>
-      <w:bookmarkStart w:id="28" w:name="conclusão"/>
+      <w:bookmarkStart w:id="27" w:name="conclusão"/>
+      <w:bookmarkEnd w:id="26"/>
+      <w:r>
+        <w:rPr>
+          <w:lang w:val="pt-BR"/>
+        </w:rPr>
+        <w:t>9. Conclusão</w:t>
+      </w:r>
+    </w:p>
+    <w:p>
+      <w:pPr>
+        <w:pStyle w:val="FirstParagraph"/>
+        <w:rPr>
+          <w:lang w:val="pt-BR"/>
+        </w:rPr>
+      </w:pPr>
+      <w:r>
+        <w:rPr>
+          <w:lang w:val="pt-BR"/>
+        </w:rPr>
+        <w:t xml:space="preserve">Este documento estabelece o processo completo — operacional, sistêmico e integrado — entre </w:t>
+      </w:r>
+      <w:r>
+        <w:rPr>
+          <w:b/>
+          <w:bCs/>
+          <w:lang w:val="pt-BR"/>
+        </w:rPr>
+        <w:t>Compras</w:t>
+      </w:r>
+      <w:r>
+        <w:rPr>
+          <w:lang w:val="pt-BR"/>
+        </w:rPr>
+        <w:t xml:space="preserve"> e </w:t>
+      </w:r>
+      <w:r>
+        <w:rPr>
+          <w:b/>
+          <w:bCs/>
+          <w:lang w:val="pt-BR"/>
+        </w:rPr>
+        <w:t>Locador</w:t>
+      </w:r>
+      <w:r>
+        <w:rPr>
+          <w:lang w:val="pt-BR"/>
+        </w:rPr>
+        <w:t>, garantindo o alinhamento para desenvolvimento, testes e operação.</w:t>
+      </w:r>
+    </w:p>
+    <w:p>
+      <w:pPr>
+        <w:pStyle w:val="Corpodetexto"/>
+        <w:rPr>
+          <w:lang w:val="pt-BR"/>
+        </w:rPr>
+      </w:pPr>
+      <w:r>
+        <w:rPr>
+          <w:lang w:val="pt-BR"/>
+        </w:rPr>
+        <w:t xml:space="preserve">Se quiser, posso gerar também a versão </w:t>
+      </w:r>
+      <w:r>
+        <w:rPr>
+          <w:b/>
+          <w:bCs/>
+          <w:lang w:val="pt-BR"/>
+        </w:rPr>
+        <w:t>PDF pronta</w:t>
+      </w:r>
+      <w:r>
+        <w:rPr>
+          <w:lang w:val="pt-BR"/>
+        </w:rPr>
+        <w:t>, com gráficos renderizados automaticamente.</w:t>
+      </w:r>
       <w:bookmarkEnd w:id="27"/>
-      <w:r>
-        <w:rPr>
-          <w:lang w:val="pt-BR"/>
-        </w:rPr>
-        <w:t>9. Conclusão</w:t>
-      </w:r>
-    </w:p>
-    <w:p>
-      <w:pPr>
-        <w:pStyle w:val="FirstParagraph"/>
-        <w:rPr>
-          <w:lang w:val="pt-BR"/>
-        </w:rPr>
-      </w:pPr>
-      <w:r>
-        <w:rPr>
-          <w:lang w:val="pt-BR"/>
-        </w:rPr>
-        <w:t xml:space="preserve">Este documento estabelece o processo completo — operacional, sistêmico e integrado — entre </w:t>
-      </w:r>
-      <w:r>
-        <w:rPr>
-          <w:b/>
-          <w:bCs/>
-          <w:lang w:val="pt-BR"/>
-        </w:rPr>
-        <w:t>Compras</w:t>
-      </w:r>
-      <w:r>
-        <w:rPr>
-          <w:lang w:val="pt-BR"/>
-        </w:rPr>
-        <w:t xml:space="preserve"> e </w:t>
-      </w:r>
-      <w:r>
-        <w:rPr>
-          <w:b/>
-          <w:bCs/>
-          <w:lang w:val="pt-BR"/>
-        </w:rPr>
-        <w:t>Locador</w:t>
-      </w:r>
-      <w:r>
-        <w:rPr>
-          <w:lang w:val="pt-BR"/>
-        </w:rPr>
-        <w:t>, garantindo o alinhamento para desenvolvimento, testes e operação.</w:t>
-      </w:r>
-    </w:p>
-    <w:p>
-      <w:pPr>
-        <w:pStyle w:val="Corpodetexto"/>
-        <w:rPr>
-          <w:lang w:val="pt-BR"/>
-        </w:rPr>
-      </w:pPr>
-      <w:r>
-        <w:rPr>
-          <w:lang w:val="pt-BR"/>
-        </w:rPr>
-        <w:t xml:space="preserve">Se quiser, posso gerar também a versão </w:t>
-      </w:r>
-      <w:r>
-        <w:rPr>
-          <w:b/>
-          <w:bCs/>
-          <w:lang w:val="pt-BR"/>
-        </w:rPr>
-        <w:t>PDF pronta</w:t>
-      </w:r>
-      <w:r>
-        <w:rPr>
-          <w:lang w:val="pt-BR"/>
-        </w:rPr>
-        <w:t>, com gráficos renderizados automaticamente.</w:t>
-      </w:r>
-      <w:bookmarkEnd w:id="28"/>
     </w:p>
     <w:sectPr>
       <w:footnotePr>
@@ -2469,7 +2574,7 @@
 <w:numbering xmlns:wpc="http://schemas.microsoft.com/office/word/2010/wordprocessingCanvas" xmlns:cx="http://schemas.microsoft.com/office/drawing/2014/chartex" xmlns:cx1="http://schemas.microsoft.com/office/drawing/2015/9/8/chartex" xmlns:cx2="http://schemas.microsoft.com/office/drawing/2015/10/21/chartex" xmlns:cx3="http://schemas.microsoft.com/office/drawing/2016/5/9/chartex" xmlns:cx4="http://schemas.microsoft.com/office/drawing/2016/5/10/chartex" xmlns:cx5="http://schemas.microsoft.com/office/drawing/2016/5/11/chartex" xmlns:cx6="http://schemas.microsoft.com/office/drawing/2016/5/12/chartex" xmlns:cx7="http://schemas.microsoft.com/office/drawing/2016/5/13/chartex" xmlns:cx8="http://schemas.microsoft.com/office/drawing/2016/5/14/chartex" xmlns:mc="http://schemas.openxmlformats.org/markup-compatibility/2006" xmlns:aink="http://schemas.microsoft.com/office/drawing/2016/ink" xmlns:am3d="http://schemas.microsoft.com/office/drawing/2017/model3d" xmlns:o="urn:schemas-microsoft-com:office:office" xmlns:oel="http://schemas.microsoft.com/office/2019/extlst" xmlns:r="http://schemas.openxmlformats.org/officeDocument/2006/relationships" xmlns:m="http://schemas.openxmlformats.org/officeDocument/2006/math" xmlns:v="urn:schemas-microsoft-com:vml" xmlns:wp14="http://schemas.microsoft.com/office/word/2010/wordprocessingDrawing" xmlns:wp="http://schemas.openxmlformats.org/drawingml/2006/wordprocessingDrawing" xmlns:w10="urn:schemas-microsoft-com:office:word" xmlns:w="http://schemas.openxmlformats.org/wordprocessingml/2006/main" xmlns:w14="http://schemas.microsoft.com/office/word/2010/wordml" xmlns:w15="http://schemas.microsoft.com/office/word/2012/wordml" xmlns:w16cex="http://schemas.microsoft.com/office/word/2018/wordml/cex" xmlns:w16cid="http://schemas.microsoft.com/office/word/2016/wordml/cid" xmlns:w16="http://schemas.microsoft.com/office/word/2018/wordml" xmlns:w16du="http://schemas.microsoft.com/office/word/2023/wordml/word16du" xmlns:w16sdtdh="http://schemas.microsoft.com/office/word/2020/wordml/sdtdatahash" xmlns:w16sdtfl="http://schemas.microsoft.com/office/word/2024/wordml/sdtformatlock" xmlns:w16se="http://schemas.microsoft.com/office/word/2015/wordml/symex" xmlns:wpg="http://schemas.microsoft.com/office/word/2010/wordprocessingGroup" xmlns:wpi="http://schemas.microsoft.com/office/word/2010/wordprocessingInk" xmlns:wne="http://schemas.microsoft.com/office/word/2006/wordml" xmlns:wps="http://schemas.microsoft.com/office/word/2010/wordprocessingShape" mc:Ignorable="w14 w15 w16se w16cid w16 w16cex w16sdtdh w16sdtfl w16du wp14">
   <w:numPicBullet w:numPicBulletId="0">
     <w:pict>
-      <v:rect id="_x0000_i1033" style="width:0;height:1.5pt" o:hralign="center" o:bullet="t" o:hrstd="t" o:hr="t"/>
+      <v:rect id="_x0000_i1061" style="width:0;height:1.5pt" o:hralign="center" o:bullet="t" o:hrstd="t" o:hr="t"/>
     </w:pict>
   </w:numPicBullet>
   <w:abstractNum w:abstractNumId="0" w15:restartNumberingAfterBreak="0">
@@ -2737,6 +2842,232 @@
       <w:pPr>
         <w:ind w:left="6480" w:hanging="360"/>
       </w:pPr>
+    </w:lvl>
+  </w:abstractNum>
+  <w:abstractNum w:abstractNumId="3" w15:restartNumberingAfterBreak="0">
+    <w:nsid w:val="2F9B0D1D"/>
+    <w:multiLevelType w:val="hybridMultilevel"/>
+    <w:tmpl w:val="C5D62BF6"/>
+    <w:lvl w:ilvl="0" w:tplc="04160001">
+      <w:start w:val="1"/>
+      <w:numFmt w:val="bullet"/>
+      <w:lvlText w:val=""/>
+      <w:lvlJc w:val="left"/>
+      <w:pPr>
+        <w:ind w:left="720" w:hanging="360"/>
+      </w:pPr>
+      <w:rPr>
+        <w:rFonts w:ascii="Symbol" w:hAnsi="Symbol" w:hint="default"/>
+      </w:rPr>
+    </w:lvl>
+    <w:lvl w:ilvl="1" w:tplc="04160003" w:tentative="1">
+      <w:start w:val="1"/>
+      <w:numFmt w:val="bullet"/>
+      <w:lvlText w:val="o"/>
+      <w:lvlJc w:val="left"/>
+      <w:pPr>
+        <w:ind w:left="1440" w:hanging="360"/>
+      </w:pPr>
+      <w:rPr>
+        <w:rFonts w:ascii="Courier New" w:hAnsi="Courier New" w:cs="Courier New" w:hint="default"/>
+      </w:rPr>
+    </w:lvl>
+    <w:lvl w:ilvl="2" w:tplc="04160005" w:tentative="1">
+      <w:start w:val="1"/>
+      <w:numFmt w:val="bullet"/>
+      <w:lvlText w:val=""/>
+      <w:lvlJc w:val="left"/>
+      <w:pPr>
+        <w:ind w:left="2160" w:hanging="360"/>
+      </w:pPr>
+      <w:rPr>
+        <w:rFonts w:ascii="Wingdings" w:hAnsi="Wingdings" w:hint="default"/>
+      </w:rPr>
+    </w:lvl>
+    <w:lvl w:ilvl="3" w:tplc="04160001" w:tentative="1">
+      <w:start w:val="1"/>
+      <w:numFmt w:val="bullet"/>
+      <w:lvlText w:val=""/>
+      <w:lvlJc w:val="left"/>
+      <w:pPr>
+        <w:ind w:left="2880" w:hanging="360"/>
+      </w:pPr>
+      <w:rPr>
+        <w:rFonts w:ascii="Symbol" w:hAnsi="Symbol" w:hint="default"/>
+      </w:rPr>
+    </w:lvl>
+    <w:lvl w:ilvl="4" w:tplc="04160003" w:tentative="1">
+      <w:start w:val="1"/>
+      <w:numFmt w:val="bullet"/>
+      <w:lvlText w:val="o"/>
+      <w:lvlJc w:val="left"/>
+      <w:pPr>
+        <w:ind w:left="3600" w:hanging="360"/>
+      </w:pPr>
+      <w:rPr>
+        <w:rFonts w:ascii="Courier New" w:hAnsi="Courier New" w:cs="Courier New" w:hint="default"/>
+      </w:rPr>
+    </w:lvl>
+    <w:lvl w:ilvl="5" w:tplc="04160005" w:tentative="1">
+      <w:start w:val="1"/>
+      <w:numFmt w:val="bullet"/>
+      <w:lvlText w:val=""/>
+      <w:lvlJc w:val="left"/>
+      <w:pPr>
+        <w:ind w:left="4320" w:hanging="360"/>
+      </w:pPr>
+      <w:rPr>
+        <w:rFonts w:ascii="Wingdings" w:hAnsi="Wingdings" w:hint="default"/>
+      </w:rPr>
+    </w:lvl>
+    <w:lvl w:ilvl="6" w:tplc="04160001" w:tentative="1">
+      <w:start w:val="1"/>
+      <w:numFmt w:val="bullet"/>
+      <w:lvlText w:val=""/>
+      <w:lvlJc w:val="left"/>
+      <w:pPr>
+        <w:ind w:left="5040" w:hanging="360"/>
+      </w:pPr>
+      <w:rPr>
+        <w:rFonts w:ascii="Symbol" w:hAnsi="Symbol" w:hint="default"/>
+      </w:rPr>
+    </w:lvl>
+    <w:lvl w:ilvl="7" w:tplc="04160003" w:tentative="1">
+      <w:start w:val="1"/>
+      <w:numFmt w:val="bullet"/>
+      <w:lvlText w:val="o"/>
+      <w:lvlJc w:val="left"/>
+      <w:pPr>
+        <w:ind w:left="5760" w:hanging="360"/>
+      </w:pPr>
+      <w:rPr>
+        <w:rFonts w:ascii="Courier New" w:hAnsi="Courier New" w:cs="Courier New" w:hint="default"/>
+      </w:rPr>
+    </w:lvl>
+    <w:lvl w:ilvl="8" w:tplc="04160005" w:tentative="1">
+      <w:start w:val="1"/>
+      <w:numFmt w:val="bullet"/>
+      <w:lvlText w:val=""/>
+      <w:lvlJc w:val="left"/>
+      <w:pPr>
+        <w:ind w:left="6480" w:hanging="360"/>
+      </w:pPr>
+      <w:rPr>
+        <w:rFonts w:ascii="Wingdings" w:hAnsi="Wingdings" w:hint="default"/>
+      </w:rPr>
+    </w:lvl>
+  </w:abstractNum>
+  <w:abstractNum w:abstractNumId="4" w15:restartNumberingAfterBreak="0">
+    <w:nsid w:val="63557844"/>
+    <w:multiLevelType w:val="hybridMultilevel"/>
+    <w:tmpl w:val="2974C45C"/>
+    <w:lvl w:ilvl="0" w:tplc="04160001">
+      <w:start w:val="1"/>
+      <w:numFmt w:val="bullet"/>
+      <w:lvlText w:val=""/>
+      <w:lvlJc w:val="left"/>
+      <w:pPr>
+        <w:ind w:left="720" w:hanging="360"/>
+      </w:pPr>
+      <w:rPr>
+        <w:rFonts w:ascii="Symbol" w:hAnsi="Symbol" w:hint="default"/>
+      </w:rPr>
+    </w:lvl>
+    <w:lvl w:ilvl="1" w:tplc="04160003" w:tentative="1">
+      <w:start w:val="1"/>
+      <w:numFmt w:val="bullet"/>
+      <w:lvlText w:val="o"/>
+      <w:lvlJc w:val="left"/>
+      <w:pPr>
+        <w:ind w:left="1440" w:hanging="360"/>
+      </w:pPr>
+      <w:rPr>
+        <w:rFonts w:ascii="Courier New" w:hAnsi="Courier New" w:cs="Courier New" w:hint="default"/>
+      </w:rPr>
+    </w:lvl>
+    <w:lvl w:ilvl="2" w:tplc="04160005" w:tentative="1">
+      <w:start w:val="1"/>
+      <w:numFmt w:val="bullet"/>
+      <w:lvlText w:val=""/>
+      <w:lvlJc w:val="left"/>
+      <w:pPr>
+        <w:ind w:left="2160" w:hanging="360"/>
+      </w:pPr>
+      <w:rPr>
+        <w:rFonts w:ascii="Wingdings" w:hAnsi="Wingdings" w:hint="default"/>
+      </w:rPr>
+    </w:lvl>
+    <w:lvl w:ilvl="3" w:tplc="04160001" w:tentative="1">
+      <w:start w:val="1"/>
+      <w:numFmt w:val="bullet"/>
+      <w:lvlText w:val=""/>
+      <w:lvlJc w:val="left"/>
+      <w:pPr>
+        <w:ind w:left="2880" w:hanging="360"/>
+      </w:pPr>
+      <w:rPr>
+        <w:rFonts w:ascii="Symbol" w:hAnsi="Symbol" w:hint="default"/>
+      </w:rPr>
+    </w:lvl>
+    <w:lvl w:ilvl="4" w:tplc="04160003" w:tentative="1">
+      <w:start w:val="1"/>
+      <w:numFmt w:val="bullet"/>
+      <w:lvlText w:val="o"/>
+      <w:lvlJc w:val="left"/>
+      <w:pPr>
+        <w:ind w:left="3600" w:hanging="360"/>
+      </w:pPr>
+      <w:rPr>
+        <w:rFonts w:ascii="Courier New" w:hAnsi="Courier New" w:cs="Courier New" w:hint="default"/>
+      </w:rPr>
+    </w:lvl>
+    <w:lvl w:ilvl="5" w:tplc="04160005" w:tentative="1">
+      <w:start w:val="1"/>
+      <w:numFmt w:val="bullet"/>
+      <w:lvlText w:val=""/>
+      <w:lvlJc w:val="left"/>
+      <w:pPr>
+        <w:ind w:left="4320" w:hanging="360"/>
+      </w:pPr>
+      <w:rPr>
+        <w:rFonts w:ascii="Wingdings" w:hAnsi="Wingdings" w:hint="default"/>
+      </w:rPr>
+    </w:lvl>
+    <w:lvl w:ilvl="6" w:tplc="04160001" w:tentative="1">
+      <w:start w:val="1"/>
+      <w:numFmt w:val="bullet"/>
+      <w:lvlText w:val=""/>
+      <w:lvlJc w:val="left"/>
+      <w:pPr>
+        <w:ind w:left="5040" w:hanging="360"/>
+      </w:pPr>
+      <w:rPr>
+        <w:rFonts w:ascii="Symbol" w:hAnsi="Symbol" w:hint="default"/>
+      </w:rPr>
+    </w:lvl>
+    <w:lvl w:ilvl="7" w:tplc="04160003" w:tentative="1">
+      <w:start w:val="1"/>
+      <w:numFmt w:val="bullet"/>
+      <w:lvlText w:val="o"/>
+      <w:lvlJc w:val="left"/>
+      <w:pPr>
+        <w:ind w:left="5760" w:hanging="360"/>
+      </w:pPr>
+      <w:rPr>
+        <w:rFonts w:ascii="Courier New" w:hAnsi="Courier New" w:cs="Courier New" w:hint="default"/>
+      </w:rPr>
+    </w:lvl>
+    <w:lvl w:ilvl="8" w:tplc="04160005" w:tentative="1">
+      <w:start w:val="1"/>
+      <w:numFmt w:val="bullet"/>
+      <w:lvlText w:val=""/>
+      <w:lvlJc w:val="left"/>
+      <w:pPr>
+        <w:ind w:left="6480" w:hanging="360"/>
+      </w:pPr>
+      <w:rPr>
+        <w:rFonts w:ascii="Wingdings" w:hAnsi="Wingdings" w:hint="default"/>
+      </w:rPr>
     </w:lvl>
   </w:abstractNum>
   <w:num w:numId="1" w16cid:durableId="283734859">
@@ -2816,6 +3147,12 @@
   </w:num>
   <w:num w:numId="17" w16cid:durableId="8261059">
     <w:abstractNumId w:val="1"/>
+  </w:num>
+  <w:num w:numId="18" w16cid:durableId="1092354258">
+    <w:abstractNumId w:val="3"/>
+  </w:num>
+  <w:num w:numId="19" w16cid:durableId="1238788619">
+    <w:abstractNumId w:val="4"/>
   </w:num>
 </w:numbering>
 </file>
@@ -3135,7 +3472,6 @@
     <w:next w:val="Corpodetexto"/>
     <w:link w:val="Ttulo3Char"/>
     <w:uiPriority w:val="9"/>
-    <w:semiHidden/>
     <w:unhideWhenUsed/>
     <w:qFormat/>
     <w:rsid w:val="00A10FD9"/>
@@ -3490,7 +3826,6 @@
     <w:basedOn w:val="Fontepargpadro"/>
     <w:link w:val="Ttulo3"/>
     <w:uiPriority w:val="9"/>
-    <w:semiHidden/>
     <w:rsid w:val="00A10FD9"/>
     <w:rPr>
       <w:rFonts w:eastAsiaTheme="majorEastAsia" w:cstheme="majorBidi"/>

</xml_diff>

<commit_message>
chore: update gitignore and env example files
- Add .env.production to gitignore
- Update .env.example with WEBSOCKET_URL and MSEDGE_PATH
- Fix typo in documentation file
</commit_message>
<xml_diff>
--- a/docs/Fluxo Recebimento Compras.docx
+++ b/docs/Fluxo Recebimento Compras.docx
@@ -42,21 +42,19 @@
         <w:rPr>
           <w:lang w:val="pt-BR"/>
         </w:rPr>
-        <w:t xml:space="preserve"> do ciclo de compras, considerando: - o processo operacional </w:t>
-      </w:r>
-      <w:proofErr w:type="spellStart"/>
-      <w:r>
-        <w:rPr>
-          <w:lang w:val="pt-BR"/>
-        </w:rPr>
-        <w:t>intrno</w:t>
-      </w:r>
-      <w:proofErr w:type="spellEnd"/>
-      <w:r>
-        <w:rPr>
-          <w:lang w:val="pt-BR"/>
-        </w:rPr>
-        <w:t>; - as responsabilidades de cada sistema (</w:t>
+        <w:t xml:space="preserve"> do ciclo de compras, considerando: - o processo operacional int</w:t>
+      </w:r>
+      <w:r>
+        <w:rPr>
+          <w:lang w:val="pt-BR"/>
+        </w:rPr>
+        <w:t>e</w:t>
+      </w:r>
+      <w:r>
+        <w:rPr>
+          <w:lang w:val="pt-BR"/>
+        </w:rPr>
+        <w:t>rno; - as responsabilidades de cada sistema (</w:t>
       </w:r>
       <w:r>
         <w:rPr>
@@ -348,7 +346,7 @@
     <w:p>
       <w:r>
         <w:pict w14:anchorId="2BAD0F0C">
-          <v:rect id="_x0000_i1027" style="width:0;height:1.5pt" o:hralign="center" o:hrstd="t" o:hr="t"/>
+          <v:rect id="_x0000_i1026" style="width:0;height:1.5pt" o:hralign="center" o:hrstd="t" o:hr="t"/>
         </w:pict>
       </w:r>
     </w:p>
@@ -760,11 +758,16 @@
           <w:numId w:val="4"/>
         </w:numPr>
       </w:pPr>
-      <w:r>
-        <w:t xml:space="preserve">Situação das </w:t>
-      </w:r>
       <w:proofErr w:type="spellStart"/>
       <w:r>
+        <w:t>Situação</w:t>
+      </w:r>
+      <w:proofErr w:type="spellEnd"/>
+      <w:r>
+        <w:t xml:space="preserve"> das </w:t>
+      </w:r>
+      <w:proofErr w:type="spellStart"/>
+      <w:r>
         <w:t>contas</w:t>
       </w:r>
       <w:proofErr w:type="spellEnd"/>
@@ -785,7 +788,7 @@
     <w:p>
       <w:r>
         <w:pict w14:anchorId="29270A11">
-          <v:rect id="_x0000_i1028" style="width:0;height:1.5pt" o:hralign="center" o:hrstd="t" o:hr="t"/>
+          <v:rect id="_x0000_i1027" style="width:0;height:1.5pt" o:hralign="center" o:hrstd="t" o:hr="t"/>
         </w:pict>
       </w:r>
     </w:p>
@@ -847,14 +850,7 @@
           <w:b/>
           <w:bCs/>
         </w:rPr>
-        <w:t>3</w:t>
-      </w:r>
-      <w:r>
-        <w:rPr>
-          <w:b/>
-          <w:bCs/>
-        </w:rPr>
-        <w:t xml:space="preserve">.1 </w:t>
+        <w:t xml:space="preserve">3.1 </w:t>
       </w:r>
       <w:proofErr w:type="spellStart"/>
       <w:r>
@@ -965,14 +961,7 @@
           <w:b/>
           <w:bCs/>
         </w:rPr>
-        <w:t>3</w:t>
-      </w:r>
-      <w:r>
-        <w:rPr>
-          <w:b/>
-          <w:bCs/>
-        </w:rPr>
-        <w:t xml:space="preserve">.2 </w:t>
+        <w:t xml:space="preserve">3.2 </w:t>
       </w:r>
       <w:proofErr w:type="spellStart"/>
       <w:r>
@@ -1053,14 +1042,7 @@
           <w:b/>
           <w:bCs/>
         </w:rPr>
-        <w:t>3</w:t>
-      </w:r>
-      <w:r>
-        <w:rPr>
-          <w:b/>
-          <w:bCs/>
-        </w:rPr>
-        <w:t xml:space="preserve">.3 </w:t>
+        <w:t xml:space="preserve">3.3 </w:t>
       </w:r>
       <w:proofErr w:type="spellStart"/>
       <w:r>
@@ -1930,7 +1912,7 @@
     <w:p>
       <w:r>
         <w:pict w14:anchorId="4B9F6F01">
-          <v:rect id="_x0000_i1030" style="width:0;height:1.5pt" o:hralign="center" o:bullet="t" o:hrstd="t" o:hr="t"/>
+          <v:rect id="_x0000_i1028" style="width:0;height:1.5pt" o:hralign="center" o:bullet="t" o:hrstd="t" o:hr="t"/>
         </w:pict>
       </w:r>
     </w:p>
@@ -2091,14 +2073,7 @@
           <w:b/>
           <w:bCs/>
         </w:rPr>
-        <w:t>4</w:t>
-      </w:r>
-      <w:r>
-        <w:rPr>
-          <w:b/>
-          <w:bCs/>
-        </w:rPr>
-        <w:t xml:space="preserve">.2 </w:t>
+        <w:t xml:space="preserve">4.2 </w:t>
       </w:r>
       <w:proofErr w:type="spellStart"/>
       <w:r>
@@ -2184,7 +2159,7 @@
     <w:p>
       <w:r>
         <w:pict w14:anchorId="415975CC">
-          <v:rect id="_x0000_i1032" style="width:0;height:1.5pt" o:hralign="center" o:hrstd="t" o:hr="t"/>
+          <v:rect id="_x0000_i1029" style="width:0;height:1.5pt" o:hralign="center" o:hrstd="t" o:hr="t"/>
         </w:pict>
       </w:r>
     </w:p>
@@ -2367,7 +2342,7 @@
     <w:p>
       <w:r>
         <w:pict w14:anchorId="2008F21F">
-          <v:rect id="_x0000_i1033" style="width:0;height:1.5pt" o:hralign="center" o:hrstd="t" o:hr="t"/>
+          <v:rect id="_x0000_i1030" style="width:0;height:1.5pt" o:hralign="center" o:hrstd="t" o:hr="t"/>
         </w:pict>
       </w:r>
     </w:p>
@@ -2379,10 +2354,7 @@
       <w:bookmarkEnd w:id="21"/>
       <w:bookmarkEnd w:id="25"/>
       <w:r>
-        <w:t>6</w:t>
-      </w:r>
-      <w:r>
-        <w:t>. Considerações Técnicas</w:t>
+        <w:t>6. Considerações Técnicas</w:t>
       </w:r>
     </w:p>
     <w:p>
@@ -2467,7 +2439,7 @@
       <w:r>
         <w:lastRenderedPageBreak/>
         <w:pict w14:anchorId="123D4F07">
-          <v:rect id="_x0000_i1034" style="width:0;height:1.5pt" o:hralign="center" o:hrstd="t" o:hr="t"/>
+          <v:rect id="_x0000_i1031" style="width:0;height:1.5pt" o:hralign="center" o:hrstd="t" o:hr="t"/>
         </w:pict>
       </w:r>
     </w:p>
@@ -2527,34 +2499,6 @@
           <w:lang w:val="pt-BR"/>
         </w:rPr>
         <w:t>, garantindo o alinhamento para desenvolvimento, testes e operação.</w:t>
-      </w:r>
-    </w:p>
-    <w:p>
-      <w:pPr>
-        <w:pStyle w:val="Corpodetexto"/>
-        <w:rPr>
-          <w:lang w:val="pt-BR"/>
-        </w:rPr>
-      </w:pPr>
-      <w:r>
-        <w:rPr>
-          <w:lang w:val="pt-BR"/>
-        </w:rPr>
-        <w:t xml:space="preserve">Se quiser, posso gerar também a versão </w:t>
-      </w:r>
-      <w:r>
-        <w:rPr>
-          <w:b/>
-          <w:bCs/>
-          <w:lang w:val="pt-BR"/>
-        </w:rPr>
-        <w:t>PDF pronta</w:t>
-      </w:r>
-      <w:r>
-        <w:rPr>
-          <w:lang w:val="pt-BR"/>
-        </w:rPr>
-        <w:t>, com gráficos renderizados automaticamente.</w:t>
       </w:r>
       <w:bookmarkEnd w:id="27"/>
     </w:p>
@@ -2574,7 +2518,7 @@
 <w:numbering xmlns:wpc="http://schemas.microsoft.com/office/word/2010/wordprocessingCanvas" xmlns:cx="http://schemas.microsoft.com/office/drawing/2014/chartex" xmlns:cx1="http://schemas.microsoft.com/office/drawing/2015/9/8/chartex" xmlns:cx2="http://schemas.microsoft.com/office/drawing/2015/10/21/chartex" xmlns:cx3="http://schemas.microsoft.com/office/drawing/2016/5/9/chartex" xmlns:cx4="http://schemas.microsoft.com/office/drawing/2016/5/10/chartex" xmlns:cx5="http://schemas.microsoft.com/office/drawing/2016/5/11/chartex" xmlns:cx6="http://schemas.microsoft.com/office/drawing/2016/5/12/chartex" xmlns:cx7="http://schemas.microsoft.com/office/drawing/2016/5/13/chartex" xmlns:cx8="http://schemas.microsoft.com/office/drawing/2016/5/14/chartex" xmlns:mc="http://schemas.openxmlformats.org/markup-compatibility/2006" xmlns:aink="http://schemas.microsoft.com/office/drawing/2016/ink" xmlns:am3d="http://schemas.microsoft.com/office/drawing/2017/model3d" xmlns:o="urn:schemas-microsoft-com:office:office" xmlns:oel="http://schemas.microsoft.com/office/2019/extlst" xmlns:r="http://schemas.openxmlformats.org/officeDocument/2006/relationships" xmlns:m="http://schemas.openxmlformats.org/officeDocument/2006/math" xmlns:v="urn:schemas-microsoft-com:vml" xmlns:wp14="http://schemas.microsoft.com/office/word/2010/wordprocessingDrawing" xmlns:wp="http://schemas.openxmlformats.org/drawingml/2006/wordprocessingDrawing" xmlns:w10="urn:schemas-microsoft-com:office:word" xmlns:w="http://schemas.openxmlformats.org/wordprocessingml/2006/main" xmlns:w14="http://schemas.microsoft.com/office/word/2010/wordml" xmlns:w15="http://schemas.microsoft.com/office/word/2012/wordml" xmlns:w16cex="http://schemas.microsoft.com/office/word/2018/wordml/cex" xmlns:w16cid="http://schemas.microsoft.com/office/word/2016/wordml/cid" xmlns:w16="http://schemas.microsoft.com/office/word/2018/wordml" xmlns:w16du="http://schemas.microsoft.com/office/word/2023/wordml/word16du" xmlns:w16sdtdh="http://schemas.microsoft.com/office/word/2020/wordml/sdtdatahash" xmlns:w16sdtfl="http://schemas.microsoft.com/office/word/2024/wordml/sdtformatlock" xmlns:w16se="http://schemas.microsoft.com/office/word/2015/wordml/symex" xmlns:wpg="http://schemas.microsoft.com/office/word/2010/wordprocessingGroup" xmlns:wpi="http://schemas.microsoft.com/office/word/2010/wordprocessingInk" xmlns:wne="http://schemas.microsoft.com/office/word/2006/wordml" xmlns:wps="http://schemas.microsoft.com/office/word/2010/wordprocessingShape" mc:Ignorable="w14 w15 w16se w16cid w16 w16cex w16sdtdh w16sdtfl w16du wp14">
   <w:numPicBullet w:numPicBulletId="0">
     <w:pict>
-      <v:rect id="_x0000_i1061" style="width:0;height:1.5pt" o:hralign="center" o:bullet="t" o:hrstd="t" o:hr="t"/>
+      <v:rect id="_x0000_i1034" style="width:0;height:1.5pt" o:hralign="center" o:bullet="t" o:hrstd="t" o:hr="t"/>
     </w:pict>
   </w:numPicBullet>
   <w:abstractNum w:abstractNumId="0" w15:restartNumberingAfterBreak="0">

</xml_diff>

<commit_message>
feat(supplier-selector): add cnpj and cpf fields to supplier search
docs: update purchase receipt flow documentation with new requirements
</commit_message>
<xml_diff>
--- a/docs/Fluxo Recebimento Compras.docx
+++ b/docs/Fluxo Recebimento Compras.docx
@@ -199,15 +199,11 @@
         <w:jc w:val="center"/>
       </w:pPr>
       <w:r>
-        <w:rPr>
-          <w:noProof/>
-          <w:lang w:eastAsia="pt-BR"/>
-        </w:rPr>
         <w:drawing>
-          <wp:inline distT="0" distB="0" distL="0" distR="0" wp14:anchorId="2088980E" wp14:editId="200E464C">
-            <wp:extent cx="3405186" cy="1905000"/>
+          <wp:inline distT="0" distB="0" distL="0" distR="0" wp14:anchorId="10B23F49" wp14:editId="26D4798A">
+            <wp:extent cx="3429440" cy="2296927"/>
             <wp:effectExtent l="0" t="0" r="0" b="0"/>
-            <wp:docPr id="1258988919" name="Imagem 1" descr="Interface gráfica do usuário&#10;&#10;O conteúdo gerado por IA pode estar incorreto."/>
+            <wp:docPr id="1044223129" name="Imagem 2" descr="Interface gráfica do usuário&#10;&#10;O conteúdo gerado por IA pode estar incorreto."/>
             <wp:cNvGraphicFramePr>
               <a:graphicFrameLocks xmlns:a="http://schemas.openxmlformats.org/drawingml/2006/main" noChangeAspect="1"/>
             </wp:cNvGraphicFramePr>
@@ -215,7 +211,7 @@
               <a:graphicData uri="http://schemas.openxmlformats.org/drawingml/2006/picture">
                 <pic:pic xmlns:pic="http://schemas.openxmlformats.org/drawingml/2006/picture">
                   <pic:nvPicPr>
-                    <pic:cNvPr id="1258988919" name="Imagem 1" descr="Interface gráfica do usuário&#10;&#10;O conteúdo gerado por IA pode estar incorreto."/>
+                    <pic:cNvPr id="1044223129" name="Imagem 2" descr="Interface gráfica do usuário&#10;&#10;O conteúdo gerado por IA pode estar incorreto."/>
                     <pic:cNvPicPr>
                       <a:picLocks noChangeAspect="1" noChangeArrowheads="1"/>
                     </pic:cNvPicPr>
@@ -236,7 +232,7 @@
                   <pic:spPr bwMode="auto">
                     <a:xfrm>
                       <a:off x="0" y="0"/>
-                      <a:ext cx="3436695" cy="1922627"/>
+                      <a:ext cx="3452954" cy="2312676"/>
                     </a:xfrm>
                     <a:prstGeom prst="rect">
                       <a:avLst/>
@@ -254,9 +250,16 @@
       </w:r>
     </w:p>
     <w:p>
+      <w:pPr>
+        <w:pStyle w:val="Compact"/>
+        <w:ind w:left="360"/>
+        <w:jc w:val="center"/>
+      </w:pPr>
+    </w:p>
+    <w:p>
       <w:r>
         <w:pict w14:anchorId="2BAD0F0C">
-          <v:rect id="_x0000_i1738" style="width:0;height:1.5pt" o:hralign="center" o:bullet="t" o:hrstd="t" o:hr="t"/>
+          <v:rect id="_x0000_i1027" style="width:0;height:1.5pt" o:hralign="center" o:bullet="t" o:hrstd="t" o:hr="t"/>
         </w:pict>
       </w:r>
     </w:p>
@@ -396,6 +399,20 @@
         </w:rPr>
         <w:t>Garantir consistência entre Pedido × NF × Recebimento físico</w:t>
       </w:r>
+      <w:r>
+        <w:rPr>
+          <w:b/>
+          <w:bCs/>
+        </w:rPr>
+        <w:t xml:space="preserve"> </w:t>
+      </w:r>
+      <w:r>
+        <w:rPr>
+          <w:b/>
+          <w:bCs/>
+        </w:rPr>
+        <w:t>× CC/PC</w:t>
+      </w:r>
     </w:p>
     <w:p>
       <w:pPr>
@@ -413,34 +430,12 @@
       <w:pPr>
         <w:pStyle w:val="Corpodetexto"/>
         <w:numPr>
-          <w:ilvl w:val="0"/>
-          <w:numId w:val="24"/>
-        </w:numPr>
-      </w:pPr>
-      <w:r>
-        <w:rPr>
-          <w:b/>
-          <w:bCs/>
-        </w:rPr>
-        <w:t>Aumentar controle e rastreabilidade do processo de compras</w:t>
-      </w:r>
-    </w:p>
-    <w:p>
-      <w:pPr>
-        <w:pStyle w:val="Corpodetexto"/>
-        <w:numPr>
           <w:ilvl w:val="1"/>
           <w:numId w:val="24"/>
         </w:numPr>
       </w:pPr>
       <w:r>
-        <w:t xml:space="preserve">Permitir rastrear, para cada nota, qual foi o pedido de origem, quem aprovou, quem conferiu e quando </w:t>
-      </w:r>
-      <w:r>
-        <w:t>o estoque/financeiro foi</w:t>
-      </w:r>
-      <w:r>
-        <w:t xml:space="preserve"> atualizado.</w:t>
+        <w:t>Integração com os Planos de Contas e Centros de Custos do Locador</w:t>
       </w:r>
     </w:p>
     <w:p>
@@ -456,7 +451,7 @@
           <w:b/>
           <w:bCs/>
         </w:rPr>
-        <w:t>Melhorar a qualidade da informação de estoque e financeiro</w:t>
+        <w:t>Aumentar controle e rastreabilidade do processo de compras</w:t>
       </w:r>
     </w:p>
     <w:p>
@@ -468,23 +463,13 @@
         </w:numPr>
       </w:pPr>
       <w:r>
-        <w:t>Assegurar que a posição de estoque e os títulos em aberto reflitam com precisão as compras efetivamente recebidas.</w:t>
-      </w:r>
-    </w:p>
-    <w:p>
-      <w:pPr>
-        <w:pStyle w:val="Corpodetexto"/>
-        <w:numPr>
-          <w:ilvl w:val="0"/>
-          <w:numId w:val="24"/>
-        </w:numPr>
-      </w:pPr>
-      <w:r>
-        <w:rPr>
-          <w:b/>
-          <w:bCs/>
-        </w:rPr>
-        <w:t>Criar base para automações futuras (estoque mínimo, curva ABC, etc.)</w:t>
+        <w:t xml:space="preserve">Permitir rastrear, para cada nota, qual foi o pedido de origem, quem aprovou, quem conferiu e quando </w:t>
+      </w:r>
+      <w:r>
+        <w:t>o estoque/financeiro foi</w:t>
+      </w:r>
+      <w:r>
+        <w:t xml:space="preserve"> atualizado.</w:t>
       </w:r>
     </w:p>
     <w:p>
@@ -496,12 +481,89 @@
         </w:numPr>
       </w:pPr>
       <w:r>
-        <w:t>Estruturar dados de forma a suportar evoluções como alertas automáticos de reposição e análise de consumo.</w:t>
+        <w:t>Material, serviço ou operação avulsa → todos terão vínculo com:</w:t>
       </w:r>
     </w:p>
     <w:p>
       <w:pPr>
         <w:pStyle w:val="Corpodetexto"/>
+        <w:numPr>
+          <w:ilvl w:val="2"/>
+          <w:numId w:val="24"/>
+        </w:numPr>
+      </w:pPr>
+      <w:r>
+        <w:t>Pedido</w:t>
+      </w:r>
+    </w:p>
+    <w:p>
+      <w:pPr>
+        <w:pStyle w:val="Corpodetexto"/>
+        <w:numPr>
+          <w:ilvl w:val="2"/>
+          <w:numId w:val="24"/>
+        </w:numPr>
+      </w:pPr>
+      <w:r>
+        <w:t>NF (quando houver)</w:t>
+      </w:r>
+    </w:p>
+    <w:p>
+      <w:pPr>
+        <w:pStyle w:val="Corpodetexto"/>
+        <w:numPr>
+          <w:ilvl w:val="2"/>
+          <w:numId w:val="24"/>
+        </w:numPr>
+      </w:pPr>
+      <w:r>
+        <w:t>CC e Plano de Contas</w:t>
+      </w:r>
+    </w:p>
+    <w:p>
+      <w:pPr>
+        <w:pStyle w:val="Corpodetexto"/>
+        <w:numPr>
+          <w:ilvl w:val="2"/>
+          <w:numId w:val="24"/>
+        </w:numPr>
+      </w:pPr>
+      <w:r>
+        <w:lastRenderedPageBreak/>
+        <w:t>Responsáveis</w:t>
+      </w:r>
+    </w:p>
+    <w:p>
+      <w:pPr>
+        <w:pStyle w:val="Corpodetexto"/>
+        <w:numPr>
+          <w:ilvl w:val="0"/>
+          <w:numId w:val="24"/>
+        </w:numPr>
+      </w:pPr>
+      <w:r>
+        <w:rPr>
+          <w:b/>
+          <w:bCs/>
+        </w:rPr>
+        <w:t>Melhorar a qualidade da informação de estoque e financeiro</w:t>
+      </w:r>
+    </w:p>
+    <w:p>
+      <w:pPr>
+        <w:pStyle w:val="Corpodetexto"/>
+        <w:numPr>
+          <w:ilvl w:val="1"/>
+          <w:numId w:val="24"/>
+        </w:numPr>
+      </w:pPr>
+      <w:r>
+        <w:t>Assegurar que a posição de estoque e os títulos em aberto reflitam com precisão as compras efetivamente recebidas.</w:t>
+      </w:r>
+    </w:p>
+    <w:p>
+      <w:pPr>
+        <w:pStyle w:val="Corpodetexto"/>
         <w:rPr>
           <w:b/>
           <w:bCs/>
@@ -520,7 +582,6 @@
         <w:pStyle w:val="Corpodetexto"/>
       </w:pPr>
       <w:r>
-        <w:lastRenderedPageBreak/>
         <w:t>Os principais indicadores a serem monitorados após implantação são:</w:t>
       </w:r>
     </w:p>
@@ -577,21 +638,26 @@
         </w:numPr>
       </w:pPr>
       <w:r>
-        <w:t xml:space="preserve">Situação atual: </w:t>
-      </w:r>
-      <w:r>
-        <w:rPr>
-          <w:i/>
-          <w:iCs/>
-        </w:rPr>
-        <w:t>não temos indicador</w:t>
-      </w:r>
-      <w:r>
-        <w:rPr>
-          <w:i/>
-          <w:iCs/>
-        </w:rPr>
-        <w:t xml:space="preserve"> registrado</w:t>
+        <w:t xml:space="preserve">Meta: </w:t>
+      </w:r>
+      <w:r>
+        <w:t>a definir</w:t>
+      </w:r>
+    </w:p>
+    <w:p>
+      <w:pPr>
+        <w:pStyle w:val="Corpodetexto"/>
+        <w:numPr>
+          <w:ilvl w:val="0"/>
+          <w:numId w:val="25"/>
+        </w:numPr>
+      </w:pPr>
+      <w:r>
+        <w:rPr>
+          <w:b/>
+          <w:bCs/>
+        </w:rPr>
+        <w:t>Taxa de divergência identificada pelo sistema (3-way match)</w:t>
       </w:r>
     </w:p>
     <w:p>
@@ -603,7 +669,7 @@
         </w:numPr>
       </w:pPr>
       <w:r>
-        <w:t>Meta: redução de pelo menos 50%.</w:t>
+        <w:t>Meta: 100% das divergências registradas e tratadas dentro do fluxo.</w:t>
       </w:r>
     </w:p>
     <w:p>
@@ -619,7 +685,7 @@
           <w:b/>
           <w:bCs/>
         </w:rPr>
-        <w:t>Taxa de divergência identificada pelo sistema (3-way match)</w:t>
+        <w:t>Redução de retrabalho por erros de digitação de notas</w:t>
       </w:r>
     </w:p>
     <w:p>
@@ -631,7 +697,7 @@
         </w:numPr>
       </w:pPr>
       <w:r>
-        <w:t>Meta: 100% das divergências registradas e tratadas dentro do fluxo.</w:t>
+        <w:t>Meta: redução ≥ 70% de ajustes manuais em notas de compra.</w:t>
       </w:r>
     </w:p>
     <w:p>
@@ -647,7 +713,7 @@
           <w:b/>
           <w:bCs/>
         </w:rPr>
-        <w:t>Redução de retrabalho por erros de digitação de notas</w:t>
+        <w:t>Tempo médio de conferência de nota</w:t>
       </w:r>
     </w:p>
     <w:p>
@@ -659,88 +725,63 @@
         </w:numPr>
       </w:pPr>
       <w:r>
-        <w:t>Meta: redução ≥ 70% de ajustes manuais em notas de compra.</w:t>
+        <w:t xml:space="preserve">Meta: </w:t>
+      </w:r>
+      <w:r>
+        <w:t>a definir</w:t>
       </w:r>
     </w:p>
     <w:p>
       <w:pPr>
         <w:pStyle w:val="Corpodetexto"/>
-        <w:numPr>
-          <w:ilvl w:val="0"/>
-          <w:numId w:val="25"/>
-        </w:numPr>
-      </w:pPr>
-      <w:r>
-        <w:rPr>
-          <w:b/>
-          <w:bCs/>
-        </w:rPr>
-        <w:t>Tempo médio de conferência de nota</w:t>
+      </w:pPr>
+      <w:r>
+        <w:t xml:space="preserve">Esses indicadores serão acompanhados pelas áreas de </w:t>
+      </w:r>
+      <w:r>
+        <w:rPr>
+          <w:b/>
+          <w:bCs/>
+        </w:rPr>
+        <w:t>Compras</w:t>
+      </w:r>
+      <w:r>
+        <w:t xml:space="preserve">, </w:t>
+      </w:r>
+      <w:r>
+        <w:rPr>
+          <w:b/>
+          <w:bCs/>
+        </w:rPr>
+        <w:t>Almoxarifado</w:t>
+      </w:r>
+      <w:r>
+        <w:t xml:space="preserve">, </w:t>
+      </w:r>
+      <w:r>
+        <w:rPr>
+          <w:b/>
+          <w:bCs/>
+        </w:rPr>
+        <w:t>Financeiro/Fiscal</w:t>
+      </w:r>
+      <w:r>
+        <w:t xml:space="preserve"> e </w:t>
+      </w:r>
+      <w:r>
+        <w:rPr>
+          <w:b/>
+          <w:bCs/>
+        </w:rPr>
+        <w:t>TI</w:t>
+      </w:r>
+      <w:r>
+        <w:t>, com revisões periódicas após o go-live.</w:t>
       </w:r>
     </w:p>
     <w:p>
       <w:pPr>
         <w:pStyle w:val="Corpodetexto"/>
-        <w:numPr>
-          <w:ilvl w:val="1"/>
-          <w:numId w:val="25"/>
-        </w:numPr>
-      </w:pPr>
-      <w:r>
-        <w:t>Meta: redução de X% (a definir após medição do cenário atual).</w:t>
-      </w:r>
-    </w:p>
-    <w:p>
-      <w:pPr>
-        <w:pStyle w:val="Corpodetexto"/>
-      </w:pPr>
-      <w:r>
-        <w:t xml:space="preserve">Esses indicadores serão acompanhados pelas áreas de </w:t>
-      </w:r>
-      <w:r>
-        <w:rPr>
-          <w:b/>
-          <w:bCs/>
-        </w:rPr>
-        <w:t>Compras</w:t>
-      </w:r>
-      <w:r>
-        <w:t xml:space="preserve">, </w:t>
-      </w:r>
-      <w:r>
-        <w:rPr>
-          <w:b/>
-          <w:bCs/>
-        </w:rPr>
-        <w:t>Almoxarifado</w:t>
-      </w:r>
-      <w:r>
-        <w:t xml:space="preserve">, </w:t>
-      </w:r>
-      <w:r>
-        <w:rPr>
-          <w:b/>
-          <w:bCs/>
-        </w:rPr>
-        <w:t>Financeiro/Fiscal</w:t>
-      </w:r>
-      <w:r>
-        <w:t xml:space="preserve"> e </w:t>
-      </w:r>
-      <w:r>
-        <w:rPr>
-          <w:b/>
-          <w:bCs/>
-        </w:rPr>
-        <w:t>TI</w:t>
-      </w:r>
-      <w:r>
-        <w:t>, com revisões periódicas após o go-live.</w:t>
-      </w:r>
-    </w:p>
-    <w:p>
-      <w:pPr>
-        <w:pStyle w:val="Corpodetexto"/>
       </w:pPr>
     </w:p>
     <w:p>
@@ -814,6 +855,44 @@
           <w:b/>
           <w:bCs/>
         </w:rPr>
+        <w:t>Importação de NF de serviços (NFS-e)</w:t>
+      </w:r>
+      <w:r>
+        <w:t xml:space="preserve"> com estrutura simplificada (sem XML unificado, quando prefeitura não padroniza).</w:t>
+      </w:r>
+    </w:p>
+    <w:p>
+      <w:pPr>
+        <w:pStyle w:val="Compact"/>
+        <w:numPr>
+          <w:ilvl w:val="0"/>
+          <w:numId w:val="26"/>
+        </w:numPr>
+      </w:pPr>
+      <w:r>
+        <w:rPr>
+          <w:b/>
+          <w:bCs/>
+        </w:rPr>
+        <w:t>Recebimento avulso sem NF</w:t>
+      </w:r>
+      <w:r>
+        <w:t>, permitindo registro manual.</w:t>
+      </w:r>
+    </w:p>
+    <w:p>
+      <w:pPr>
+        <w:pStyle w:val="Compact"/>
+        <w:numPr>
+          <w:ilvl w:val="0"/>
+          <w:numId w:val="26"/>
+        </w:numPr>
+      </w:pPr>
+      <w:r>
+        <w:rPr>
+          <w:b/>
+          <w:bCs/>
+        </w:rPr>
         <w:t>Estruturação dos dados da NF-e</w:t>
       </w:r>
       <w:r>
@@ -827,16 +906,17 @@
           <w:ilvl w:val="0"/>
           <w:numId w:val="26"/>
         </w:numPr>
-      </w:pPr>
-      <w:r>
-        <w:rPr>
-          <w:b/>
-          <w:bCs/>
-        </w:rPr>
-        <w:t>Processo de conferência e validação no Compras</w:t>
-      </w:r>
-      <w:r>
-        <w:t>, com 3-way match entre:</w:t>
+        <w:rPr>
+          <w:b/>
+          <w:bCs/>
+        </w:rPr>
+      </w:pPr>
+      <w:r>
+        <w:rPr>
+          <w:b/>
+          <w:bCs/>
+        </w:rPr>
+        <w:t>Integração do Centro de Custo e Plano de Contas do Locador para o Compras:</w:t>
       </w:r>
     </w:p>
     <w:p>
@@ -848,7 +928,7 @@
         </w:numPr>
       </w:pPr>
       <w:r>
-        <w:t>Pedido de compra</w:t>
+        <w:t>via API</w:t>
       </w:r>
     </w:p>
     <w:p>
@@ -860,7 +940,26 @@
         </w:numPr>
       </w:pPr>
       <w:r>
-        <w:t>NF-e (XML)</w:t>
+        <w:t>com cache/sincronização periódica.</w:t>
+      </w:r>
+    </w:p>
+    <w:p>
+      <w:pPr>
+        <w:pStyle w:val="Compact"/>
+        <w:numPr>
+          <w:ilvl w:val="0"/>
+          <w:numId w:val="26"/>
+        </w:numPr>
+      </w:pPr>
+      <w:r>
+        <w:rPr>
+          <w:b/>
+          <w:bCs/>
+        </w:rPr>
+        <w:t>Exibição de CC e Plano de Contas</w:t>
+      </w:r>
+      <w:r>
+        <w:t xml:space="preserve"> nas telas de:</w:t>
       </w:r>
     </w:p>
     <w:p>
@@ -872,45 +971,7 @@
         </w:numPr>
       </w:pPr>
       <w:r>
-        <w:t>Conferência física (informada pelo almoxarifado)</w:t>
-      </w:r>
-    </w:p>
-    <w:p>
-      <w:pPr>
-        <w:pStyle w:val="Compact"/>
-        <w:numPr>
-          <w:ilvl w:val="0"/>
-          <w:numId w:val="26"/>
-        </w:numPr>
-      </w:pPr>
-      <w:r>
-        <w:rPr>
-          <w:b/>
-          <w:bCs/>
-        </w:rPr>
-        <w:t>Envio das informações da NF-e para o Locador</w:t>
-      </w:r>
-      <w:r>
-        <w:t xml:space="preserve"> via API, incluindo XML bruto e dados estruturados.</w:t>
-      </w:r>
-    </w:p>
-    <w:p>
-      <w:pPr>
-        <w:pStyle w:val="Compact"/>
-        <w:numPr>
-          <w:ilvl w:val="0"/>
-          <w:numId w:val="26"/>
-        </w:numPr>
-      </w:pPr>
-      <w:r>
-        <w:rPr>
-          <w:b/>
-          <w:bCs/>
-        </w:rPr>
-        <w:t>Processamento da NF-e no Locador</w:t>
-      </w:r>
-      <w:r>
-        <w:t>, com:</w:t>
+        <w:t>recebimento (produtos e serviços),</w:t>
       </w:r>
     </w:p>
     <w:p>
@@ -922,13 +983,7 @@
         </w:numPr>
       </w:pPr>
       <w:r>
-        <w:t>Registro de entrada</w:t>
-      </w:r>
-      <w:r>
-        <w:t xml:space="preserve"> de nota</w:t>
-      </w:r>
-      <w:r>
-        <w:t>;</w:t>
+        <w:t>validação da nota,</w:t>
       </w:r>
     </w:p>
     <w:p>
@@ -940,7 +995,32 @@
         </w:numPr>
       </w:pPr>
       <w:r>
-        <w:t>movimentação de estoque;</w:t>
+        <w:t>aprovação/envio ao Locador.</w:t>
+      </w:r>
+    </w:p>
+    <w:p>
+      <w:pPr>
+        <w:pStyle w:val="Compact"/>
+        <w:numPr>
+          <w:ilvl w:val="0"/>
+          <w:numId w:val="26"/>
+        </w:numPr>
+      </w:pPr>
+      <w:r>
+        <w:rPr>
+          <w:b/>
+          <w:bCs/>
+        </w:rPr>
+        <w:t>Processo de conferência e validação no Compras</w:t>
+      </w:r>
+      <w:r>
+        <w:t>, com</w:t>
+      </w:r>
+      <w:r>
+        <w:t xml:space="preserve"> </w:t>
+      </w:r>
+      <w:r>
+        <w:t>3-way match entre:</w:t>
       </w:r>
     </w:p>
     <w:p>
@@ -952,26 +1032,8 @@
         </w:numPr>
       </w:pPr>
       <w:r>
-        <w:t>geração de contas a pagar.</w:t>
-      </w:r>
-    </w:p>
-    <w:p>
-      <w:pPr>
-        <w:pStyle w:val="Compact"/>
-        <w:numPr>
-          <w:ilvl w:val="0"/>
-          <w:numId w:val="26"/>
-        </w:numPr>
-      </w:pPr>
-      <w:r>
-        <w:rPr>
-          <w:b/>
-          <w:bCs/>
-        </w:rPr>
-        <w:t>Retorno de status ao Compras</w:t>
-      </w:r>
-      <w:r>
-        <w:t>, com:</w:t>
+        <w:lastRenderedPageBreak/>
+        <w:t>Pedido de compra</w:t>
       </w:r>
     </w:p>
     <w:p>
@@ -983,7 +1045,7 @@
         </w:numPr>
       </w:pPr>
       <w:r>
-        <w:t>identificação de sucesso;</w:t>
+        <w:t>NF-e (XML)</w:t>
       </w:r>
     </w:p>
     <w:p>
@@ -995,7 +1057,7 @@
         </w:numPr>
       </w:pPr>
       <w:r>
-        <w:t>erros de integração com detalhes para tratamento.</w:t>
+        <w:t>Conferência física (informada pelo almoxarifado)</w:t>
       </w:r>
     </w:p>
     <w:p>
@@ -1011,10 +1073,10 @@
           <w:b/>
           <w:bCs/>
         </w:rPr>
-        <w:t>Registro de logs e trilha de auditoria</w:t>
-      </w:r>
-      <w:r>
-        <w:t xml:space="preserve"> mínimos para rastrear:</w:t>
+        <w:t>Envio das informações da NF-e para o Locador</w:t>
+      </w:r>
+      <w:r>
+        <w:t xml:space="preserve"> via API, incluindo XML bruto e dados estruturados.</w:t>
       </w:r>
     </w:p>
     <w:p>
@@ -1026,7 +1088,7 @@
         </w:numPr>
       </w:pPr>
       <w:r>
-        <w:t>quem importou a nota;</w:t>
+        <w:t>nota com produtos,</w:t>
       </w:r>
     </w:p>
     <w:p>
@@ -1038,7 +1100,7 @@
         </w:numPr>
       </w:pPr>
       <w:r>
-        <w:t>quem validou;</w:t>
+        <w:t>nota de serviço,</w:t>
       </w:r>
     </w:p>
     <w:p>
@@ -1050,8 +1112,26 @@
         </w:numPr>
       </w:pPr>
       <w:r>
-        <w:lastRenderedPageBreak/>
-        <w:t>quando foi enviada ao Locador;</w:t>
+        <w:t>lançamento avulso (tratado como documento contábil/financeiro no Locador).</w:t>
+      </w:r>
+    </w:p>
+    <w:p>
+      <w:pPr>
+        <w:pStyle w:val="Compact"/>
+        <w:numPr>
+          <w:ilvl w:val="0"/>
+          <w:numId w:val="26"/>
+        </w:numPr>
+      </w:pPr>
+      <w:r>
+        <w:rPr>
+          <w:b/>
+          <w:bCs/>
+        </w:rPr>
+        <w:t>Processamento da NF-e no Locador</w:t>
+      </w:r>
+      <w:r>
+        <w:t>, com:</w:t>
       </w:r>
     </w:p>
     <w:p>
@@ -1063,6 +1143,146 @@
         </w:numPr>
       </w:pPr>
       <w:r>
+        <w:t>Registro de entrada</w:t>
+      </w:r>
+      <w:r>
+        <w:t xml:space="preserve"> de nota</w:t>
+      </w:r>
+      <w:r>
+        <w:t>;</w:t>
+      </w:r>
+    </w:p>
+    <w:p>
+      <w:pPr>
+        <w:pStyle w:val="Compact"/>
+        <w:numPr>
+          <w:ilvl w:val="1"/>
+          <w:numId w:val="26"/>
+        </w:numPr>
+      </w:pPr>
+      <w:r>
+        <w:t>movimentação de estoque;</w:t>
+      </w:r>
+    </w:p>
+    <w:p>
+      <w:pPr>
+        <w:pStyle w:val="Compact"/>
+        <w:numPr>
+          <w:ilvl w:val="1"/>
+          <w:numId w:val="26"/>
+        </w:numPr>
+      </w:pPr>
+      <w:r>
+        <w:t>geração de contas a pagar.</w:t>
+      </w:r>
+    </w:p>
+    <w:p>
+      <w:pPr>
+        <w:pStyle w:val="Compact"/>
+        <w:numPr>
+          <w:ilvl w:val="0"/>
+          <w:numId w:val="26"/>
+        </w:numPr>
+      </w:pPr>
+      <w:r>
+        <w:rPr>
+          <w:b/>
+          <w:bCs/>
+        </w:rPr>
+        <w:t>Retorno de status ao Compras</w:t>
+      </w:r>
+      <w:r>
+        <w:t>, com:</w:t>
+      </w:r>
+    </w:p>
+    <w:p>
+      <w:pPr>
+        <w:pStyle w:val="Compact"/>
+        <w:numPr>
+          <w:ilvl w:val="1"/>
+          <w:numId w:val="26"/>
+        </w:numPr>
+      </w:pPr>
+      <w:r>
+        <w:t>identificação de sucesso;</w:t>
+      </w:r>
+    </w:p>
+    <w:p>
+      <w:pPr>
+        <w:pStyle w:val="Compact"/>
+        <w:numPr>
+          <w:ilvl w:val="1"/>
+          <w:numId w:val="26"/>
+        </w:numPr>
+      </w:pPr>
+      <w:r>
+        <w:t>erros de integração com detalhes para tratamento.</w:t>
+      </w:r>
+    </w:p>
+    <w:p>
+      <w:pPr>
+        <w:pStyle w:val="Compact"/>
+        <w:numPr>
+          <w:ilvl w:val="0"/>
+          <w:numId w:val="26"/>
+        </w:numPr>
+      </w:pPr>
+      <w:r>
+        <w:rPr>
+          <w:b/>
+          <w:bCs/>
+        </w:rPr>
+        <w:t>Registro de logs e trilha de auditoria</w:t>
+      </w:r>
+      <w:r>
+        <w:t xml:space="preserve"> mínimos para rastrear:</w:t>
+      </w:r>
+    </w:p>
+    <w:p>
+      <w:pPr>
+        <w:pStyle w:val="Compact"/>
+        <w:numPr>
+          <w:ilvl w:val="1"/>
+          <w:numId w:val="26"/>
+        </w:numPr>
+      </w:pPr>
+      <w:r>
+        <w:t>quem importou a nota;</w:t>
+      </w:r>
+    </w:p>
+    <w:p>
+      <w:pPr>
+        <w:pStyle w:val="Compact"/>
+        <w:numPr>
+          <w:ilvl w:val="1"/>
+          <w:numId w:val="26"/>
+        </w:numPr>
+      </w:pPr>
+      <w:r>
+        <w:t>quem validou;</w:t>
+      </w:r>
+    </w:p>
+    <w:p>
+      <w:pPr>
+        <w:pStyle w:val="Compact"/>
+        <w:numPr>
+          <w:ilvl w:val="1"/>
+          <w:numId w:val="26"/>
+        </w:numPr>
+      </w:pPr>
+      <w:r>
+        <w:t>quando foi enviada ao Locador;</w:t>
+      </w:r>
+    </w:p>
+    <w:p>
+      <w:pPr>
+        <w:pStyle w:val="Compact"/>
+        <w:numPr>
+          <w:ilvl w:val="1"/>
+          <w:numId w:val="26"/>
+        </w:numPr>
+      </w:pPr>
+      <w:r>
         <w:t>qual o resultado da integração.</w:t>
       </w:r>
     </w:p>
@@ -1104,14 +1324,7 @@
         </w:numPr>
       </w:pPr>
       <w:r>
-        <w:rPr>
-          <w:b/>
-          <w:bCs/>
-        </w:rPr>
-        <w:t>NF de serviços (NFS-e)</w:t>
-      </w:r>
-      <w:r>
-        <w:t xml:space="preserve"> e outros modelos fiscais (hoje foco em NF-e de mercadorias, modelo 55).</w:t>
+        <w:t>Análise tributária avançada de ISS, DIFAL, retenções federais.</w:t>
       </w:r>
     </w:p>
     <w:p>
@@ -1123,6 +1336,42 @@
         </w:numPr>
       </w:pPr>
       <w:r>
+        <w:t>Integração contábil por regime de competência.</w:t>
+      </w:r>
+    </w:p>
+    <w:p>
+      <w:pPr>
+        <w:pStyle w:val="Compact"/>
+        <w:numPr>
+          <w:ilvl w:val="0"/>
+          <w:numId w:val="27"/>
+        </w:numPr>
+      </w:pPr>
+      <w:r>
+        <w:t>Processamento de devoluções e notas complementares.</w:t>
+      </w:r>
+    </w:p>
+    <w:p>
+      <w:pPr>
+        <w:pStyle w:val="Compact"/>
+        <w:numPr>
+          <w:ilvl w:val="0"/>
+          <w:numId w:val="27"/>
+        </w:numPr>
+      </w:pPr>
+      <w:r>
+        <w:t>Workflow avançado de contratos de serviço.</w:t>
+      </w:r>
+    </w:p>
+    <w:p>
+      <w:pPr>
+        <w:pStyle w:val="Compact"/>
+        <w:numPr>
+          <w:ilvl w:val="0"/>
+          <w:numId w:val="27"/>
+        </w:numPr>
+      </w:pPr>
+      <w:r>
         <w:t xml:space="preserve">Tratamento automatizado de </w:t>
       </w:r>
       <w:r>
@@ -1155,14 +1404,27 @@
         </w:numPr>
       </w:pPr>
       <w:r>
-        <w:rPr>
-          <w:b/>
-          <w:bCs/>
-        </w:rPr>
-        <w:t>Integração contábil completa</w:t>
-      </w:r>
-      <w:r>
-        <w:t xml:space="preserve"> (lançamentos contábeis detalhados por centro de custo, natureza de despesa etc.).</w:t>
+        <w:t xml:space="preserve">Cálculo automatizado de </w:t>
+      </w:r>
+      <w:r>
+        <w:rPr>
+          <w:b/>
+          <w:bCs/>
+        </w:rPr>
+        <w:t>curva ABC</w:t>
+      </w:r>
+      <w:r>
+        <w:t xml:space="preserve"> e </w:t>
+      </w:r>
+      <w:r>
+        <w:rPr>
+          <w:b/>
+          <w:bCs/>
+        </w:rPr>
+        <w:t>políticas de estoque mínimo/ressuprimento</w:t>
+      </w:r>
+      <w:r>
+        <w:t>, além do registro dos saldos.</w:t>
       </w:r>
     </w:p>
     <w:p>
@@ -1174,27 +1436,7 @@
         </w:numPr>
       </w:pPr>
       <w:r>
-        <w:t xml:space="preserve">Cálculo automatizado de </w:t>
-      </w:r>
-      <w:r>
-        <w:rPr>
-          <w:b/>
-          <w:bCs/>
-        </w:rPr>
-        <w:t>curva ABC</w:t>
-      </w:r>
-      <w:r>
-        <w:t xml:space="preserve"> e </w:t>
-      </w:r>
-      <w:r>
-        <w:rPr>
-          <w:b/>
-          <w:bCs/>
-        </w:rPr>
-        <w:t>políticas de estoque mínimo/ressuprimento</w:t>
-      </w:r>
-      <w:r>
-        <w:t>, além do registro dos saldos.</w:t>
+        <w:t>Integrações com outros sistemas externos (bancos, outros ERPs, sistemas satélites).</w:t>
       </w:r>
     </w:p>
     <w:p>
@@ -1206,7 +1448,7 @@
         </w:numPr>
       </w:pPr>
       <w:r>
-        <w:t>Integrações com outros sistemas externos (bancos, outros ERPs, sistemas satélites).</w:t>
+        <w:t>Portal do fornecedor ou automações de cobrança junto a fornecedores.</w:t>
       </w:r>
     </w:p>
     <w:p>
@@ -1218,18 +1460,6 @@
         </w:numPr>
       </w:pPr>
       <w:r>
-        <w:t>Portal do fornecedor ou automações de cobrança junto a fornecedores.</w:t>
-      </w:r>
-    </w:p>
-    <w:p>
-      <w:pPr>
-        <w:pStyle w:val="Compact"/>
-        <w:numPr>
-          <w:ilvl w:val="0"/>
-          <w:numId w:val="27"/>
-        </w:numPr>
-      </w:pPr>
-      <w:r>
         <w:t>Relatórios analíticos avançados (BI/Analytics) além dos relatórios operacionais previstos</w:t>
       </w:r>
     </w:p>
@@ -1241,24 +1471,17 @@
     <w:p>
       <w:r>
         <w:pict w14:anchorId="29270A11">
-          <v:rect id="_x0000_i1851" style="width:0;height:1.5pt" o:hralign="center" o:hrstd="t" o:hr="t"/>
+          <v:rect id="_x0000_i1028" style="width:0;height:1.5pt" o:hralign="center" o:hrstd="t" o:hr="t"/>
         </w:pict>
       </w:r>
     </w:p>
     <w:p>
       <w:pPr>
-        <w:pStyle w:val="SourceCode"/>
-      </w:pPr>
-      <w:bookmarkStart w:id="4" w:name="diagrama-de-integração-macro"/>
+        <w:pStyle w:val="Ttulo1"/>
+      </w:pPr>
+      <w:bookmarkStart w:id="4" w:name="X2b5e6f5f2185cc412dfe38e2879b08ea97dd5ac"/>
       <w:bookmarkEnd w:id="2"/>
       <w:bookmarkEnd w:id="3"/>
-    </w:p>
-    <w:p>
-      <w:pPr>
-        <w:pStyle w:val="Ttulo1"/>
-      </w:pPr>
-      <w:bookmarkStart w:id="5" w:name="X2b5e6f5f2185cc412dfe38e2879b08ea97dd5ac"/>
-      <w:bookmarkEnd w:id="4"/>
       <w:r>
         <w:t>3. Fluxo Detalhado do Processo (Operacional + Sistema)</w:t>
       </w:r>
@@ -1275,13 +1498,15 @@
       <w:pPr>
         <w:pStyle w:val="Ttulo2"/>
       </w:pPr>
-      <w:bookmarkStart w:id="6" w:name="solicitação-de-compra"/>
-      <w:r>
-        <w:rPr>
-          <w:b/>
-          <w:bCs/>
-        </w:rPr>
-        <w:t>3.1 Solicitação de Compra</w:t>
+      <w:bookmarkStart w:id="5" w:name="solicitação-de-compra"/>
+      <w:r>
+        <w:t xml:space="preserve">3.1 </w:t>
+      </w:r>
+      <w:r>
+        <w:t>Solicitação</w:t>
+      </w:r>
+      <w:r>
+        <w:t xml:space="preserve"> de Compra</w:t>
       </w:r>
     </w:p>
     <w:p>
@@ -1339,6 +1564,7 @@
         </w:numPr>
       </w:pPr>
       <w:r>
+        <w:lastRenderedPageBreak/>
         <w:t xml:space="preserve">Sistema: </w:t>
       </w:r>
       <w:r>
@@ -1356,59 +1582,128 @@
       <w:pPr>
         <w:pStyle w:val="Ttulo2"/>
       </w:pPr>
-      <w:bookmarkStart w:id="7" w:name="cotação"/>
+      <w:bookmarkStart w:id="6" w:name="cotação"/>
+      <w:bookmarkEnd w:id="5"/>
+      <w:r>
+        <w:t xml:space="preserve">3.2 </w:t>
+      </w:r>
+      <w:r>
+        <w:t>Cotação</w:t>
+      </w:r>
+    </w:p>
+    <w:p>
+      <w:pPr>
+        <w:pStyle w:val="Compact"/>
+        <w:numPr>
+          <w:ilvl w:val="0"/>
+          <w:numId w:val="6"/>
+        </w:numPr>
+      </w:pPr>
+      <w:r>
+        <w:t>Comprador convida fornecedores.</w:t>
+      </w:r>
+    </w:p>
+    <w:p>
+      <w:pPr>
+        <w:pStyle w:val="Compact"/>
+        <w:numPr>
+          <w:ilvl w:val="0"/>
+          <w:numId w:val="6"/>
+        </w:numPr>
+      </w:pPr>
+      <w:r>
+        <w:t>Recebe propostas.</w:t>
+      </w:r>
+    </w:p>
+    <w:p>
+      <w:pPr>
+        <w:pStyle w:val="Compact"/>
+        <w:numPr>
+          <w:ilvl w:val="0"/>
+          <w:numId w:val="6"/>
+        </w:numPr>
+      </w:pPr>
+      <w:r>
+        <w:t>Seleciona o vencedor.</w:t>
+      </w:r>
+    </w:p>
+    <w:p>
+      <w:pPr>
+        <w:pStyle w:val="Compact"/>
+        <w:numPr>
+          <w:ilvl w:val="0"/>
+          <w:numId w:val="6"/>
+        </w:numPr>
+      </w:pPr>
+      <w:r>
+        <w:t xml:space="preserve">Sistema: </w:t>
+      </w:r>
+      <w:r>
+        <w:rPr>
+          <w:b/>
+          <w:bCs/>
+        </w:rPr>
+        <w:t>Compras</w:t>
+      </w:r>
+      <w:r>
+        <w:t>.</w:t>
+      </w:r>
+    </w:p>
+    <w:p>
+      <w:pPr>
+        <w:pStyle w:val="Ttulo2"/>
+      </w:pPr>
+      <w:bookmarkStart w:id="7" w:name="pedido-de-compra-pc"/>
       <w:bookmarkEnd w:id="6"/>
       <w:r>
-        <w:rPr>
-          <w:b/>
-          <w:bCs/>
-        </w:rPr>
-        <w:t>3.2 Cotação</w:t>
-      </w:r>
-    </w:p>
-    <w:p>
-      <w:pPr>
-        <w:pStyle w:val="Compact"/>
-        <w:numPr>
-          <w:ilvl w:val="0"/>
-          <w:numId w:val="6"/>
-        </w:numPr>
-      </w:pPr>
-      <w:r>
-        <w:t>Comprador convida fornecedores.</w:t>
-      </w:r>
-    </w:p>
-    <w:p>
-      <w:pPr>
-        <w:pStyle w:val="Compact"/>
-        <w:numPr>
-          <w:ilvl w:val="0"/>
-          <w:numId w:val="6"/>
-        </w:numPr>
-      </w:pPr>
-      <w:r>
-        <w:t>Recebe propostas.</w:t>
-      </w:r>
-    </w:p>
-    <w:p>
-      <w:pPr>
-        <w:pStyle w:val="Compact"/>
-        <w:numPr>
-          <w:ilvl w:val="0"/>
-          <w:numId w:val="6"/>
-        </w:numPr>
-      </w:pPr>
-      <w:r>
-        <w:t>Seleciona o vencedor.</w:t>
-      </w:r>
-    </w:p>
-    <w:p>
-      <w:pPr>
-        <w:pStyle w:val="Compact"/>
-        <w:numPr>
-          <w:ilvl w:val="0"/>
-          <w:numId w:val="6"/>
-        </w:numPr>
+        <w:t xml:space="preserve">3.3 Pedido de </w:t>
+      </w:r>
+      <w:r>
+        <w:t>Compra</w:t>
+      </w:r>
+      <w:r>
+        <w:t xml:space="preserve"> (PC)</w:t>
+      </w:r>
+    </w:p>
+    <w:p>
+      <w:pPr>
+        <w:pStyle w:val="Compact"/>
+        <w:numPr>
+          <w:ilvl w:val="0"/>
+          <w:numId w:val="7"/>
+        </w:numPr>
+      </w:pPr>
+      <w:r>
+        <w:t>Gerado após seleção do fornecedor.</w:t>
+      </w:r>
+    </w:p>
+    <w:p>
+      <w:pPr>
+        <w:pStyle w:val="Compact"/>
+        <w:numPr>
+          <w:ilvl w:val="0"/>
+          <w:numId w:val="7"/>
+        </w:numPr>
+      </w:pPr>
+      <w:r>
+        <w:t>Passa por aprovação conforme regras.</w:t>
+      </w:r>
+    </w:p>
+    <w:p>
+      <w:pPr>
+        <w:pStyle w:val="Compact"/>
+        <w:numPr>
+          <w:ilvl w:val="0"/>
+          <w:numId w:val="7"/>
+        </w:numPr>
+      </w:pPr>
+      <w:r>
+        <w:t>Após aprovação, PC é enviado ao fornecedor.</w:t>
+      </w:r>
+    </w:p>
+    <w:p>
+      <w:pPr>
+        <w:pStyle w:val="FirstParagraph"/>
       </w:pPr>
       <w:r>
         <w:t xml:space="preserve">Sistema: </w:t>
@@ -1428,50 +1723,52 @@
       <w:pPr>
         <w:pStyle w:val="Ttulo2"/>
       </w:pPr>
-      <w:bookmarkStart w:id="8" w:name="pedido-de-compra-pc"/>
+      <w:bookmarkStart w:id="8" w:name="recebimento-da-mercadoria-almoxarifado"/>
       <w:bookmarkEnd w:id="7"/>
       <w:r>
-        <w:rPr>
-          <w:b/>
-          <w:bCs/>
-        </w:rPr>
-        <w:t>3.3 Pedido de Compra (PC)</w:t>
-      </w:r>
-    </w:p>
-    <w:p>
-      <w:pPr>
-        <w:pStyle w:val="Compact"/>
-        <w:numPr>
-          <w:ilvl w:val="0"/>
-          <w:numId w:val="7"/>
-        </w:numPr>
-      </w:pPr>
-      <w:r>
-        <w:t>Gerado após seleção do fornecedor.</w:t>
-      </w:r>
-    </w:p>
-    <w:p>
-      <w:pPr>
-        <w:pStyle w:val="Compact"/>
-        <w:numPr>
-          <w:ilvl w:val="0"/>
-          <w:numId w:val="7"/>
-        </w:numPr>
-      </w:pPr>
-      <w:r>
-        <w:t>Passa por aprovação conforme regras.</w:t>
-      </w:r>
-    </w:p>
-    <w:p>
-      <w:pPr>
-        <w:pStyle w:val="Compact"/>
-        <w:numPr>
-          <w:ilvl w:val="0"/>
-          <w:numId w:val="7"/>
-        </w:numPr>
-      </w:pPr>
-      <w:r>
-        <w:t>Após aprovação, PC é enviado ao fornecedor.</w:t>
+        <w:t xml:space="preserve">3.4 Recebimento da </w:t>
+      </w:r>
+      <w:r>
+        <w:t>Mercadoria</w:t>
+      </w:r>
+      <w:r>
+        <w:t xml:space="preserve"> (Almoxarifado)</w:t>
+      </w:r>
+    </w:p>
+    <w:p>
+      <w:pPr>
+        <w:pStyle w:val="Compact"/>
+        <w:numPr>
+          <w:ilvl w:val="0"/>
+          <w:numId w:val="8"/>
+        </w:numPr>
+      </w:pPr>
+      <w:r>
+        <w:t>Material chega na empresa.</w:t>
+      </w:r>
+    </w:p>
+    <w:p>
+      <w:pPr>
+        <w:pStyle w:val="Compact"/>
+        <w:numPr>
+          <w:ilvl w:val="0"/>
+          <w:numId w:val="8"/>
+        </w:numPr>
+      </w:pPr>
+      <w:r>
+        <w:t>Conferência física por quantidade, qualidade e correspondência ao pedido.</w:t>
+      </w:r>
+    </w:p>
+    <w:p>
+      <w:pPr>
+        <w:pStyle w:val="Compact"/>
+        <w:numPr>
+          <w:ilvl w:val="0"/>
+          <w:numId w:val="8"/>
+        </w:numPr>
+      </w:pPr>
+      <w:r>
+        <w:t>Se houver divergência: processo de regularização.</w:t>
       </w:r>
     </w:p>
     <w:p>
@@ -1486,7 +1783,7 @@
           <w:b/>
           <w:bCs/>
         </w:rPr>
-        <w:t>Compras</w:t>
+        <w:t>Processo interno (operacional)</w:t>
       </w:r>
       <w:r>
         <w:t>.</w:t>
@@ -1496,132 +1793,296 @@
       <w:pPr>
         <w:pStyle w:val="Ttulo2"/>
       </w:pPr>
-      <w:bookmarkStart w:id="9" w:name="recebimento-da-mercadoria-almoxarifado"/>
+      <w:bookmarkStart w:id="9" w:name="recebimento-da-nota-fiscal"/>
       <w:bookmarkEnd w:id="8"/>
       <w:r>
-        <w:rPr>
-          <w:b/>
-          <w:bCs/>
-        </w:rPr>
-        <w:t>3.4 Recebimento da Mercadoria (Almoxarifado)</w:t>
-      </w:r>
-    </w:p>
-    <w:p>
-      <w:pPr>
-        <w:pStyle w:val="Compact"/>
-        <w:numPr>
-          <w:ilvl w:val="0"/>
-          <w:numId w:val="8"/>
-        </w:numPr>
-      </w:pPr>
-      <w:r>
-        <w:t>Material chega na empresa.</w:t>
-      </w:r>
-    </w:p>
-    <w:p>
-      <w:pPr>
-        <w:pStyle w:val="Compact"/>
-        <w:numPr>
-          <w:ilvl w:val="0"/>
-          <w:numId w:val="8"/>
-        </w:numPr>
+        <w:t xml:space="preserve">3.5 Recebimento da Nota </w:t>
+      </w:r>
+      <w:r>
+        <w:t>Fiscal</w:t>
+      </w:r>
+    </w:p>
+    <w:p>
+      <w:pPr>
+        <w:pStyle w:val="Compact"/>
+        <w:numPr>
+          <w:ilvl w:val="0"/>
+          <w:numId w:val="9"/>
+        </w:numPr>
+      </w:pPr>
+      <w:r>
+        <w:t>Fornecedor envia nota</w:t>
+      </w:r>
+      <w:r>
+        <w:t xml:space="preserve"> fiscal física e XML, ou XML é baixado na Sefaz</w:t>
+      </w:r>
+      <w:r>
+        <w:t>.</w:t>
+      </w:r>
+    </w:p>
+    <w:p>
+      <w:pPr>
+        <w:pStyle w:val="Compact"/>
+        <w:numPr>
+          <w:ilvl w:val="0"/>
+          <w:numId w:val="9"/>
+        </w:numPr>
+      </w:pPr>
+      <w:r>
+        <w:t>Almoxarifado/Financeiro confere se os dados da nota batem com o pedido.</w:t>
+      </w:r>
+    </w:p>
+    <w:p>
+      <w:pPr>
+        <w:pStyle w:val="Compact"/>
+        <w:numPr>
+          <w:ilvl w:val="0"/>
+          <w:numId w:val="9"/>
+        </w:numPr>
+      </w:pPr>
+      <w:r>
+        <w:t>Após validação, nota está pronta para ser integrada.</w:t>
+      </w:r>
+    </w:p>
+    <w:p>
+      <w:pPr>
+        <w:pStyle w:val="NormalWeb"/>
+        <w:numPr>
+          <w:ilvl w:val="0"/>
+          <w:numId w:val="9"/>
+        </w:numPr>
+      </w:pPr>
+      <w:r>
+        <w:t xml:space="preserve">Agora existem </w:t>
+      </w:r>
+      <w:r>
+        <w:rPr>
+          <w:rStyle w:val="Forte"/>
+        </w:rPr>
+        <w:t>três tipos de recebimento</w:t>
+      </w:r>
+      <w:r>
+        <w:t>:</w:t>
+      </w:r>
+    </w:p>
+    <w:p>
+      <w:pPr>
+        <w:pStyle w:val="Ttulo3"/>
+        <w:numPr>
+          <w:ilvl w:val="0"/>
+          <w:numId w:val="29"/>
+        </w:numPr>
+        <w:rPr>
+          <w:rStyle w:val="Forte"/>
+          <w:b w:val="0"/>
+          <w:bCs w:val="0"/>
+        </w:rPr>
+      </w:pPr>
+      <w:r>
+        <w:rPr>
+          <w:rStyle w:val="Forte"/>
+          <w:b w:val="0"/>
+          <w:bCs w:val="0"/>
+        </w:rPr>
+        <w:t>NF de Produto (modelo 55)</w:t>
+      </w:r>
+    </w:p>
+    <w:p>
+      <w:pPr>
+        <w:pStyle w:val="NormalWeb"/>
+        <w:numPr>
+          <w:ilvl w:val="1"/>
+          <w:numId w:val="9"/>
+        </w:numPr>
+      </w:pPr>
+      <w:r>
+        <w:t>Validada via XML</w:t>
+      </w:r>
+    </w:p>
+    <w:p>
+      <w:pPr>
+        <w:pStyle w:val="NormalWeb"/>
+        <w:numPr>
+          <w:ilvl w:val="1"/>
+          <w:numId w:val="9"/>
+        </w:numPr>
+      </w:pPr>
+      <w:r>
+        <w:t>Gera estoque</w:t>
+      </w:r>
+    </w:p>
+    <w:p>
+      <w:pPr>
+        <w:pStyle w:val="NormalWeb"/>
+        <w:numPr>
+          <w:ilvl w:val="1"/>
+          <w:numId w:val="9"/>
+        </w:numPr>
+      </w:pPr>
+      <w:r>
+        <w:t>Pode gerar financeiro</w:t>
+      </w:r>
+    </w:p>
+    <w:p>
+      <w:pPr>
+        <w:pStyle w:val="Ttulo3"/>
+        <w:numPr>
+          <w:ilvl w:val="0"/>
+          <w:numId w:val="29"/>
+        </w:numPr>
+        <w:rPr>
+          <w:rStyle w:val="Forte"/>
+          <w:b w:val="0"/>
+          <w:bCs w:val="0"/>
+        </w:rPr>
+      </w:pPr>
+      <w:r>
+        <w:rPr>
+          <w:rStyle w:val="Forte"/>
+          <w:b w:val="0"/>
+          <w:bCs w:val="0"/>
+        </w:rPr>
+        <w:t>Nota de Serviço (NFS-e)</w:t>
+      </w:r>
+    </w:p>
+    <w:p>
+      <w:pPr>
+        <w:pStyle w:val="NormalWeb"/>
+        <w:numPr>
+          <w:ilvl w:val="0"/>
+          <w:numId w:val="30"/>
+        </w:numPr>
+      </w:pPr>
+      <w:r>
+        <w:t>Não tem layout nacional</w:t>
+      </w:r>
+    </w:p>
+    <w:p>
+      <w:pPr>
+        <w:pStyle w:val="NormalWeb"/>
+        <w:numPr>
+          <w:ilvl w:val="0"/>
+          <w:numId w:val="30"/>
+        </w:numPr>
+      </w:pPr>
+      <w:r>
+        <w:t>Pode ou não vir em XML (depende da prefeitura)</w:t>
+      </w:r>
+    </w:p>
+    <w:p>
+      <w:pPr>
+        <w:pStyle w:val="NormalWeb"/>
+        <w:numPr>
+          <w:ilvl w:val="0"/>
+          <w:numId w:val="30"/>
+        </w:numPr>
+      </w:pPr>
+      <w:r>
+        <w:t>Não gera estoque</w:t>
+      </w:r>
+    </w:p>
+    <w:p>
+      <w:pPr>
+        <w:pStyle w:val="NormalWeb"/>
+        <w:numPr>
+          <w:ilvl w:val="0"/>
+          <w:numId w:val="30"/>
+        </w:numPr>
+      </w:pPr>
+      <w:r>
+        <w:rPr>
+          <w:rStyle w:val="Forte"/>
+        </w:rPr>
+        <w:t>Obrigatoriamente exige CC e Plano de Contas</w:t>
+      </w:r>
+    </w:p>
+    <w:p>
+      <w:pPr>
+        <w:pStyle w:val="Ttulo3"/>
+        <w:ind w:left="720"/>
+      </w:pPr>
+      <w:r>
+        <w:rPr>
+          <w:rStyle w:val="Forte"/>
+          <w:b w:val="0"/>
+          <w:bCs w:val="0"/>
+        </w:rPr>
+        <w:t>c</w:t>
+      </w:r>
+      <w:r>
+        <w:rPr>
+          <w:rStyle w:val="Forte"/>
+          <w:b w:val="0"/>
+          <w:bCs w:val="0"/>
+        </w:rPr>
+        <w:t>) Recebimento Avulso (sem NF)</w:t>
+      </w:r>
+    </w:p>
+    <w:p>
+      <w:pPr>
+        <w:pStyle w:val="NormalWeb"/>
+        <w:numPr>
+          <w:ilvl w:val="0"/>
+          <w:numId w:val="31"/>
+        </w:numPr>
+      </w:pPr>
+      <w:r>
+        <w:t>E</w:t>
+      </w:r>
+      <w:r>
+        <w:t>xemplo: pagamento adiantado, reembolso, serviço sem NF</w:t>
+      </w:r>
+    </w:p>
+    <w:p>
+      <w:pPr>
+        <w:pStyle w:val="NormalWeb"/>
+        <w:numPr>
+          <w:ilvl w:val="0"/>
+          <w:numId w:val="31"/>
+        </w:numPr>
+        <w:rPr>
+          <w:rStyle w:val="Forte"/>
+          <w:b w:val="0"/>
+          <w:bCs w:val="0"/>
+        </w:rPr>
+      </w:pPr>
+      <w:r>
+        <w:rPr>
+          <w:rStyle w:val="Forte"/>
+        </w:rPr>
+        <w:t>Obrigatoriamente CC + Plano de Contas</w:t>
+      </w:r>
+    </w:p>
+    <w:p>
+      <w:pPr>
+        <w:pStyle w:val="NormalWeb"/>
+        <w:numPr>
+          <w:ilvl w:val="0"/>
+          <w:numId w:val="31"/>
+        </w:numPr>
+      </w:pPr>
+      <w:r>
+        <w:t>Não gera estoque</w:t>
+      </w:r>
+    </w:p>
+    <w:p>
+      <w:pPr>
+        <w:pStyle w:val="NormalWeb"/>
+        <w:numPr>
+          <w:ilvl w:val="0"/>
+          <w:numId w:val="31"/>
+        </w:numPr>
+      </w:pPr>
+      <w:r>
+        <w:t>Gera apenas financeiro</w:t>
+      </w:r>
+    </w:p>
+    <w:p>
+      <w:pPr>
+        <w:pStyle w:val="FirstParagraph"/>
       </w:pPr>
       <w:r>
         <w:lastRenderedPageBreak/>
-        <w:t>Conferência física por quantidade, qualidade e correspondência ao pedido.</w:t>
-      </w:r>
-    </w:p>
-    <w:p>
-      <w:pPr>
-        <w:pStyle w:val="Compact"/>
-        <w:numPr>
-          <w:ilvl w:val="0"/>
-          <w:numId w:val="8"/>
-        </w:numPr>
-      </w:pPr>
-      <w:r>
-        <w:t>Se houver divergência: processo de regularização.</w:t>
-      </w:r>
-    </w:p>
-    <w:p>
-      <w:pPr>
-        <w:pStyle w:val="FirstParagraph"/>
-      </w:pPr>
-      <w:r>
-        <w:t xml:space="preserve">Sistema: </w:t>
-      </w:r>
-      <w:r>
-        <w:rPr>
-          <w:b/>
-          <w:bCs/>
-        </w:rPr>
-        <w:t>Processo interno (operacional)</w:t>
-      </w:r>
-      <w:r>
-        <w:t>.</w:t>
-      </w:r>
-    </w:p>
-    <w:p>
-      <w:pPr>
-        <w:pStyle w:val="Ttulo2"/>
-      </w:pPr>
-      <w:bookmarkStart w:id="10" w:name="recebimento-da-nota-fiscal"/>
-      <w:bookmarkEnd w:id="9"/>
-      <w:r>
-        <w:rPr>
-          <w:b/>
-          <w:bCs/>
-        </w:rPr>
-        <w:t>3.5 Recebimento da Nota Fiscal</w:t>
-      </w:r>
-    </w:p>
-    <w:p>
-      <w:pPr>
-        <w:pStyle w:val="Compact"/>
-        <w:numPr>
-          <w:ilvl w:val="0"/>
-          <w:numId w:val="9"/>
-        </w:numPr>
-      </w:pPr>
-      <w:r>
-        <w:t>Fornecedor envia nota</w:t>
-      </w:r>
-      <w:r>
-        <w:t xml:space="preserve"> fiscal física e XML, ou XML é baixado na Sefaz</w:t>
-      </w:r>
-      <w:r>
-        <w:t>.</w:t>
-      </w:r>
-    </w:p>
-    <w:p>
-      <w:pPr>
-        <w:pStyle w:val="Compact"/>
-        <w:numPr>
-          <w:ilvl w:val="0"/>
-          <w:numId w:val="9"/>
-        </w:numPr>
-      </w:pPr>
-      <w:r>
-        <w:t>Almoxarifado/Financeiro confere se os dados da nota batem com o pedido.</w:t>
-      </w:r>
-    </w:p>
-    <w:p>
-      <w:pPr>
-        <w:pStyle w:val="Compact"/>
-        <w:numPr>
-          <w:ilvl w:val="0"/>
-          <w:numId w:val="9"/>
-        </w:numPr>
-      </w:pPr>
-      <w:r>
-        <w:t>Após validação, nota está pronta para ser integrada.</w:t>
-      </w:r>
-    </w:p>
-    <w:p>
-      <w:pPr>
-        <w:pStyle w:val="FirstParagraph"/>
-      </w:pPr>
-      <w:r>
         <w:t xml:space="preserve">Sistema: </w:t>
       </w:r>
       <w:r>
@@ -1880,14 +2341,103 @@
       <w:pPr>
         <w:pStyle w:val="Ttulo2"/>
       </w:pPr>
-      <w:bookmarkStart w:id="11" w:name="envio-da-nota-via-api-para-o-locador"/>
+      <w:bookmarkStart w:id="10" w:name="envio-da-nota-via-api-para-o-locador"/>
+      <w:bookmarkEnd w:id="9"/>
+      <w:r>
+        <w:t xml:space="preserve">3.6 Envio da Nota via API </w:t>
+      </w:r>
+      <w:r>
+        <w:t>para</w:t>
+      </w:r>
+      <w:r>
+        <w:t xml:space="preserve"> o Locador</w:t>
+      </w:r>
+    </w:p>
+    <w:p>
+      <w:pPr>
+        <w:pStyle w:val="FirstParagraph"/>
+      </w:pPr>
+      <w:r>
+        <w:t>O módulo Compras envia:</w:t>
+      </w:r>
+    </w:p>
+    <w:p>
+      <w:pPr>
+        <w:pStyle w:val="Compact"/>
+        <w:numPr>
+          <w:ilvl w:val="0"/>
+          <w:numId w:val="10"/>
+        </w:numPr>
+      </w:pPr>
+      <w:r>
+        <w:t>Dados da nota</w:t>
+      </w:r>
+    </w:p>
+    <w:p>
+      <w:pPr>
+        <w:pStyle w:val="Compact"/>
+        <w:numPr>
+          <w:ilvl w:val="0"/>
+          <w:numId w:val="10"/>
+        </w:numPr>
+      </w:pPr>
+      <w:r>
+        <w:t>Dados do pedido</w:t>
+      </w:r>
+    </w:p>
+    <w:p>
+      <w:pPr>
+        <w:pStyle w:val="Compact"/>
+        <w:numPr>
+          <w:ilvl w:val="0"/>
+          <w:numId w:val="10"/>
+        </w:numPr>
+      </w:pPr>
+      <w:r>
+        <w:t>Itens da nota</w:t>
+      </w:r>
+    </w:p>
+    <w:p>
+      <w:pPr>
+        <w:pStyle w:val="Compact"/>
+        <w:numPr>
+          <w:ilvl w:val="0"/>
+          <w:numId w:val="10"/>
+        </w:numPr>
+      </w:pPr>
+      <w:r>
+        <w:t>Fornecedor</w:t>
+      </w:r>
+    </w:p>
+    <w:p>
+      <w:pPr>
+        <w:pStyle w:val="FirstParagraph"/>
+      </w:pPr>
+      <w:r>
+        <w:t xml:space="preserve">Sistema: </w:t>
+      </w:r>
+      <w:r>
+        <w:rPr>
+          <w:b/>
+          <w:bCs/>
+        </w:rPr>
+        <w:t>Compras → Locador</w:t>
+      </w:r>
+      <w:r>
+        <w:t xml:space="preserve"> via API.</w:t>
+      </w:r>
+    </w:p>
+    <w:p>
+      <w:pPr>
+        <w:pStyle w:val="Ttulo2"/>
+      </w:pPr>
+      <w:bookmarkStart w:id="11" w:name="validação-no-locador"/>
       <w:bookmarkEnd w:id="10"/>
       <w:r>
-        <w:rPr>
-          <w:b/>
-          <w:bCs/>
-        </w:rPr>
-        <w:t>3.6 Envio da Nota via API para o Locador</w:t>
+        <w:t xml:space="preserve">3.7 Validação no </w:t>
+      </w:r>
+      <w:r>
+        <w:t>Locador</w:t>
       </w:r>
     </w:p>
     <w:p>
@@ -1895,55 +2445,249 @@
         <w:pStyle w:val="FirstParagraph"/>
       </w:pPr>
       <w:r>
-        <w:t>O módulo Compras envia:</w:t>
-      </w:r>
-    </w:p>
-    <w:p>
-      <w:pPr>
-        <w:pStyle w:val="Compact"/>
-        <w:numPr>
-          <w:ilvl w:val="0"/>
-          <w:numId w:val="10"/>
-        </w:numPr>
-      </w:pPr>
-      <w:r>
-        <w:t>Dados da nota</w:t>
-      </w:r>
-    </w:p>
-    <w:p>
-      <w:pPr>
-        <w:pStyle w:val="Compact"/>
-        <w:numPr>
-          <w:ilvl w:val="0"/>
-          <w:numId w:val="10"/>
-        </w:numPr>
-      </w:pPr>
-      <w:r>
-        <w:t>Dados do pedido</w:t>
-      </w:r>
-    </w:p>
-    <w:p>
-      <w:pPr>
-        <w:pStyle w:val="Compact"/>
-        <w:numPr>
-          <w:ilvl w:val="0"/>
-          <w:numId w:val="10"/>
-        </w:numPr>
-      </w:pPr>
-      <w:r>
-        <w:t>Itens da nota</w:t>
-      </w:r>
-    </w:p>
-    <w:p>
-      <w:pPr>
-        <w:pStyle w:val="Compact"/>
-        <w:numPr>
-          <w:ilvl w:val="0"/>
-          <w:numId w:val="10"/>
-        </w:numPr>
-      </w:pPr>
-      <w:r>
-        <w:t>Fornecedor</w:t>
+        <w:t>O Locador valida: - fornecedor existe? - produtos existem? - pedido é válido? - nota já existe (duplicidade)? - impostos válidos?</w:t>
+      </w:r>
+    </w:p>
+    <w:p>
+      <w:pPr>
+        <w:pStyle w:val="Corpodetexto"/>
+      </w:pPr>
+      <w:r>
+        <w:t>Caso algum item falhe, Locador devolve erro.</w:t>
+      </w:r>
+    </w:p>
+    <w:p>
+      <w:pPr>
+        <w:pStyle w:val="Corpodetexto"/>
+        <w:rPr>
+          <w:b/>
+          <w:bCs/>
+        </w:rPr>
+      </w:pPr>
+      <w:r>
+        <w:rPr>
+          <w:b/>
+          <w:bCs/>
+        </w:rPr>
+        <w:t>Exceções detalhadas (revisadas):</w:t>
+      </w:r>
+    </w:p>
+    <w:p>
+      <w:pPr>
+        <w:pStyle w:val="Corpodetexto"/>
+        <w:numPr>
+          <w:ilvl w:val="0"/>
+          <w:numId w:val="32"/>
+        </w:numPr>
+      </w:pPr>
+      <w:r>
+        <w:rPr>
+          <w:b/>
+          <w:bCs/>
+        </w:rPr>
+        <w:t>Produto não cadastrado</w:t>
+      </w:r>
+    </w:p>
+    <w:p>
+      <w:pPr>
+        <w:pStyle w:val="Corpodetexto"/>
+        <w:ind w:left="720"/>
+      </w:pPr>
+      <w:r>
+        <w:t xml:space="preserve">→ </w:t>
+      </w:r>
+      <w:r>
+        <w:t>Se houver código do ERP no produto e o mesmo não for encontrado no Locador, não integra a nota</w:t>
+      </w:r>
+    </w:p>
+    <w:p>
+      <w:pPr>
+        <w:pStyle w:val="Corpodetexto"/>
+        <w:numPr>
+          <w:ilvl w:val="0"/>
+          <w:numId w:val="32"/>
+        </w:numPr>
+      </w:pPr>
+      <w:r>
+        <w:rPr>
+          <w:b/>
+          <w:bCs/>
+        </w:rPr>
+        <w:lastRenderedPageBreak/>
+        <w:t>Fornecedor não cadastrado</w:t>
+      </w:r>
+    </w:p>
+    <w:p>
+      <w:pPr>
+        <w:pStyle w:val="Corpodetexto"/>
+        <w:ind w:left="720"/>
+      </w:pPr>
+      <w:r>
+        <w:t>→ Bloqueia integração.</w:t>
+      </w:r>
+    </w:p>
+    <w:p>
+      <w:pPr>
+        <w:pStyle w:val="Corpodetexto"/>
+        <w:numPr>
+          <w:ilvl w:val="0"/>
+          <w:numId w:val="32"/>
+        </w:numPr>
+      </w:pPr>
+      <w:r>
+        <w:rPr>
+          <w:b/>
+          <w:bCs/>
+        </w:rPr>
+        <w:t>Nota duplicada (produto ou serviço)</w:t>
+      </w:r>
+    </w:p>
+    <w:p>
+      <w:pPr>
+        <w:pStyle w:val="Corpodetexto"/>
+        <w:ind w:left="720"/>
+      </w:pPr>
+      <w:r>
+        <w:t>→ Checagem por chave NF-e (produto) ou número/RPS (serviço).</w:t>
+      </w:r>
+    </w:p>
+    <w:p>
+      <w:pPr>
+        <w:pStyle w:val="Corpodetexto"/>
+        <w:numPr>
+          <w:ilvl w:val="0"/>
+          <w:numId w:val="32"/>
+        </w:numPr>
+      </w:pPr>
+      <w:r>
+        <w:rPr>
+          <w:b/>
+          <w:bCs/>
+        </w:rPr>
+        <w:t>Divergência no 3-way match (produtos)</w:t>
+      </w:r>
+    </w:p>
+    <w:p>
+      <w:pPr>
+        <w:pStyle w:val="Corpodetexto"/>
+        <w:ind w:left="720"/>
+      </w:pPr>
+      <w:r>
+        <w:t>→ Usuário resolve antes da integração.</w:t>
+      </w:r>
+    </w:p>
+    <w:p>
+      <w:pPr>
+        <w:pStyle w:val="Corpodetexto"/>
+        <w:numPr>
+          <w:ilvl w:val="0"/>
+          <w:numId w:val="32"/>
+        </w:numPr>
+      </w:pPr>
+      <w:r>
+        <w:rPr>
+          <w:b/>
+          <w:bCs/>
+        </w:rPr>
+        <w:t>NFS-e com campos inconsistentes</w:t>
+      </w:r>
+    </w:p>
+    <w:p>
+      <w:pPr>
+        <w:pStyle w:val="Corpodetexto"/>
+        <w:ind w:left="720"/>
+      </w:pPr>
+      <w:r>
+        <w:t>→ Prefeituras variam. Sistema deve validar mínimos:</w:t>
+      </w:r>
+    </w:p>
+    <w:p>
+      <w:pPr>
+        <w:pStyle w:val="Corpodetexto"/>
+        <w:numPr>
+          <w:ilvl w:val="1"/>
+          <w:numId w:val="32"/>
+        </w:numPr>
+      </w:pPr>
+      <w:r>
+        <w:t>prestador</w:t>
+      </w:r>
+    </w:p>
+    <w:p>
+      <w:pPr>
+        <w:pStyle w:val="Corpodetexto"/>
+        <w:numPr>
+          <w:ilvl w:val="1"/>
+          <w:numId w:val="32"/>
+        </w:numPr>
+      </w:pPr>
+      <w:r>
+        <w:t>tomador</w:t>
+      </w:r>
+    </w:p>
+    <w:p>
+      <w:pPr>
+        <w:pStyle w:val="Corpodetexto"/>
+        <w:numPr>
+          <w:ilvl w:val="1"/>
+          <w:numId w:val="32"/>
+        </w:numPr>
+      </w:pPr>
+      <w:r>
+        <w:t>valor</w:t>
+      </w:r>
+    </w:p>
+    <w:p>
+      <w:pPr>
+        <w:pStyle w:val="Corpodetexto"/>
+        <w:numPr>
+          <w:ilvl w:val="1"/>
+          <w:numId w:val="32"/>
+        </w:numPr>
+      </w:pPr>
+      <w:r>
+        <w:t>discriminação</w:t>
+      </w:r>
+    </w:p>
+    <w:p>
+      <w:pPr>
+        <w:pStyle w:val="Corpodetexto"/>
+        <w:numPr>
+          <w:ilvl w:val="0"/>
+          <w:numId w:val="32"/>
+        </w:numPr>
+      </w:pPr>
+      <w:r>
+        <w:rPr>
+          <w:b/>
+          <w:bCs/>
+        </w:rPr>
+        <w:t>Recebimento avulso sem informações contábeis</w:t>
+      </w:r>
+    </w:p>
+    <w:p>
+      <w:pPr>
+        <w:pStyle w:val="Corpodetexto"/>
+        <w:ind w:left="720"/>
+      </w:pPr>
+      <w:r>
+        <w:t>→ CC e Plano de Contas obrigatórios.</w:t>
+      </w:r>
+    </w:p>
+    <w:p>
+      <w:pPr>
+        <w:pStyle w:val="Ttulo2"/>
+      </w:pPr>
+      <w:bookmarkStart w:id="12" w:name="entrada-da-nota-e-geração-de-documentos"/>
+      <w:bookmarkEnd w:id="11"/>
+      <w:r>
+        <w:t xml:space="preserve">3.8 Entrada da Nota e </w:t>
+      </w:r>
+      <w:r>
+        <w:t>Geração</w:t>
+      </w:r>
+      <w:r>
+        <w:t xml:space="preserve"> de Documentos</w:t>
       </w:r>
     </w:p>
     <w:p>
@@ -1951,6 +2695,54 @@
         <w:pStyle w:val="FirstParagraph"/>
       </w:pPr>
       <w:r>
+        <w:t xml:space="preserve">Ao validar: - cria </w:t>
+      </w:r>
+      <w:r>
+        <w:rPr>
+          <w:b/>
+          <w:bCs/>
+        </w:rPr>
+        <w:t>nota de entrada</w:t>
+      </w:r>
+      <w:r>
+        <w:t xml:space="preserve">; - cria </w:t>
+      </w:r>
+      <w:r>
+        <w:rPr>
+          <w:b/>
+          <w:bCs/>
+        </w:rPr>
+        <w:t>movimentação de estoque</w:t>
+      </w:r>
+      <w:r>
+        <w:t xml:space="preserve">; - gera </w:t>
+      </w:r>
+      <w:r>
+        <w:rPr>
+          <w:b/>
+          <w:bCs/>
+        </w:rPr>
+        <w:t>contas a pagar</w:t>
+      </w:r>
+      <w:r>
+        <w:t xml:space="preserve">; - atualiza </w:t>
+      </w:r>
+      <w:r>
+        <w:rPr>
+          <w:b/>
+          <w:bCs/>
+        </w:rPr>
+        <w:t>saldo de estoque</w:t>
+      </w:r>
+      <w:r>
+        <w:t>; - guarda histórico/auditoria.</w:t>
+      </w:r>
+    </w:p>
+    <w:p>
+      <w:pPr>
+        <w:pStyle w:val="Corpodetexto"/>
+      </w:pPr>
+      <w:r>
         <w:t xml:space="preserve">Sistema: </w:t>
       </w:r>
       <w:r>
@@ -1958,358 +2750,246 @@
           <w:b/>
           <w:bCs/>
         </w:rPr>
-        <w:t>Compras → Locador</w:t>
-      </w:r>
-      <w:r>
-        <w:t xml:space="preserve"> via API.</w:t>
+        <w:t>Locador</w:t>
+      </w:r>
+      <w:r>
+        <w:t>.</w:t>
       </w:r>
     </w:p>
     <w:p>
       <w:pPr>
         <w:pStyle w:val="Ttulo2"/>
       </w:pPr>
-      <w:bookmarkStart w:id="12" w:name="validação-no-locador"/>
-      <w:bookmarkEnd w:id="11"/>
-      <w:r>
-        <w:rPr>
-          <w:b/>
-          <w:bCs/>
-        </w:rPr>
+      <w:bookmarkStart w:id="13" w:name="retorno-ao-sistema-compras"/>
+      <w:bookmarkEnd w:id="12"/>
+      <w:r>
+        <w:t>3.9 Retorno ao Sistema Compras</w:t>
+      </w:r>
+    </w:p>
+    <w:p>
+      <w:pPr>
+        <w:pStyle w:val="FirstParagraph"/>
+      </w:pPr>
+      <w:r>
+        <w:t>O Locador devolve status: - Sucesso - Erro - Itens pendentes de cadastro - Divergências</w:t>
+      </w:r>
+    </w:p>
+    <w:p>
+      <w:pPr>
+        <w:pStyle w:val="Corpodetexto"/>
+      </w:pPr>
+      <w:r>
+        <w:t xml:space="preserve">Sistema: </w:t>
+      </w:r>
+      <w:r>
+        <w:rPr>
+          <w:b/>
+          <w:bCs/>
+        </w:rPr>
+        <w:t>Locador → Compras</w:t>
+      </w:r>
+      <w:r>
+        <w:t>.</w:t>
+      </w:r>
+    </w:p>
+    <w:p>
+      <w:pPr>
+        <w:pStyle w:val="Ttulo2"/>
+      </w:pPr>
+      <w:bookmarkStart w:id="14" w:name="processo-de-almoxarifado-pós-entrada"/>
+      <w:bookmarkEnd w:id="13"/>
+      <w:r>
+        <w:t xml:space="preserve">3.10 Processo de </w:t>
+      </w:r>
+      <w:r>
+        <w:t>Almoxarifado</w:t>
+      </w:r>
+      <w:r>
+        <w:t xml:space="preserve"> (pós-entrada)</w:t>
+      </w:r>
+    </w:p>
+    <w:p>
+      <w:pPr>
+        <w:pStyle w:val="FirstParagraph"/>
+      </w:pPr>
+      <w:r>
+        <w:t>Após entrada da nota: - saldo atualizado - baixa por consumo - movimentações (transferências internas, requisições) - estoque mínimo - curva ABC - rastreamento</w:t>
+      </w:r>
+    </w:p>
+    <w:p>
+      <w:pPr>
+        <w:pStyle w:val="Corpodetexto"/>
+      </w:pPr>
+      <w:r>
+        <w:t xml:space="preserve">Sistema: </w:t>
+      </w:r>
+      <w:r>
+        <w:rPr>
+          <w:b/>
+          <w:bCs/>
+        </w:rPr>
+        <w:t>Locador</w:t>
+      </w:r>
+      <w:r>
+        <w:t>.</w:t>
+      </w:r>
+    </w:p>
+    <w:p>
+      <w:pPr>
+        <w:pStyle w:val="Ttulo2"/>
+      </w:pPr>
+      <w:bookmarkStart w:id="15" w:name="processo-financeiro"/>
+      <w:bookmarkEnd w:id="14"/>
+      <w:r>
+        <w:t xml:space="preserve">3.11 Processo </w:t>
+      </w:r>
+      <w:r>
+        <w:t>Financeiro</w:t>
+      </w:r>
+    </w:p>
+    <w:p>
+      <w:pPr>
+        <w:pStyle w:val="FirstParagraph"/>
+      </w:pPr>
+      <w:r>
+        <w:t>Contas a pagar geradas automaticamente: - datas de vencimento - parcelas - fornecedor - integração com pagamentos</w:t>
+      </w:r>
+    </w:p>
+    <w:p>
+      <w:pPr>
+        <w:pStyle w:val="Corpodetexto"/>
+      </w:pPr>
+      <w:r>
+        <w:t xml:space="preserve">Sistema: </w:t>
+      </w:r>
+      <w:r>
+        <w:rPr>
+          <w:b/>
+          <w:bCs/>
+        </w:rPr>
+        <w:t>Locador</w:t>
+      </w:r>
+      <w:r>
+        <w:t>.</w:t>
+      </w:r>
+    </w:p>
+    <w:p>
+      <w:r>
+        <w:pict w14:anchorId="4B9F6F01">
+          <v:rect id="_x0000_i1029" style="width:0;height:1.5pt" o:hralign="center" o:bullet="t" o:hrstd="t" o:hr="t"/>
+        </w:pict>
+      </w:r>
+    </w:p>
+    <w:p>
+      <w:r>
+        <w:br w:type="page"/>
+      </w:r>
+    </w:p>
+    <w:p>
+      <w:pPr>
+        <w:pStyle w:val="Ttulo1"/>
+      </w:pPr>
+      <w:bookmarkStart w:id="16" w:name="modelo-de-dados-da-integração"/>
+      <w:bookmarkEnd w:id="4"/>
+      <w:bookmarkEnd w:id="15"/>
+      <w:r>
         <w:lastRenderedPageBreak/>
-        <w:t>3.7 Validação no Locador</w:t>
-      </w:r>
-    </w:p>
-    <w:p>
-      <w:pPr>
-        <w:pStyle w:val="FirstParagraph"/>
-      </w:pPr>
-      <w:r>
-        <w:t>O Locador valida: - fornecedor existe? - produtos existem? - pedido é válido? - nota já existe (duplicidade)? - impostos válidos?</w:t>
-      </w:r>
-    </w:p>
-    <w:p>
-      <w:pPr>
-        <w:pStyle w:val="Corpodetexto"/>
-      </w:pPr>
-      <w:r>
-        <w:t>Caso algum item falhe, Locador devolve erro.</w:t>
+        <w:t xml:space="preserve">4. Modelo de </w:t>
+      </w:r>
+      <w:r>
+        <w:t>Dados</w:t>
+      </w:r>
+      <w:r>
+        <w:t xml:space="preserve"> da Integração</w:t>
       </w:r>
     </w:p>
     <w:p>
       <w:pPr>
         <w:pStyle w:val="Ttulo2"/>
       </w:pPr>
-      <w:bookmarkStart w:id="13" w:name="entrada-da-nota-e-geração-de-documentos"/>
-      <w:bookmarkEnd w:id="12"/>
-      <w:r>
-        <w:rPr>
-          <w:b/>
-          <w:bCs/>
-        </w:rPr>
-        <w:t>3.8 Entrada da Nota e Geração de Documentos</w:t>
-      </w:r>
-    </w:p>
-    <w:p>
-      <w:pPr>
-        <w:pStyle w:val="FirstParagraph"/>
-      </w:pPr>
-      <w:r>
-        <w:t xml:space="preserve">Ao validar: - cria </w:t>
-      </w:r>
-      <w:r>
-        <w:rPr>
-          <w:b/>
-          <w:bCs/>
-        </w:rPr>
-        <w:t>nota de entrada</w:t>
-      </w:r>
-      <w:r>
-        <w:t xml:space="preserve">; - cria </w:t>
-      </w:r>
-      <w:r>
-        <w:rPr>
-          <w:b/>
-          <w:bCs/>
-        </w:rPr>
-        <w:t>movimentação de estoque</w:t>
-      </w:r>
-      <w:r>
-        <w:t xml:space="preserve">; - gera </w:t>
-      </w:r>
-      <w:r>
-        <w:rPr>
-          <w:b/>
-          <w:bCs/>
-        </w:rPr>
-        <w:t>contas a pagar</w:t>
-      </w:r>
-      <w:r>
-        <w:t xml:space="preserve">; - atualiza </w:t>
-      </w:r>
-      <w:r>
-        <w:rPr>
-          <w:b/>
-          <w:bCs/>
-        </w:rPr>
-        <w:t>saldo de estoque</w:t>
-      </w:r>
-      <w:r>
-        <w:t>; - guarda histórico/auditoria.</w:t>
-      </w:r>
-    </w:p>
-    <w:p>
-      <w:pPr>
-        <w:pStyle w:val="Corpodetexto"/>
-      </w:pPr>
-      <w:r>
-        <w:t xml:space="preserve">Sistema: </w:t>
-      </w:r>
-      <w:r>
-        <w:rPr>
-          <w:b/>
-          <w:bCs/>
-        </w:rPr>
-        <w:t>Locador</w:t>
-      </w:r>
-      <w:r>
-        <w:t>.</w:t>
-      </w:r>
-    </w:p>
-    <w:p>
-      <w:pPr>
-        <w:pStyle w:val="Ttulo2"/>
-      </w:pPr>
-      <w:bookmarkStart w:id="14" w:name="retorno-ao-sistema-compras"/>
-      <w:bookmarkEnd w:id="13"/>
-      <w:r>
-        <w:rPr>
-          <w:b/>
-          <w:bCs/>
-        </w:rPr>
-        <w:t>3.9 Retorno ao Sistema Compras</w:t>
-      </w:r>
-    </w:p>
-    <w:p>
-      <w:pPr>
-        <w:pStyle w:val="FirstParagraph"/>
-      </w:pPr>
-      <w:r>
-        <w:t>O Locador devolve status: - Sucesso - Erro - Itens pendentes de cadastro - Divergências</w:t>
-      </w:r>
-    </w:p>
-    <w:p>
-      <w:pPr>
-        <w:pStyle w:val="Corpodetexto"/>
-      </w:pPr>
-      <w:r>
-        <w:t xml:space="preserve">Sistema: </w:t>
-      </w:r>
-      <w:r>
-        <w:rPr>
-          <w:b/>
-          <w:bCs/>
-        </w:rPr>
-        <w:t>Locador → Compras</w:t>
-      </w:r>
-      <w:r>
-        <w:t>.</w:t>
-      </w:r>
-    </w:p>
-    <w:p>
-      <w:pPr>
-        <w:pStyle w:val="Ttulo2"/>
-      </w:pPr>
-      <w:bookmarkStart w:id="15" w:name="processo-de-almoxarifado-pós-entrada"/>
-      <w:bookmarkEnd w:id="14"/>
-      <w:r>
-        <w:rPr>
-          <w:b/>
-          <w:bCs/>
-        </w:rPr>
-        <w:t>3.10 Processo de Almoxarifado (pós-entrada)</w:t>
-      </w:r>
-    </w:p>
-    <w:p>
-      <w:pPr>
-        <w:pStyle w:val="FirstParagraph"/>
-      </w:pPr>
-      <w:r>
-        <w:t>Após entrada da nota: - saldo atualizado - baixa por consumo - movimentações (transferências internas, requisições) - estoque mínimo - curva ABC - rastreamento</w:t>
-      </w:r>
-    </w:p>
-    <w:p>
-      <w:pPr>
-        <w:pStyle w:val="Corpodetexto"/>
-      </w:pPr>
-      <w:r>
-        <w:t xml:space="preserve">Sistema: </w:t>
-      </w:r>
-      <w:r>
-        <w:rPr>
-          <w:b/>
-          <w:bCs/>
-        </w:rPr>
-        <w:t>Locador</w:t>
-      </w:r>
-      <w:r>
-        <w:t>.</w:t>
-      </w:r>
-    </w:p>
-    <w:p>
-      <w:pPr>
-        <w:pStyle w:val="Ttulo2"/>
-      </w:pPr>
-      <w:bookmarkStart w:id="16" w:name="processo-financeiro"/>
-      <w:bookmarkEnd w:id="15"/>
-      <w:r>
-        <w:rPr>
-          <w:b/>
-          <w:bCs/>
-        </w:rPr>
-        <w:t>3.11 Processo Financeiro</w:t>
-      </w:r>
-    </w:p>
-    <w:p>
-      <w:pPr>
-        <w:pStyle w:val="FirstParagraph"/>
-      </w:pPr>
-      <w:r>
-        <w:t>Contas a pagar geradas automaticamente: - datas de vencimento - parcelas - fornecedor - integração com pagamentos</w:t>
-      </w:r>
-    </w:p>
-    <w:p>
-      <w:pPr>
-        <w:pStyle w:val="Corpodetexto"/>
-      </w:pPr>
-      <w:r>
-        <w:t xml:space="preserve">Sistema: </w:t>
-      </w:r>
-      <w:r>
-        <w:rPr>
-          <w:b/>
-          <w:bCs/>
-        </w:rPr>
-        <w:t>Locador</w:t>
-      </w:r>
-      <w:r>
-        <w:t>.</w:t>
-      </w:r>
-    </w:p>
-    <w:p>
-      <w:r>
-        <w:pict w14:anchorId="4B9F6F01">
-          <v:rect id="_x0000_i1852" style="width:0;height:1.5pt" o:hralign="center" o:bullet="t" o:hrstd="t" o:hr="t"/>
-        </w:pict>
-      </w:r>
-    </w:p>
-    <w:p>
-      <w:r>
-        <w:br w:type="page"/>
-      </w:r>
-    </w:p>
-    <w:p>
-      <w:pPr>
-        <w:pStyle w:val="Ttulo1"/>
-      </w:pPr>
-      <w:bookmarkStart w:id="17" w:name="modelo-de-dados-da-integração"/>
-      <w:bookmarkEnd w:id="5"/>
-      <w:bookmarkEnd w:id="16"/>
-      <w:r>
-        <w:lastRenderedPageBreak/>
-        <w:t>4. Modelo de Dados da Integração</w:t>
+      <w:bookmarkStart w:id="17" w:name="payload-enviado-do-compras-locador"/>
+      <w:r>
+        <w:t>4.1 Payload enviado do Compras → Locador</w:t>
+      </w:r>
+    </w:p>
+    <w:p>
+      <w:pPr>
+        <w:pStyle w:val="Compact"/>
+        <w:numPr>
+          <w:ilvl w:val="0"/>
+          <w:numId w:val="11"/>
+        </w:numPr>
+      </w:pPr>
+      <w:r>
+        <w:t>Pedido</w:t>
+      </w:r>
+    </w:p>
+    <w:p>
+      <w:pPr>
+        <w:pStyle w:val="Compact"/>
+        <w:numPr>
+          <w:ilvl w:val="0"/>
+          <w:numId w:val="11"/>
+        </w:numPr>
+      </w:pPr>
+      <w:r>
+        <w:t>Itens</w:t>
+      </w:r>
+      <w:r>
+        <w:t xml:space="preserve"> do Pedido</w:t>
+      </w:r>
+    </w:p>
+    <w:p>
+      <w:pPr>
+        <w:pStyle w:val="Compact"/>
+        <w:numPr>
+          <w:ilvl w:val="0"/>
+          <w:numId w:val="11"/>
+        </w:numPr>
+      </w:pPr>
+      <w:r>
+        <w:t>Nota fiscal</w:t>
+      </w:r>
+    </w:p>
+    <w:p>
+      <w:pPr>
+        <w:pStyle w:val="Compact"/>
+        <w:numPr>
+          <w:ilvl w:val="0"/>
+          <w:numId w:val="11"/>
+        </w:numPr>
+      </w:pPr>
+      <w:r>
+        <w:t>Itens da Nota fiscal</w:t>
+      </w:r>
+    </w:p>
+    <w:p>
+      <w:pPr>
+        <w:pStyle w:val="Compact"/>
+        <w:numPr>
+          <w:ilvl w:val="0"/>
+          <w:numId w:val="11"/>
+        </w:numPr>
+      </w:pPr>
+      <w:r>
+        <w:t>Informações tributárias</w:t>
+      </w:r>
+    </w:p>
+    <w:p>
+      <w:pPr>
+        <w:pStyle w:val="Compact"/>
+        <w:numPr>
+          <w:ilvl w:val="0"/>
+          <w:numId w:val="11"/>
+        </w:numPr>
+      </w:pPr>
+      <w:r>
+        <w:t>Condições de pagamento</w:t>
       </w:r>
     </w:p>
     <w:p>
       <w:pPr>
         <w:pStyle w:val="Ttulo3"/>
-      </w:pPr>
-      <w:bookmarkStart w:id="18" w:name="payload-enviado-do-compras-locador"/>
-      <w:r>
-        <w:rPr>
-          <w:b/>
-          <w:bCs/>
-        </w:rPr>
-        <w:t>4.1 Payload enviado do Compras → Locador</w:t>
-      </w:r>
-    </w:p>
-    <w:p>
-      <w:pPr>
-        <w:pStyle w:val="Compact"/>
-        <w:numPr>
-          <w:ilvl w:val="0"/>
-          <w:numId w:val="11"/>
-        </w:numPr>
-      </w:pPr>
-      <w:r>
-        <w:t>Pedido</w:t>
-      </w:r>
-    </w:p>
-    <w:p>
-      <w:pPr>
-        <w:pStyle w:val="Compact"/>
-        <w:numPr>
-          <w:ilvl w:val="0"/>
-          <w:numId w:val="11"/>
-        </w:numPr>
-      </w:pPr>
-      <w:r>
-        <w:t>Itens</w:t>
-      </w:r>
-      <w:r>
-        <w:t xml:space="preserve"> do Pedido</w:t>
-      </w:r>
-    </w:p>
-    <w:p>
-      <w:pPr>
-        <w:pStyle w:val="Compact"/>
-        <w:numPr>
-          <w:ilvl w:val="0"/>
-          <w:numId w:val="11"/>
-        </w:numPr>
-      </w:pPr>
-      <w:r>
-        <w:t>Nota fiscal</w:t>
-      </w:r>
-    </w:p>
-    <w:p>
-      <w:pPr>
-        <w:pStyle w:val="Compact"/>
-        <w:numPr>
-          <w:ilvl w:val="0"/>
-          <w:numId w:val="11"/>
-        </w:numPr>
-      </w:pPr>
-      <w:r>
-        <w:t>Itens da Nota fiscal</w:t>
-      </w:r>
-    </w:p>
-    <w:p>
-      <w:pPr>
-        <w:pStyle w:val="Compact"/>
-        <w:numPr>
-          <w:ilvl w:val="0"/>
-          <w:numId w:val="11"/>
-        </w:numPr>
-      </w:pPr>
-      <w:r>
-        <w:t>Informações tributárias</w:t>
-      </w:r>
-    </w:p>
-    <w:p>
-      <w:pPr>
-        <w:pStyle w:val="Compact"/>
-        <w:numPr>
-          <w:ilvl w:val="0"/>
-          <w:numId w:val="11"/>
-        </w:numPr>
-      </w:pPr>
-      <w:r>
-        <w:t>Condições de pagamento</w:t>
-      </w:r>
-    </w:p>
-    <w:p>
-      <w:pPr>
-        <w:pStyle w:val="Ttulo3"/>
         <w:rPr>
           <w:rFonts w:eastAsiaTheme="minorHAnsi"/>
         </w:rPr>
@@ -2321,7 +3001,16 @@
         <w:rPr>
           <w:rFonts w:eastAsiaTheme="minorHAnsi"/>
         </w:rPr>
-        <w:t>Sugestão de estrutura de dados (a partir do XML)</w:t>
+        <w:t xml:space="preserve">Sugestão de </w:t>
+      </w:r>
+      <w:r>
+        <w:t>estrutura</w:t>
+      </w:r>
+      <w:r>
+        <w:rPr>
+          <w:rFonts w:eastAsiaTheme="minorHAnsi"/>
+        </w:rPr>
+        <w:t xml:space="preserve"> de dados (a partir do XML)</w:t>
       </w:r>
     </w:p>
     <w:p>
@@ -2492,70 +3181,193 @@
     </w:p>
     <w:p>
       <w:pPr>
-        <w:pStyle w:val="Ttulo3"/>
-      </w:pPr>
-      <w:bookmarkStart w:id="19" w:name="retorno-do-locador-compras"/>
+        <w:pStyle w:val="Ttulo2"/>
+      </w:pPr>
+      <w:bookmarkStart w:id="18" w:name="retorno-do-locador-compras"/>
+      <w:bookmarkEnd w:id="17"/>
+      <w:r>
+        <w:t>4.2 Retorno do Locador → Compras</w:t>
+      </w:r>
+    </w:p>
+    <w:p>
+      <w:pPr>
+        <w:pStyle w:val="Compact"/>
+        <w:numPr>
+          <w:ilvl w:val="0"/>
+          <w:numId w:val="12"/>
+        </w:numPr>
+      </w:pPr>
+      <w:r>
+        <w:t>Nota registrada</w:t>
+      </w:r>
+    </w:p>
+    <w:p>
+      <w:pPr>
+        <w:pStyle w:val="Compact"/>
+        <w:numPr>
+          <w:ilvl w:val="0"/>
+          <w:numId w:val="12"/>
+        </w:numPr>
+      </w:pPr>
+      <w:r>
+        <w:t>Contas a pagar criadas</w:t>
+      </w:r>
+    </w:p>
+    <w:p>
+      <w:pPr>
+        <w:pStyle w:val="Compact"/>
+        <w:numPr>
+          <w:ilvl w:val="0"/>
+          <w:numId w:val="12"/>
+        </w:numPr>
+      </w:pPr>
+      <w:r>
+        <w:t>Movimentação de estoque realizada</w:t>
+      </w:r>
+    </w:p>
+    <w:p>
+      <w:pPr>
+        <w:pStyle w:val="Compact"/>
+        <w:numPr>
+          <w:ilvl w:val="0"/>
+          <w:numId w:val="12"/>
+        </w:numPr>
+      </w:pPr>
+      <w:r>
+        <w:t>Erros e pendências</w:t>
+      </w:r>
+    </w:p>
+    <w:p>
+      <w:r>
+        <w:pict w14:anchorId="415975CC">
+          <v:rect id="_x0000_i1030" style="width:0;height:1.5pt" o:hralign="center" o:hrstd="t" o:hr="t"/>
+        </w:pict>
+      </w:r>
+    </w:p>
+    <w:p>
+      <w:pPr>
+        <w:pStyle w:val="Ttulo1"/>
+      </w:pPr>
+      <w:bookmarkStart w:id="19" w:name="regras-de-negócio-importantes"/>
+      <w:bookmarkEnd w:id="16"/>
       <w:bookmarkEnd w:id="18"/>
       <w:r>
-        <w:rPr>
-          <w:b/>
-          <w:bCs/>
-        </w:rPr>
-        <w:t>4.2 Retorno do Locador → Compras</w:t>
-      </w:r>
-    </w:p>
-    <w:p>
-      <w:pPr>
-        <w:pStyle w:val="Compact"/>
-        <w:numPr>
-          <w:ilvl w:val="0"/>
-          <w:numId w:val="12"/>
-        </w:numPr>
-      </w:pPr>
-      <w:r>
-        <w:t>Nota registrada</w:t>
-      </w:r>
-    </w:p>
-    <w:p>
-      <w:pPr>
-        <w:pStyle w:val="Compact"/>
-        <w:numPr>
-          <w:ilvl w:val="0"/>
-          <w:numId w:val="12"/>
-        </w:numPr>
-      </w:pPr>
-      <w:r>
-        <w:t>Contas a pagar criadas</w:t>
-      </w:r>
-    </w:p>
-    <w:p>
-      <w:pPr>
-        <w:pStyle w:val="Compact"/>
-        <w:numPr>
-          <w:ilvl w:val="0"/>
-          <w:numId w:val="12"/>
-        </w:numPr>
-      </w:pPr>
-      <w:r>
-        <w:t>Movimentação de estoque realizada</w:t>
-      </w:r>
-    </w:p>
-    <w:p>
-      <w:pPr>
-        <w:pStyle w:val="Compact"/>
-        <w:numPr>
-          <w:ilvl w:val="0"/>
-          <w:numId w:val="12"/>
-        </w:numPr>
-      </w:pPr>
-      <w:r>
-        <w:t>Erros e pendências</w:t>
-      </w:r>
-    </w:p>
-    <w:p>
-      <w:r>
-        <w:pict w14:anchorId="415975CC">
-          <v:rect id="_x0000_i1853" style="width:0;height:1.5pt" o:hralign="center" o:hrstd="t" o:hr="t"/>
+        <w:t xml:space="preserve">5. Regras de </w:t>
+      </w:r>
+      <w:r>
+        <w:t>Negócio</w:t>
+      </w:r>
+      <w:r>
+        <w:t xml:space="preserve"> Importantes</w:t>
+      </w:r>
+    </w:p>
+    <w:p>
+      <w:pPr>
+        <w:pStyle w:val="Ttulo2"/>
+      </w:pPr>
+      <w:bookmarkStart w:id="20" w:name="produtos-inexistentes"/>
+      <w:r>
+        <w:t>Produtos inexistentes</w:t>
+      </w:r>
+    </w:p>
+    <w:p>
+      <w:pPr>
+        <w:pStyle w:val="Compact"/>
+        <w:numPr>
+          <w:ilvl w:val="0"/>
+          <w:numId w:val="13"/>
+        </w:numPr>
+      </w:pPr>
+      <w:r>
+        <w:t>Locador devolve erro</w:t>
+      </w:r>
+    </w:p>
+    <w:p>
+      <w:pPr>
+        <w:pStyle w:val="Compact"/>
+        <w:numPr>
+          <w:ilvl w:val="0"/>
+          <w:numId w:val="13"/>
+        </w:numPr>
+      </w:pPr>
+      <w:r>
+        <w:t>Compras deve exibir como pendência de cadastro</w:t>
+      </w:r>
+    </w:p>
+    <w:p>
+      <w:pPr>
+        <w:pStyle w:val="Ttulo2"/>
+      </w:pPr>
+      <w:bookmarkStart w:id="21" w:name="fornecedor-inexistente"/>
+      <w:bookmarkEnd w:id="20"/>
+      <w:r>
+        <w:t>Fornecedor inexistente</w:t>
+      </w:r>
+    </w:p>
+    <w:p>
+      <w:pPr>
+        <w:pStyle w:val="Compact"/>
+        <w:numPr>
+          <w:ilvl w:val="0"/>
+          <w:numId w:val="14"/>
+        </w:numPr>
+      </w:pPr>
+      <w:r>
+        <w:t>Não entra no Locador</w:t>
+      </w:r>
+    </w:p>
+    <w:p>
+      <w:pPr>
+        <w:pStyle w:val="Ttulo2"/>
+      </w:pPr>
+      <w:bookmarkStart w:id="22" w:name="nota-duplicada"/>
+      <w:bookmarkEnd w:id="21"/>
+      <w:r>
+        <w:lastRenderedPageBreak/>
+        <w:t>Nota duplicada</w:t>
+      </w:r>
+    </w:p>
+    <w:p>
+      <w:pPr>
+        <w:pStyle w:val="Compact"/>
+        <w:numPr>
+          <w:ilvl w:val="0"/>
+          <w:numId w:val="15"/>
+        </w:numPr>
+      </w:pPr>
+      <w:r>
+        <w:t>Identificada pela chave NFe</w:t>
+      </w:r>
+    </w:p>
+    <w:p>
+      <w:pPr>
+        <w:pStyle w:val="Ttulo2"/>
+      </w:pPr>
+      <w:bookmarkStart w:id="23" w:name="divergência-entre-pedido-e-nota"/>
+      <w:bookmarkEnd w:id="22"/>
+      <w:r>
+        <w:t>Divergência entre pedido e nota</w:t>
+      </w:r>
+    </w:p>
+    <w:p>
+      <w:pPr>
+        <w:pStyle w:val="Compact"/>
+        <w:numPr>
+          <w:ilvl w:val="0"/>
+          <w:numId w:val="16"/>
+        </w:numPr>
+      </w:pPr>
+      <w:r>
+        <w:t>Rejeitada</w:t>
+      </w:r>
+      <w:bookmarkStart w:id="24" w:name="considerações-técnicas"/>
+      <w:bookmarkEnd w:id="19"/>
+      <w:bookmarkEnd w:id="23"/>
+    </w:p>
+    <w:p>
+      <w:r>
+        <w:pict w14:anchorId="123D4F07">
+          <v:rect id="_x0000_i1031" style="width:0;height:1.5pt" o:hralign="center" o:hrstd="t" o:hr="t"/>
         </w:pict>
       </w:r>
     </w:p>
@@ -2563,152 +3375,15 @@
       <w:pPr>
         <w:pStyle w:val="Ttulo1"/>
       </w:pPr>
-      <w:bookmarkStart w:id="20" w:name="regras-de-negócio-importantes"/>
-      <w:bookmarkEnd w:id="17"/>
-      <w:bookmarkEnd w:id="19"/>
-      <w:r>
-        <w:t>5. Regras de Negócio Importantes</w:t>
-      </w:r>
-    </w:p>
-    <w:p>
-      <w:pPr>
-        <w:pStyle w:val="Ttulo3"/>
-      </w:pPr>
-      <w:bookmarkStart w:id="21" w:name="produtos-inexistentes"/>
-      <w:r>
-        <w:rPr>
-          <w:b/>
-          <w:bCs/>
-        </w:rPr>
-        <w:t>Produtos inexistentes</w:t>
-      </w:r>
-    </w:p>
-    <w:p>
-      <w:pPr>
-        <w:pStyle w:val="Compact"/>
-        <w:numPr>
-          <w:ilvl w:val="0"/>
-          <w:numId w:val="13"/>
-        </w:numPr>
-      </w:pPr>
-      <w:r>
-        <w:t>Locador devolve erro</w:t>
-      </w:r>
-    </w:p>
-    <w:p>
-      <w:pPr>
-        <w:pStyle w:val="Compact"/>
-        <w:numPr>
-          <w:ilvl w:val="0"/>
-          <w:numId w:val="13"/>
-        </w:numPr>
-      </w:pPr>
-      <w:r>
-        <w:t>Compras deve exibir como pendência de cadastro</w:t>
-      </w:r>
-    </w:p>
-    <w:p>
-      <w:pPr>
-        <w:pStyle w:val="Ttulo3"/>
-      </w:pPr>
-      <w:bookmarkStart w:id="22" w:name="fornecedor-inexistente"/>
-      <w:bookmarkEnd w:id="21"/>
-      <w:r>
-        <w:rPr>
-          <w:b/>
-          <w:bCs/>
-        </w:rPr>
-        <w:t>Fornecedor inexistente</w:t>
-      </w:r>
-    </w:p>
-    <w:p>
-      <w:pPr>
-        <w:pStyle w:val="Compact"/>
-        <w:numPr>
-          <w:ilvl w:val="0"/>
-          <w:numId w:val="14"/>
-        </w:numPr>
-      </w:pPr>
-      <w:r>
-        <w:t>Não entra no Locador</w:t>
-      </w:r>
-    </w:p>
-    <w:p>
-      <w:pPr>
-        <w:pStyle w:val="Ttulo3"/>
-      </w:pPr>
-      <w:bookmarkStart w:id="23" w:name="nota-duplicada"/>
-      <w:bookmarkEnd w:id="22"/>
-      <w:r>
-        <w:rPr>
-          <w:b/>
-          <w:bCs/>
-        </w:rPr>
-        <w:t>Nota duplicada</w:t>
-      </w:r>
-    </w:p>
-    <w:p>
-      <w:pPr>
-        <w:pStyle w:val="Compact"/>
-        <w:numPr>
-          <w:ilvl w:val="0"/>
-          <w:numId w:val="15"/>
-        </w:numPr>
-      </w:pPr>
-      <w:r>
-        <w:t>Identificada pela chave NFe</w:t>
-      </w:r>
-    </w:p>
-    <w:p>
-      <w:pPr>
-        <w:pStyle w:val="Ttulo3"/>
-      </w:pPr>
-      <w:bookmarkStart w:id="24" w:name="divergência-entre-pedido-e-nota"/>
-      <w:bookmarkEnd w:id="23"/>
-      <w:r>
-        <w:rPr>
-          <w:b/>
-          <w:bCs/>
-        </w:rPr>
-        <w:lastRenderedPageBreak/>
-        <w:t>Divergência entre pedido e nota</w:t>
-      </w:r>
-    </w:p>
-    <w:p>
-      <w:pPr>
-        <w:pStyle w:val="Compact"/>
-        <w:numPr>
-          <w:ilvl w:val="0"/>
-          <w:numId w:val="16"/>
-        </w:numPr>
-      </w:pPr>
-      <w:r>
-        <w:t>Rejeitada</w:t>
-      </w:r>
-      <w:bookmarkStart w:id="25" w:name="considerações-técnicas"/>
-      <w:bookmarkEnd w:id="20"/>
+      <w:bookmarkStart w:id="25" w:name="conclusão"/>
       <w:bookmarkEnd w:id="24"/>
-    </w:p>
-    <w:p>
-      <w:r>
-        <w:pict w14:anchorId="123D4F07">
-          <v:rect id="_x0000_i1854" style="width:0;height:1.5pt" o:hralign="center" o:hrstd="t" o:hr="t"/>
-        </w:pict>
-      </w:r>
-    </w:p>
-    <w:p>
-      <w:pPr>
-        <w:pStyle w:val="Ttulo1"/>
-      </w:pPr>
-      <w:bookmarkStart w:id="26" w:name="conclusão"/>
-      <w:bookmarkEnd w:id="25"/>
       <w:r>
         <w:t>6. Estrutura de dados proposta</w:t>
       </w:r>
     </w:p>
     <w:p>
       <w:pPr>
-        <w:pStyle w:val="Ttulo3"/>
+        <w:pStyle w:val="Ttulo2"/>
       </w:pPr>
       <w:r>
         <w:t>6</w:t>
@@ -2766,6 +3441,7 @@
       <w:r>
         <w:rPr>
           <w:rStyle w:val="CdigoHTML"/>
+          <w:noProof/>
         </w:rPr>
         <w:drawing>
           <wp:inline distT="0" distB="0" distL="0" distR="0" wp14:anchorId="0B998E85" wp14:editId="62B969FA">
@@ -2807,13 +3483,13 @@
     <w:p>
       <w:r>
         <w:pict w14:anchorId="6EEAF226">
-          <v:rect id="_x0000_i1855" style="width:0;height:1.5pt" o:hralign="center" o:hrstd="t" o:hr="t" fillcolor="#a0a0a0" stroked="f"/>
+          <v:rect id="_x0000_i1032" style="width:0;height:1.5pt" o:hralign="center" o:hrstd="t" o:hr="t" fillcolor="#a0a0a0" stroked="f"/>
         </w:pict>
       </w:r>
     </w:p>
     <w:p>
       <w:pPr>
-        <w:pStyle w:val="Ttulo3"/>
+        <w:pStyle w:val="Ttulo2"/>
       </w:pPr>
       <w:r>
         <w:t>6</w:t>
@@ -2856,6 +3532,9 @@
     </w:p>
     <w:p>
       <w:r>
+        <w:rPr>
+          <w:noProof/>
+        </w:rPr>
         <w:lastRenderedPageBreak/>
         <w:drawing>
           <wp:inline distT="0" distB="0" distL="0" distR="0" wp14:anchorId="7D992E87" wp14:editId="12ABE467">
@@ -2897,13 +3576,13 @@
     <w:p>
       <w:r>
         <w:pict w14:anchorId="46589111">
-          <v:rect id="_x0000_i1856" style="width:0;height:1.5pt" o:hralign="center" o:hrstd="t" o:hr="t" fillcolor="#a0a0a0" stroked="f"/>
+          <v:rect id="_x0000_i1033" style="width:0;height:1.5pt" o:hralign="center" o:hrstd="t" o:hr="t" fillcolor="#a0a0a0" stroked="f"/>
         </w:pict>
       </w:r>
     </w:p>
     <w:p>
       <w:pPr>
-        <w:pStyle w:val="Ttulo3"/>
+        <w:pStyle w:val="Ttulo2"/>
       </w:pPr>
       <w:r>
         <w:t>6</w:t>
@@ -3053,6 +3732,9 @@
     </w:p>
     <w:p>
       <w:r>
+        <w:rPr>
+          <w:noProof/>
+        </w:rPr>
         <w:lastRenderedPageBreak/>
         <w:drawing>
           <wp:inline distT="0" distB="0" distL="0" distR="0" wp14:anchorId="5CA95761" wp14:editId="4A58ADFD">
@@ -3094,6 +3776,9 @@
         <w:br/>
       </w:r>
       <w:r>
+        <w:rPr>
+          <w:noProof/>
+        </w:rPr>
         <w:drawing>
           <wp:inline distT="0" distB="0" distL="0" distR="0" wp14:anchorId="1FDA59A8" wp14:editId="1B45E34F">
             <wp:extent cx="4560296" cy="4423559"/>
@@ -3134,15 +3819,16 @@
     <w:p>
       <w:r>
         <w:pict w14:anchorId="4EC21D5B">
-          <v:rect id="_x0000_i1857" style="width:0;height:1.5pt" o:hralign="center" o:hrstd="t" o:hr="t" fillcolor="#a0a0a0" stroked="f"/>
+          <v:rect id="_x0000_i1034" style="width:0;height:1.5pt" o:hralign="center" o:hrstd="t" o:hr="t" fillcolor="#a0a0a0" stroked="f"/>
         </w:pict>
       </w:r>
     </w:p>
     <w:p>
       <w:pPr>
-        <w:pStyle w:val="Ttulo3"/>
-      </w:pPr>
-      <w:r>
+        <w:pStyle w:val="Ttulo2"/>
+      </w:pPr>
+      <w:r>
+        <w:lastRenderedPageBreak/>
         <w:t>6</w:t>
       </w:r>
       <w:r>
@@ -3187,7 +3873,9 @@
         <w:pStyle w:val="NormalWeb"/>
       </w:pPr>
       <w:r>
-        <w:lastRenderedPageBreak/>
+        <w:rPr>
+          <w:noProof/>
+        </w:rPr>
         <w:drawing>
           <wp:inline distT="0" distB="0" distL="0" distR="0" wp14:anchorId="27D50A48" wp14:editId="2720FD47">
             <wp:extent cx="4203864" cy="1908815"/>
@@ -3236,13 +3924,13 @@
     <w:p>
       <w:r>
         <w:pict w14:anchorId="07ED0048">
-          <v:rect id="_x0000_i1858" style="width:0;height:1.5pt" o:hralign="center" o:hrstd="t" o:hr="t" fillcolor="#a0a0a0" stroked="f"/>
+          <v:rect id="_x0000_i1035" style="width:0;height:1.5pt" o:hralign="center" o:hrstd="t" o:hr="t" fillcolor="#a0a0a0" stroked="f"/>
         </w:pict>
       </w:r>
     </w:p>
     <w:p>
       <w:pPr>
-        <w:pStyle w:val="Ttulo3"/>
+        <w:pStyle w:val="Ttulo2"/>
       </w:pPr>
       <w:r>
         <w:t>6</w:t>
@@ -3300,6 +3988,9 @@
         <w:pStyle w:val="Corpodetexto"/>
       </w:pPr>
       <w:r>
+        <w:rPr>
+          <w:noProof/>
+        </w:rPr>
         <w:drawing>
           <wp:inline distT="0" distB="0" distL="0" distR="0" wp14:anchorId="677F8143" wp14:editId="1E5874E7">
             <wp:extent cx="4389345" cy="2939143"/>
@@ -3357,7 +4048,17 @@
           <w:rFonts w:eastAsia="Times New Roman"/>
           <w:lang w:eastAsia="pt-BR"/>
         </w:rPr>
-        <w:t>. Como isso se encaixa no fluxo</w:t>
+        <w:t xml:space="preserve">. </w:t>
+      </w:r>
+      <w:r>
+        <w:t>Como</w:t>
+      </w:r>
+      <w:r>
+        <w:rPr>
+          <w:rFonts w:eastAsia="Times New Roman"/>
+          <w:lang w:eastAsia="pt-BR"/>
+        </w:rPr>
+        <w:t xml:space="preserve"> isso se encaixa no fluxo</w:t>
       </w:r>
     </w:p>
     <w:p>
@@ -3560,6 +4261,7 @@
           <w:rFonts w:ascii="Times New Roman" w:eastAsia="Times New Roman" w:hAnsi="Times New Roman" w:cs="Times New Roman"/>
           <w:lang w:eastAsia="pt-BR"/>
         </w:rPr>
+        <w:lastRenderedPageBreak/>
         <w:t>valores totais;</w:t>
       </w:r>
     </w:p>
@@ -3678,7 +4380,6 @@
           <w:rFonts w:ascii="Times New Roman" w:eastAsia="Times New Roman" w:hAnsi="Times New Roman" w:cs="Times New Roman"/>
           <w:lang w:eastAsia="pt-BR"/>
         </w:rPr>
-        <w:lastRenderedPageBreak/>
         <w:t>Usuário pode ver a nota, itens, impostos e divergências.</w:t>
       </w:r>
     </w:p>
@@ -4025,7 +4726,10 @@
         <w:t>8</w:t>
       </w:r>
       <w:r>
-        <w:t>. Conclusão</w:t>
+        <w:t xml:space="preserve">. </w:t>
+      </w:r>
+      <w:r>
+        <w:t>Conclusão</w:t>
       </w:r>
     </w:p>
     <w:p>
@@ -4055,7 +4759,7 @@
       <w:r>
         <w:t>, garantindo o alinhamento para desenvolvimento, testes e operação.</w:t>
       </w:r>
-      <w:bookmarkEnd w:id="26"/>
+      <w:bookmarkEnd w:id="25"/>
     </w:p>
     <w:sectPr>
       <w:footnotePr>
@@ -4073,12 +4777,12 @@
 <w:numbering xmlns:wpc="http://schemas.microsoft.com/office/word/2010/wordprocessingCanvas" xmlns:cx="http://schemas.microsoft.com/office/drawing/2014/chartex" xmlns:cx1="http://schemas.microsoft.com/office/drawing/2015/9/8/chartex" xmlns:cx2="http://schemas.microsoft.com/office/drawing/2015/10/21/chartex" xmlns:cx3="http://schemas.microsoft.com/office/drawing/2016/5/9/chartex" xmlns:cx4="http://schemas.microsoft.com/office/drawing/2016/5/10/chartex" xmlns:cx5="http://schemas.microsoft.com/office/drawing/2016/5/11/chartex" xmlns:cx6="http://schemas.microsoft.com/office/drawing/2016/5/12/chartex" xmlns:cx7="http://schemas.microsoft.com/office/drawing/2016/5/13/chartex" xmlns:cx8="http://schemas.microsoft.com/office/drawing/2016/5/14/chartex" xmlns:mc="http://schemas.openxmlformats.org/markup-compatibility/2006" xmlns:aink="http://schemas.microsoft.com/office/drawing/2016/ink" xmlns:am3d="http://schemas.microsoft.com/office/drawing/2017/model3d" xmlns:o="urn:schemas-microsoft-com:office:office" xmlns:oel="http://schemas.microsoft.com/office/2019/extlst" xmlns:r="http://schemas.openxmlformats.org/officeDocument/2006/relationships" xmlns:m="http://schemas.openxmlformats.org/officeDocument/2006/math" xmlns:v="urn:schemas-microsoft-com:vml" xmlns:wp14="http://schemas.microsoft.com/office/word/2010/wordprocessingDrawing" xmlns:wp="http://schemas.openxmlformats.org/drawingml/2006/wordprocessingDrawing" xmlns:w10="urn:schemas-microsoft-com:office:word" xmlns:w="http://schemas.openxmlformats.org/wordprocessingml/2006/main" xmlns:w14="http://schemas.microsoft.com/office/word/2010/wordml" xmlns:w15="http://schemas.microsoft.com/office/word/2012/wordml" xmlns:w16cex="http://schemas.microsoft.com/office/word/2018/wordml/cex" xmlns:w16cid="http://schemas.microsoft.com/office/word/2016/wordml/cid" xmlns:w16="http://schemas.microsoft.com/office/word/2018/wordml" xmlns:w16du="http://schemas.microsoft.com/office/word/2023/wordml/word16du" xmlns:w16sdtdh="http://schemas.microsoft.com/office/word/2020/wordml/sdtdatahash" xmlns:w16sdtfl="http://schemas.microsoft.com/office/word/2024/wordml/sdtformatlock" xmlns:w16se="http://schemas.microsoft.com/office/word/2015/wordml/symex" xmlns:wpg="http://schemas.microsoft.com/office/word/2010/wordprocessingGroup" xmlns:wpi="http://schemas.microsoft.com/office/word/2010/wordprocessingInk" xmlns:wne="http://schemas.microsoft.com/office/word/2006/wordml" xmlns:wps="http://schemas.microsoft.com/office/word/2010/wordprocessingShape" mc:Ignorable="w14 w15 w16se w16cid w16 w16cex w16sdtdh w16sdtfl w16du wp14">
   <w:numPicBullet w:numPicBulletId="0">
     <w:pict>
-      <v:rect id="_x0000_i1293" style="width:0;height:1.5pt" o:hralign="center" o:bullet="t" o:hrstd="t" o:hr="t"/>
+      <v:rect id="_x0000_i1025" style="width:0;height:1.5pt" o:hralign="center" o:bullet="t" o:hrstd="t" o:hr="t"/>
     </w:pict>
   </w:numPicBullet>
   <w:numPicBullet w:numPicBulletId="1">
     <w:pict>
-      <v:rect id="_x0000_i1294" style="width:0;height:1.5pt" o:hralign="center" o:bullet="t" o:hrstd="t" o:hr="t"/>
+      <v:rect id="_x0000_i1026" style="width:0;height:1.5pt" o:hralign="center" o:bullet="t" o:hrstd="t" o:hr="t"/>
     </w:pict>
   </w:numPicBullet>
   <w:abstractNum w:abstractNumId="0" w15:restartNumberingAfterBreak="0">
@@ -4349,6 +5053,208 @@
     </w:lvl>
   </w:abstractNum>
   <w:abstractNum w:abstractNumId="3" w15:restartNumberingAfterBreak="0">
+    <w:nsid w:val="014274C7"/>
+    <w:multiLevelType w:val="hybridMultilevel"/>
+    <w:tmpl w:val="FB7A1178"/>
+    <w:lvl w:ilvl="0" w:tplc="1F0685FE">
+      <w:start w:val="1"/>
+      <w:numFmt w:val="lowerLetter"/>
+      <w:lvlText w:val="%1)"/>
+      <w:lvlJc w:val="left"/>
+      <w:pPr>
+        <w:ind w:left="1080" w:hanging="360"/>
+      </w:pPr>
+      <w:rPr>
+        <w:rFonts w:hint="default"/>
+      </w:rPr>
+    </w:lvl>
+    <w:lvl w:ilvl="1" w:tplc="04160019" w:tentative="1">
+      <w:start w:val="1"/>
+      <w:numFmt w:val="lowerLetter"/>
+      <w:lvlText w:val="%2."/>
+      <w:lvlJc w:val="left"/>
+      <w:pPr>
+        <w:ind w:left="1800" w:hanging="360"/>
+      </w:pPr>
+    </w:lvl>
+    <w:lvl w:ilvl="2" w:tplc="0416001B" w:tentative="1">
+      <w:start w:val="1"/>
+      <w:numFmt w:val="lowerRoman"/>
+      <w:lvlText w:val="%3."/>
+      <w:lvlJc w:val="right"/>
+      <w:pPr>
+        <w:ind w:left="2520" w:hanging="180"/>
+      </w:pPr>
+    </w:lvl>
+    <w:lvl w:ilvl="3" w:tplc="0416000F" w:tentative="1">
+      <w:start w:val="1"/>
+      <w:numFmt w:val="decimal"/>
+      <w:lvlText w:val="%4."/>
+      <w:lvlJc w:val="left"/>
+      <w:pPr>
+        <w:ind w:left="3240" w:hanging="360"/>
+      </w:pPr>
+    </w:lvl>
+    <w:lvl w:ilvl="4" w:tplc="04160019" w:tentative="1">
+      <w:start w:val="1"/>
+      <w:numFmt w:val="lowerLetter"/>
+      <w:lvlText w:val="%5."/>
+      <w:lvlJc w:val="left"/>
+      <w:pPr>
+        <w:ind w:left="3960" w:hanging="360"/>
+      </w:pPr>
+    </w:lvl>
+    <w:lvl w:ilvl="5" w:tplc="0416001B" w:tentative="1">
+      <w:start w:val="1"/>
+      <w:numFmt w:val="lowerRoman"/>
+      <w:lvlText w:val="%6."/>
+      <w:lvlJc w:val="right"/>
+      <w:pPr>
+        <w:ind w:left="4680" w:hanging="180"/>
+      </w:pPr>
+    </w:lvl>
+    <w:lvl w:ilvl="6" w:tplc="0416000F" w:tentative="1">
+      <w:start w:val="1"/>
+      <w:numFmt w:val="decimal"/>
+      <w:lvlText w:val="%7."/>
+      <w:lvlJc w:val="left"/>
+      <w:pPr>
+        <w:ind w:left="5400" w:hanging="360"/>
+      </w:pPr>
+    </w:lvl>
+    <w:lvl w:ilvl="7" w:tplc="04160019" w:tentative="1">
+      <w:start w:val="1"/>
+      <w:numFmt w:val="lowerLetter"/>
+      <w:lvlText w:val="%8."/>
+      <w:lvlJc w:val="left"/>
+      <w:pPr>
+        <w:ind w:left="6120" w:hanging="360"/>
+      </w:pPr>
+    </w:lvl>
+    <w:lvl w:ilvl="8" w:tplc="0416001B" w:tentative="1">
+      <w:start w:val="1"/>
+      <w:numFmt w:val="lowerRoman"/>
+      <w:lvlText w:val="%9."/>
+      <w:lvlJc w:val="right"/>
+      <w:pPr>
+        <w:ind w:left="6840" w:hanging="180"/>
+      </w:pPr>
+    </w:lvl>
+  </w:abstractNum>
+  <w:abstractNum w:abstractNumId="4" w15:restartNumberingAfterBreak="0">
+    <w:nsid w:val="1A501A54"/>
+    <w:multiLevelType w:val="hybridMultilevel"/>
+    <w:tmpl w:val="A38012C6"/>
+    <w:lvl w:ilvl="0" w:tplc="04160001">
+      <w:start w:val="1"/>
+      <w:numFmt w:val="bullet"/>
+      <w:lvlText w:val=""/>
+      <w:lvlJc w:val="left"/>
+      <w:pPr>
+        <w:ind w:left="1440" w:hanging="360"/>
+      </w:pPr>
+      <w:rPr>
+        <w:rFonts w:ascii="Symbol" w:hAnsi="Symbol" w:hint="default"/>
+      </w:rPr>
+    </w:lvl>
+    <w:lvl w:ilvl="1" w:tplc="04160003" w:tentative="1">
+      <w:start w:val="1"/>
+      <w:numFmt w:val="bullet"/>
+      <w:lvlText w:val="o"/>
+      <w:lvlJc w:val="left"/>
+      <w:pPr>
+        <w:ind w:left="2160" w:hanging="360"/>
+      </w:pPr>
+      <w:rPr>
+        <w:rFonts w:ascii="Courier New" w:hAnsi="Courier New" w:cs="Courier New" w:hint="default"/>
+      </w:rPr>
+    </w:lvl>
+    <w:lvl w:ilvl="2" w:tplc="04160005" w:tentative="1">
+      <w:start w:val="1"/>
+      <w:numFmt w:val="bullet"/>
+      <w:lvlText w:val=""/>
+      <w:lvlJc w:val="left"/>
+      <w:pPr>
+        <w:ind w:left="2880" w:hanging="360"/>
+      </w:pPr>
+      <w:rPr>
+        <w:rFonts w:ascii="Wingdings" w:hAnsi="Wingdings" w:hint="default"/>
+      </w:rPr>
+    </w:lvl>
+    <w:lvl w:ilvl="3" w:tplc="04160001" w:tentative="1">
+      <w:start w:val="1"/>
+      <w:numFmt w:val="bullet"/>
+      <w:lvlText w:val=""/>
+      <w:lvlJc w:val="left"/>
+      <w:pPr>
+        <w:ind w:left="3600" w:hanging="360"/>
+      </w:pPr>
+      <w:rPr>
+        <w:rFonts w:ascii="Symbol" w:hAnsi="Symbol" w:hint="default"/>
+      </w:rPr>
+    </w:lvl>
+    <w:lvl w:ilvl="4" w:tplc="04160003" w:tentative="1">
+      <w:start w:val="1"/>
+      <w:numFmt w:val="bullet"/>
+      <w:lvlText w:val="o"/>
+      <w:lvlJc w:val="left"/>
+      <w:pPr>
+        <w:ind w:left="4320" w:hanging="360"/>
+      </w:pPr>
+      <w:rPr>
+        <w:rFonts w:ascii="Courier New" w:hAnsi="Courier New" w:cs="Courier New" w:hint="default"/>
+      </w:rPr>
+    </w:lvl>
+    <w:lvl w:ilvl="5" w:tplc="04160005" w:tentative="1">
+      <w:start w:val="1"/>
+      <w:numFmt w:val="bullet"/>
+      <w:lvlText w:val=""/>
+      <w:lvlJc w:val="left"/>
+      <w:pPr>
+        <w:ind w:left="5040" w:hanging="360"/>
+      </w:pPr>
+      <w:rPr>
+        <w:rFonts w:ascii="Wingdings" w:hAnsi="Wingdings" w:hint="default"/>
+      </w:rPr>
+    </w:lvl>
+    <w:lvl w:ilvl="6" w:tplc="04160001" w:tentative="1">
+      <w:start w:val="1"/>
+      <w:numFmt w:val="bullet"/>
+      <w:lvlText w:val=""/>
+      <w:lvlJc w:val="left"/>
+      <w:pPr>
+        <w:ind w:left="5760" w:hanging="360"/>
+      </w:pPr>
+      <w:rPr>
+        <w:rFonts w:ascii="Symbol" w:hAnsi="Symbol" w:hint="default"/>
+      </w:rPr>
+    </w:lvl>
+    <w:lvl w:ilvl="7" w:tplc="04160003" w:tentative="1">
+      <w:start w:val="1"/>
+      <w:numFmt w:val="bullet"/>
+      <w:lvlText w:val="o"/>
+      <w:lvlJc w:val="left"/>
+      <w:pPr>
+        <w:ind w:left="6480" w:hanging="360"/>
+      </w:pPr>
+      <w:rPr>
+        <w:rFonts w:ascii="Courier New" w:hAnsi="Courier New" w:cs="Courier New" w:hint="default"/>
+      </w:rPr>
+    </w:lvl>
+    <w:lvl w:ilvl="8" w:tplc="04160005" w:tentative="1">
+      <w:start w:val="1"/>
+      <w:numFmt w:val="bullet"/>
+      <w:lvlText w:val=""/>
+      <w:lvlJc w:val="left"/>
+      <w:pPr>
+        <w:ind w:left="7200" w:hanging="360"/>
+      </w:pPr>
+      <w:rPr>
+        <w:rFonts w:ascii="Wingdings" w:hAnsi="Wingdings" w:hint="default"/>
+      </w:rPr>
+    </w:lvl>
+  </w:abstractNum>
+  <w:abstractNum w:abstractNumId="5" w15:restartNumberingAfterBreak="0">
     <w:nsid w:val="2F9B0D1D"/>
     <w:multiLevelType w:val="hybridMultilevel"/>
     <w:tmpl w:val="C5D62BF6"/>
@@ -4461,7 +5367,7 @@
       </w:rPr>
     </w:lvl>
   </w:abstractNum>
-  <w:abstractNum w:abstractNumId="4" w15:restartNumberingAfterBreak="0">
+  <w:abstractNum w:abstractNumId="6" w15:restartNumberingAfterBreak="0">
     <w:nsid w:val="3F05527D"/>
     <w:multiLevelType w:val="multilevel"/>
     <w:tmpl w:val="8C6CA200"/>
@@ -4610,7 +5516,7 @@
       </w:rPr>
     </w:lvl>
   </w:abstractNum>
-  <w:abstractNum w:abstractNumId="5" w15:restartNumberingAfterBreak="0">
+  <w:abstractNum w:abstractNumId="7" w15:restartNumberingAfterBreak="0">
     <w:nsid w:val="42143FB6"/>
     <w:multiLevelType w:val="multilevel"/>
     <w:tmpl w:val="BAA4AA40"/>
@@ -4642,7 +5548,7 @@
         <w:sz w:val="20"/>
       </w:rPr>
     </w:lvl>
-    <w:lvl w:ilvl="2" w:tentative="1">
+    <w:lvl w:ilvl="2">
       <w:start w:val="1"/>
       <w:numFmt w:val="decimal"/>
       <w:lvlText w:val="%3."/>
@@ -4727,7 +5633,7 @@
       </w:pPr>
     </w:lvl>
   </w:abstractNum>
-  <w:abstractNum w:abstractNumId="6" w15:restartNumberingAfterBreak="0">
+  <w:abstractNum w:abstractNumId="8" w15:restartNumberingAfterBreak="0">
     <w:nsid w:val="48DD0CA5"/>
     <w:multiLevelType w:val="multilevel"/>
     <w:tmpl w:val="845ADEC4"/>
@@ -4844,7 +5750,7 @@
       </w:pPr>
     </w:lvl>
   </w:abstractNum>
-  <w:abstractNum w:abstractNumId="7" w15:restartNumberingAfterBreak="0">
+  <w:abstractNum w:abstractNumId="9" w15:restartNumberingAfterBreak="0">
     <w:nsid w:val="4B5533E3"/>
     <w:multiLevelType w:val="multilevel"/>
     <w:tmpl w:val="7C4E2216"/>
@@ -4993,7 +5899,124 @@
       </w:rPr>
     </w:lvl>
   </w:abstractNum>
-  <w:abstractNum w:abstractNumId="8" w15:restartNumberingAfterBreak="0">
+  <w:abstractNum w:abstractNumId="10" w15:restartNumberingAfterBreak="0">
+    <w:nsid w:val="50C25BE7"/>
+    <w:multiLevelType w:val="multilevel"/>
+    <w:tmpl w:val="E8A473B4"/>
+    <w:lvl w:ilvl="0">
+      <w:start w:val="1"/>
+      <w:numFmt w:val="decimal"/>
+      <w:lvlText w:val="%1."/>
+      <w:lvlJc w:val="left"/>
+      <w:pPr>
+        <w:tabs>
+          <w:tab w:val="num" w:pos="720"/>
+        </w:tabs>
+        <w:ind w:left="720" w:hanging="360"/>
+      </w:pPr>
+    </w:lvl>
+    <w:lvl w:ilvl="1">
+      <w:start w:val="1"/>
+      <w:numFmt w:val="bullet"/>
+      <w:lvlText w:val="o"/>
+      <w:lvlJc w:val="left"/>
+      <w:pPr>
+        <w:tabs>
+          <w:tab w:val="num" w:pos="1440"/>
+        </w:tabs>
+        <w:ind w:left="1440" w:hanging="360"/>
+      </w:pPr>
+      <w:rPr>
+        <w:rFonts w:ascii="Courier New" w:hAnsi="Courier New" w:hint="default"/>
+        <w:sz w:val="20"/>
+      </w:rPr>
+    </w:lvl>
+    <w:lvl w:ilvl="2" w:tentative="1">
+      <w:start w:val="1"/>
+      <w:numFmt w:val="decimal"/>
+      <w:lvlText w:val="%3."/>
+      <w:lvlJc w:val="left"/>
+      <w:pPr>
+        <w:tabs>
+          <w:tab w:val="num" w:pos="2160"/>
+        </w:tabs>
+        <w:ind w:left="2160" w:hanging="360"/>
+      </w:pPr>
+    </w:lvl>
+    <w:lvl w:ilvl="3" w:tentative="1">
+      <w:start w:val="1"/>
+      <w:numFmt w:val="decimal"/>
+      <w:lvlText w:val="%4."/>
+      <w:lvlJc w:val="left"/>
+      <w:pPr>
+        <w:tabs>
+          <w:tab w:val="num" w:pos="2880"/>
+        </w:tabs>
+        <w:ind w:left="2880" w:hanging="360"/>
+      </w:pPr>
+    </w:lvl>
+    <w:lvl w:ilvl="4" w:tentative="1">
+      <w:start w:val="1"/>
+      <w:numFmt w:val="decimal"/>
+      <w:lvlText w:val="%5."/>
+      <w:lvlJc w:val="left"/>
+      <w:pPr>
+        <w:tabs>
+          <w:tab w:val="num" w:pos="3600"/>
+        </w:tabs>
+        <w:ind w:left="3600" w:hanging="360"/>
+      </w:pPr>
+    </w:lvl>
+    <w:lvl w:ilvl="5" w:tentative="1">
+      <w:start w:val="1"/>
+      <w:numFmt w:val="decimal"/>
+      <w:lvlText w:val="%6."/>
+      <w:lvlJc w:val="left"/>
+      <w:pPr>
+        <w:tabs>
+          <w:tab w:val="num" w:pos="4320"/>
+        </w:tabs>
+        <w:ind w:left="4320" w:hanging="360"/>
+      </w:pPr>
+    </w:lvl>
+    <w:lvl w:ilvl="6" w:tentative="1">
+      <w:start w:val="1"/>
+      <w:numFmt w:val="decimal"/>
+      <w:lvlText w:val="%7."/>
+      <w:lvlJc w:val="left"/>
+      <w:pPr>
+        <w:tabs>
+          <w:tab w:val="num" w:pos="5040"/>
+        </w:tabs>
+        <w:ind w:left="5040" w:hanging="360"/>
+      </w:pPr>
+    </w:lvl>
+    <w:lvl w:ilvl="7" w:tentative="1">
+      <w:start w:val="1"/>
+      <w:numFmt w:val="decimal"/>
+      <w:lvlText w:val="%8."/>
+      <w:lvlJc w:val="left"/>
+      <w:pPr>
+        <w:tabs>
+          <w:tab w:val="num" w:pos="5760"/>
+        </w:tabs>
+        <w:ind w:left="5760" w:hanging="360"/>
+      </w:pPr>
+    </w:lvl>
+    <w:lvl w:ilvl="8" w:tentative="1">
+      <w:start w:val="1"/>
+      <w:numFmt w:val="decimal"/>
+      <w:lvlText w:val="%9."/>
+      <w:lvlJc w:val="left"/>
+      <w:pPr>
+        <w:tabs>
+          <w:tab w:val="num" w:pos="6480"/>
+        </w:tabs>
+        <w:ind w:left="6480" w:hanging="360"/>
+      </w:pPr>
+    </w:lvl>
+  </w:abstractNum>
+  <w:abstractNum w:abstractNumId="11" w15:restartNumberingAfterBreak="0">
     <w:nsid w:val="5BD135B5"/>
     <w:multiLevelType w:val="multilevel"/>
     <w:tmpl w:val="5244678E"/>
@@ -5142,7 +6165,7 @@
       </w:rPr>
     </w:lvl>
   </w:abstractNum>
-  <w:abstractNum w:abstractNumId="9" w15:restartNumberingAfterBreak="0">
+  <w:abstractNum w:abstractNumId="12" w15:restartNumberingAfterBreak="0">
     <w:nsid w:val="5CDF1B59"/>
     <w:multiLevelType w:val="multilevel"/>
     <w:tmpl w:val="CDD27A9E"/>
@@ -5291,7 +6314,7 @@
       </w:rPr>
     </w:lvl>
   </w:abstractNum>
-  <w:abstractNum w:abstractNumId="10" w15:restartNumberingAfterBreak="0">
+  <w:abstractNum w:abstractNumId="13" w15:restartNumberingAfterBreak="0">
     <w:nsid w:val="63557844"/>
     <w:multiLevelType w:val="hybridMultilevel"/>
     <w:tmpl w:val="2974C45C"/>
@@ -5404,7 +6427,7 @@
       </w:rPr>
     </w:lvl>
   </w:abstractNum>
-  <w:abstractNum w:abstractNumId="11" w15:restartNumberingAfterBreak="0">
+  <w:abstractNum w:abstractNumId="14" w15:restartNumberingAfterBreak="0">
     <w:nsid w:val="673B1F0E"/>
     <w:multiLevelType w:val="multilevel"/>
     <w:tmpl w:val="04C2C062"/>
@@ -5529,7 +6552,120 @@
       </w:pPr>
     </w:lvl>
   </w:abstractNum>
-  <w:abstractNum w:abstractNumId="12" w15:restartNumberingAfterBreak="0">
+  <w:abstractNum w:abstractNumId="15" w15:restartNumberingAfterBreak="0">
+    <w:nsid w:val="695D72B1"/>
+    <w:multiLevelType w:val="hybridMultilevel"/>
+    <w:tmpl w:val="A05437F4"/>
+    <w:lvl w:ilvl="0" w:tplc="04160001">
+      <w:start w:val="1"/>
+      <w:numFmt w:val="bullet"/>
+      <w:lvlText w:val=""/>
+      <w:lvlJc w:val="left"/>
+      <w:pPr>
+        <w:ind w:left="1440" w:hanging="360"/>
+      </w:pPr>
+      <w:rPr>
+        <w:rFonts w:ascii="Symbol" w:hAnsi="Symbol" w:hint="default"/>
+      </w:rPr>
+    </w:lvl>
+    <w:lvl w:ilvl="1" w:tplc="04160003" w:tentative="1">
+      <w:start w:val="1"/>
+      <w:numFmt w:val="bullet"/>
+      <w:lvlText w:val="o"/>
+      <w:lvlJc w:val="left"/>
+      <w:pPr>
+        <w:ind w:left="2160" w:hanging="360"/>
+      </w:pPr>
+      <w:rPr>
+        <w:rFonts w:ascii="Courier New" w:hAnsi="Courier New" w:cs="Courier New" w:hint="default"/>
+      </w:rPr>
+    </w:lvl>
+    <w:lvl w:ilvl="2" w:tplc="04160005" w:tentative="1">
+      <w:start w:val="1"/>
+      <w:numFmt w:val="bullet"/>
+      <w:lvlText w:val=""/>
+      <w:lvlJc w:val="left"/>
+      <w:pPr>
+        <w:ind w:left="2880" w:hanging="360"/>
+      </w:pPr>
+      <w:rPr>
+        <w:rFonts w:ascii="Wingdings" w:hAnsi="Wingdings" w:hint="default"/>
+      </w:rPr>
+    </w:lvl>
+    <w:lvl w:ilvl="3" w:tplc="04160001" w:tentative="1">
+      <w:start w:val="1"/>
+      <w:numFmt w:val="bullet"/>
+      <w:lvlText w:val=""/>
+      <w:lvlJc w:val="left"/>
+      <w:pPr>
+        <w:ind w:left="3600" w:hanging="360"/>
+      </w:pPr>
+      <w:rPr>
+        <w:rFonts w:ascii="Symbol" w:hAnsi="Symbol" w:hint="default"/>
+      </w:rPr>
+    </w:lvl>
+    <w:lvl w:ilvl="4" w:tplc="04160003" w:tentative="1">
+      <w:start w:val="1"/>
+      <w:numFmt w:val="bullet"/>
+      <w:lvlText w:val="o"/>
+      <w:lvlJc w:val="left"/>
+      <w:pPr>
+        <w:ind w:left="4320" w:hanging="360"/>
+      </w:pPr>
+      <w:rPr>
+        <w:rFonts w:ascii="Courier New" w:hAnsi="Courier New" w:cs="Courier New" w:hint="default"/>
+      </w:rPr>
+    </w:lvl>
+    <w:lvl w:ilvl="5" w:tplc="04160005" w:tentative="1">
+      <w:start w:val="1"/>
+      <w:numFmt w:val="bullet"/>
+      <w:lvlText w:val=""/>
+      <w:lvlJc w:val="left"/>
+      <w:pPr>
+        <w:ind w:left="5040" w:hanging="360"/>
+      </w:pPr>
+      <w:rPr>
+        <w:rFonts w:ascii="Wingdings" w:hAnsi="Wingdings" w:hint="default"/>
+      </w:rPr>
+    </w:lvl>
+    <w:lvl w:ilvl="6" w:tplc="04160001" w:tentative="1">
+      <w:start w:val="1"/>
+      <w:numFmt w:val="bullet"/>
+      <w:lvlText w:val=""/>
+      <w:lvlJc w:val="left"/>
+      <w:pPr>
+        <w:ind w:left="5760" w:hanging="360"/>
+      </w:pPr>
+      <w:rPr>
+        <w:rFonts w:ascii="Symbol" w:hAnsi="Symbol" w:hint="default"/>
+      </w:rPr>
+    </w:lvl>
+    <w:lvl w:ilvl="7" w:tplc="04160003" w:tentative="1">
+      <w:start w:val="1"/>
+      <w:numFmt w:val="bullet"/>
+      <w:lvlText w:val="o"/>
+      <w:lvlJc w:val="left"/>
+      <w:pPr>
+        <w:ind w:left="6480" w:hanging="360"/>
+      </w:pPr>
+      <w:rPr>
+        <w:rFonts w:ascii="Courier New" w:hAnsi="Courier New" w:cs="Courier New" w:hint="default"/>
+      </w:rPr>
+    </w:lvl>
+    <w:lvl w:ilvl="8" w:tplc="04160005" w:tentative="1">
+      <w:start w:val="1"/>
+      <w:numFmt w:val="bullet"/>
+      <w:lvlText w:val=""/>
+      <w:lvlJc w:val="left"/>
+      <w:pPr>
+        <w:ind w:left="7200" w:hanging="360"/>
+      </w:pPr>
+      <w:rPr>
+        <w:rFonts w:ascii="Wingdings" w:hAnsi="Wingdings" w:hint="default"/>
+      </w:rPr>
+    </w:lvl>
+  </w:abstractNum>
+  <w:abstractNum w:abstractNumId="16" w15:restartNumberingAfterBreak="0">
     <w:nsid w:val="7BBD50C6"/>
     <w:multiLevelType w:val="multilevel"/>
     <w:tmpl w:val="F73C470E"/>
@@ -5640,6 +6776,119 @@
         </w:tabs>
         <w:ind w:left="6480" w:hanging="360"/>
       </w:pPr>
+    </w:lvl>
+  </w:abstractNum>
+  <w:abstractNum w:abstractNumId="17" w15:restartNumberingAfterBreak="0">
+    <w:nsid w:val="7CD66338"/>
+    <w:multiLevelType w:val="hybridMultilevel"/>
+    <w:tmpl w:val="2E3AF202"/>
+    <w:lvl w:ilvl="0" w:tplc="04160001">
+      <w:start w:val="1"/>
+      <w:numFmt w:val="bullet"/>
+      <w:lvlText w:val=""/>
+      <w:lvlJc w:val="left"/>
+      <w:pPr>
+        <w:ind w:left="1440" w:hanging="360"/>
+      </w:pPr>
+      <w:rPr>
+        <w:rFonts w:ascii="Symbol" w:hAnsi="Symbol" w:hint="default"/>
+      </w:rPr>
+    </w:lvl>
+    <w:lvl w:ilvl="1" w:tplc="04160003" w:tentative="1">
+      <w:start w:val="1"/>
+      <w:numFmt w:val="bullet"/>
+      <w:lvlText w:val="o"/>
+      <w:lvlJc w:val="left"/>
+      <w:pPr>
+        <w:ind w:left="2160" w:hanging="360"/>
+      </w:pPr>
+      <w:rPr>
+        <w:rFonts w:ascii="Courier New" w:hAnsi="Courier New" w:cs="Courier New" w:hint="default"/>
+      </w:rPr>
+    </w:lvl>
+    <w:lvl w:ilvl="2" w:tplc="04160005" w:tentative="1">
+      <w:start w:val="1"/>
+      <w:numFmt w:val="bullet"/>
+      <w:lvlText w:val=""/>
+      <w:lvlJc w:val="left"/>
+      <w:pPr>
+        <w:ind w:left="2880" w:hanging="360"/>
+      </w:pPr>
+      <w:rPr>
+        <w:rFonts w:ascii="Wingdings" w:hAnsi="Wingdings" w:hint="default"/>
+      </w:rPr>
+    </w:lvl>
+    <w:lvl w:ilvl="3" w:tplc="04160001" w:tentative="1">
+      <w:start w:val="1"/>
+      <w:numFmt w:val="bullet"/>
+      <w:lvlText w:val=""/>
+      <w:lvlJc w:val="left"/>
+      <w:pPr>
+        <w:ind w:left="3600" w:hanging="360"/>
+      </w:pPr>
+      <w:rPr>
+        <w:rFonts w:ascii="Symbol" w:hAnsi="Symbol" w:hint="default"/>
+      </w:rPr>
+    </w:lvl>
+    <w:lvl w:ilvl="4" w:tplc="04160003" w:tentative="1">
+      <w:start w:val="1"/>
+      <w:numFmt w:val="bullet"/>
+      <w:lvlText w:val="o"/>
+      <w:lvlJc w:val="left"/>
+      <w:pPr>
+        <w:ind w:left="4320" w:hanging="360"/>
+      </w:pPr>
+      <w:rPr>
+        <w:rFonts w:ascii="Courier New" w:hAnsi="Courier New" w:cs="Courier New" w:hint="default"/>
+      </w:rPr>
+    </w:lvl>
+    <w:lvl w:ilvl="5" w:tplc="04160005" w:tentative="1">
+      <w:start w:val="1"/>
+      <w:numFmt w:val="bullet"/>
+      <w:lvlText w:val=""/>
+      <w:lvlJc w:val="left"/>
+      <w:pPr>
+        <w:ind w:left="5040" w:hanging="360"/>
+      </w:pPr>
+      <w:rPr>
+        <w:rFonts w:ascii="Wingdings" w:hAnsi="Wingdings" w:hint="default"/>
+      </w:rPr>
+    </w:lvl>
+    <w:lvl w:ilvl="6" w:tplc="04160001" w:tentative="1">
+      <w:start w:val="1"/>
+      <w:numFmt w:val="bullet"/>
+      <w:lvlText w:val=""/>
+      <w:lvlJc w:val="left"/>
+      <w:pPr>
+        <w:ind w:left="5760" w:hanging="360"/>
+      </w:pPr>
+      <w:rPr>
+        <w:rFonts w:ascii="Symbol" w:hAnsi="Symbol" w:hint="default"/>
+      </w:rPr>
+    </w:lvl>
+    <w:lvl w:ilvl="7" w:tplc="04160003" w:tentative="1">
+      <w:start w:val="1"/>
+      <w:numFmt w:val="bullet"/>
+      <w:lvlText w:val="o"/>
+      <w:lvlJc w:val="left"/>
+      <w:pPr>
+        <w:ind w:left="6480" w:hanging="360"/>
+      </w:pPr>
+      <w:rPr>
+        <w:rFonts w:ascii="Courier New" w:hAnsi="Courier New" w:cs="Courier New" w:hint="default"/>
+      </w:rPr>
+    </w:lvl>
+    <w:lvl w:ilvl="8" w:tplc="04160005" w:tentative="1">
+      <w:start w:val="1"/>
+      <w:numFmt w:val="bullet"/>
+      <w:lvlText w:val=""/>
+      <w:lvlJc w:val="left"/>
+      <w:pPr>
+        <w:ind w:left="7200" w:hanging="360"/>
+      </w:pPr>
+      <w:rPr>
+        <w:rFonts w:ascii="Wingdings" w:hAnsi="Wingdings" w:hint="default"/>
+      </w:rPr>
     </w:lvl>
   </w:abstractNum>
   <w:num w:numId="1" w16cid:durableId="283734859">
@@ -5721,34 +6970,49 @@
     <w:abstractNumId w:val="1"/>
   </w:num>
   <w:num w:numId="18" w16cid:durableId="1092354258">
+    <w:abstractNumId w:val="5"/>
+  </w:num>
+  <w:num w:numId="19" w16cid:durableId="1238788619">
+    <w:abstractNumId w:val="13"/>
+  </w:num>
+  <w:num w:numId="20" w16cid:durableId="243035611">
+    <w:abstractNumId w:val="11"/>
+  </w:num>
+  <w:num w:numId="21" w16cid:durableId="48458485">
+    <w:abstractNumId w:val="9"/>
+  </w:num>
+  <w:num w:numId="22" w16cid:durableId="1171986013">
+    <w:abstractNumId w:val="12"/>
+  </w:num>
+  <w:num w:numId="23" w16cid:durableId="39088633">
+    <w:abstractNumId w:val="14"/>
+  </w:num>
+  <w:num w:numId="24" w16cid:durableId="1789080497">
+    <w:abstractNumId w:val="7"/>
+  </w:num>
+  <w:num w:numId="25" w16cid:durableId="1048606655">
+    <w:abstractNumId w:val="6"/>
+  </w:num>
+  <w:num w:numId="26" w16cid:durableId="1350373005">
+    <w:abstractNumId w:val="8"/>
+  </w:num>
+  <w:num w:numId="27" w16cid:durableId="1036732756">
+    <w:abstractNumId w:val="16"/>
+  </w:num>
+  <w:num w:numId="28" w16cid:durableId="2033992688">
+    <w:abstractNumId w:val="4"/>
+  </w:num>
+  <w:num w:numId="29" w16cid:durableId="828986773">
     <w:abstractNumId w:val="3"/>
   </w:num>
-  <w:num w:numId="19" w16cid:durableId="1238788619">
+  <w:num w:numId="30" w16cid:durableId="76824165">
+    <w:abstractNumId w:val="15"/>
+  </w:num>
+  <w:num w:numId="31" w16cid:durableId="1392313537">
+    <w:abstractNumId w:val="17"/>
+  </w:num>
+  <w:num w:numId="32" w16cid:durableId="616521481">
     <w:abstractNumId w:val="10"/>
-  </w:num>
-  <w:num w:numId="20" w16cid:durableId="243035611">
-    <w:abstractNumId w:val="8"/>
-  </w:num>
-  <w:num w:numId="21" w16cid:durableId="48458485">
-    <w:abstractNumId w:val="7"/>
-  </w:num>
-  <w:num w:numId="22" w16cid:durableId="1171986013">
-    <w:abstractNumId w:val="9"/>
-  </w:num>
-  <w:num w:numId="23" w16cid:durableId="39088633">
-    <w:abstractNumId w:val="11"/>
-  </w:num>
-  <w:num w:numId="24" w16cid:durableId="1789080497">
-    <w:abstractNumId w:val="5"/>
-  </w:num>
-  <w:num w:numId="25" w16cid:durableId="1048606655">
-    <w:abstractNumId w:val="4"/>
-  </w:num>
-  <w:num w:numId="26" w16cid:durableId="1350373005">
-    <w:abstractNumId w:val="6"/>
-  </w:num>
-  <w:num w:numId="27" w16cid:durableId="1036732756">
-    <w:abstractNumId w:val="12"/>
   </w:num>
 </w:numbering>
 </file>

</xml_diff>